<commit_message>
pdf link open in new window?
</commit_message>
<xml_diff>
--- a/assets/Website Text.docx
+++ b/assets/Website Text.docx
@@ -1710,6 +1710,1483 @@
           <w:szCs w:val="21"/>
           <w14:ligatures w14:val="none"/>
         </w:rPr>
+        <w:t>Telescoping Pole----------------------------------------------------------</w:t>
+      </w:r>
+    </w:p>
+    <w:p>
+      <w:pPr>
+        <w:shd w:val="clear" w:color="auto" w:fill="1E1E1E"/>
+        <w:spacing w:after="0" w:line="285" w:lineRule="atLeast"/>
+        <w:rPr>
+          <w:rFonts w:ascii="Consolas" w:eastAsia="Times New Roman" w:hAnsi="Consolas" w:cs="Times New Roman"/>
+          <w:color w:val="D4D4D4"/>
+          <w:kern w:val="0"/>
+          <w:sz w:val="21"/>
+          <w:szCs w:val="21"/>
+          <w14:ligatures w14:val="none"/>
+        </w:rPr>
+      </w:pPr>
+    </w:p>
+    <w:p>
+      <w:pPr>
+        <w:shd w:val="clear" w:color="auto" w:fill="1E1E1E"/>
+        <w:spacing w:after="0" w:line="285" w:lineRule="atLeast"/>
+        <w:rPr>
+          <w:rFonts w:ascii="Consolas" w:eastAsia="Times New Roman" w:hAnsi="Consolas" w:cs="Times New Roman"/>
+          <w:color w:val="D4D4D4"/>
+          <w:kern w:val="0"/>
+          <w:sz w:val="21"/>
+          <w:szCs w:val="21"/>
+          <w14:ligatures w14:val="none"/>
+        </w:rPr>
+      </w:pPr>
+      <w:r>
+        <w:rPr>
+          <w:rFonts w:ascii="Consolas" w:eastAsia="Times New Roman" w:hAnsi="Consolas" w:cs="Times New Roman"/>
+          <w:color w:val="D4D4D4"/>
+          <w:kern w:val="0"/>
+          <w:sz w:val="21"/>
+          <w:szCs w:val="21"/>
+          <w14:ligatures w14:val="none"/>
+        </w:rPr>
+        <w:t xml:space="preserve">In this project I worked in a team of </w:t>
+      </w:r>
+      <w:r>
+        <w:rPr>
+          <w:rFonts w:ascii="Consolas" w:eastAsia="Times New Roman" w:hAnsi="Consolas" w:cs="Times New Roman"/>
+          <w:color w:val="D4D4D4"/>
+          <w:kern w:val="0"/>
+          <w:sz w:val="21"/>
+          <w:szCs w:val="21"/>
+          <w14:ligatures w14:val="none"/>
+        </w:rPr>
+        <w:t>four</w:t>
+      </w:r>
+      <w:r>
+        <w:rPr>
+          <w:rFonts w:ascii="Consolas" w:eastAsia="Times New Roman" w:hAnsi="Consolas" w:cs="Times New Roman"/>
+          <w:color w:val="D4D4D4"/>
+          <w:kern w:val="0"/>
+          <w:sz w:val="21"/>
+          <w:szCs w:val="21"/>
+          <w14:ligatures w14:val="none"/>
+        </w:rPr>
+        <w:t xml:space="preserve"> to develop a telescoping pole with </w:t>
+      </w:r>
+    </w:p>
+    <w:p>
+      <w:pPr>
+        <w:shd w:val="clear" w:color="auto" w:fill="1E1E1E"/>
+        <w:spacing w:after="0" w:line="285" w:lineRule="atLeast"/>
+        <w:rPr>
+          <w:rFonts w:ascii="Consolas" w:eastAsia="Times New Roman" w:hAnsi="Consolas" w:cs="Times New Roman"/>
+          <w:color w:val="D4D4D4"/>
+          <w:kern w:val="0"/>
+          <w:sz w:val="21"/>
+          <w:szCs w:val="21"/>
+          <w14:ligatures w14:val="none"/>
+        </w:rPr>
+      </w:pPr>
+      <w:r>
+        <w:rPr>
+          <w:rFonts w:ascii="Consolas" w:eastAsia="Times New Roman" w:hAnsi="Consolas" w:cs="Times New Roman"/>
+          <w:color w:val="D4D4D4"/>
+          <w:kern w:val="0"/>
+          <w:sz w:val="21"/>
+          <w:szCs w:val="21"/>
+          <w14:ligatures w14:val="none"/>
+        </w:rPr>
+        <w:t xml:space="preserve">                            </w:t>
+      </w:r>
+      <w:r>
+        <w:rPr>
+          <w:rFonts w:ascii="Consolas" w:eastAsia="Times New Roman" w:hAnsi="Consolas" w:cs="Times New Roman"/>
+          <w:color w:val="D4D4D4"/>
+          <w:kern w:val="0"/>
+          <w:sz w:val="21"/>
+          <w:szCs w:val="21"/>
+          <w14:ligatures w14:val="none"/>
+        </w:rPr>
+        <w:t>interchangeable</w:t>
+      </w:r>
+      <w:r>
+        <w:rPr>
+          <w:rFonts w:ascii="Consolas" w:eastAsia="Times New Roman" w:hAnsi="Consolas" w:cs="Times New Roman"/>
+          <w:color w:val="D4D4D4"/>
+          <w:kern w:val="0"/>
+          <w:sz w:val="21"/>
+          <w:szCs w:val="21"/>
+          <w14:ligatures w14:val="none"/>
+        </w:rPr>
+        <w:t xml:space="preserve"> heads for disk golf </w:t>
+      </w:r>
+      <w:r>
+        <w:rPr>
+          <w:rFonts w:ascii="Consolas" w:eastAsia="Times New Roman" w:hAnsi="Consolas" w:cs="Times New Roman"/>
+          <w:color w:val="D4D4D4"/>
+          <w:kern w:val="0"/>
+          <w:sz w:val="21"/>
+          <w:szCs w:val="21"/>
+          <w14:ligatures w14:val="none"/>
+        </w:rPr>
+        <w:t>retrieval</w:t>
+      </w:r>
+      <w:r>
+        <w:rPr>
+          <w:rFonts w:ascii="Consolas" w:eastAsia="Times New Roman" w:hAnsi="Consolas" w:cs="Times New Roman"/>
+          <w:color w:val="D4D4D4"/>
+          <w:kern w:val="0"/>
+          <w:sz w:val="21"/>
+          <w:szCs w:val="21"/>
+          <w14:ligatures w14:val="none"/>
+        </w:rPr>
+        <w:t xml:space="preserve">. My job was to develop the CAD model of the </w:t>
+      </w:r>
+      <w:proofErr w:type="gramStart"/>
+      <w:r>
+        <w:rPr>
+          <w:rFonts w:ascii="Consolas" w:eastAsia="Times New Roman" w:hAnsi="Consolas" w:cs="Times New Roman"/>
+          <w:color w:val="D4D4D4"/>
+          <w:kern w:val="0"/>
+          <w:sz w:val="21"/>
+          <w:szCs w:val="21"/>
+          <w14:ligatures w14:val="none"/>
+        </w:rPr>
+        <w:t>telescoping</w:t>
+      </w:r>
+      <w:proofErr w:type="gramEnd"/>
+      <w:r>
+        <w:rPr>
+          <w:rFonts w:ascii="Consolas" w:eastAsia="Times New Roman" w:hAnsi="Consolas" w:cs="Times New Roman"/>
+          <w:color w:val="D4D4D4"/>
+          <w:kern w:val="0"/>
+          <w:sz w:val="21"/>
+          <w:szCs w:val="21"/>
+          <w14:ligatures w14:val="none"/>
+        </w:rPr>
+        <w:t xml:space="preserve"> </w:t>
+      </w:r>
+    </w:p>
+    <w:p>
+      <w:pPr>
+        <w:shd w:val="clear" w:color="auto" w:fill="1E1E1E"/>
+        <w:spacing w:after="0" w:line="285" w:lineRule="atLeast"/>
+        <w:rPr>
+          <w:rFonts w:ascii="Consolas" w:eastAsia="Times New Roman" w:hAnsi="Consolas" w:cs="Times New Roman"/>
+          <w:color w:val="D4D4D4"/>
+          <w:kern w:val="0"/>
+          <w:sz w:val="21"/>
+          <w:szCs w:val="21"/>
+          <w14:ligatures w14:val="none"/>
+        </w:rPr>
+      </w:pPr>
+      <w:r>
+        <w:rPr>
+          <w:rFonts w:ascii="Consolas" w:eastAsia="Times New Roman" w:hAnsi="Consolas" w:cs="Times New Roman"/>
+          <w:color w:val="D4D4D4"/>
+          <w:kern w:val="0"/>
+          <w:sz w:val="21"/>
+          <w:szCs w:val="21"/>
+          <w14:ligatures w14:val="none"/>
+        </w:rPr>
+        <w:t xml:space="preserve">                            arm for use in finite element analysis. </w:t>
+      </w:r>
+      <w:r>
+        <w:rPr>
+          <w:rFonts w:ascii="Consolas" w:eastAsia="Times New Roman" w:hAnsi="Consolas" w:cs="Times New Roman"/>
+          <w:color w:val="808080"/>
+          <w:kern w:val="0"/>
+          <w:sz w:val="21"/>
+          <w:szCs w:val="21"/>
+          <w14:ligatures w14:val="none"/>
+        </w:rPr>
+        <w:t>&lt;</w:t>
+      </w:r>
+      <w:proofErr w:type="spellStart"/>
+      <w:r>
+        <w:rPr>
+          <w:rFonts w:ascii="Consolas" w:eastAsia="Times New Roman" w:hAnsi="Consolas" w:cs="Times New Roman"/>
+          <w:color w:val="569CD6"/>
+          <w:kern w:val="0"/>
+          <w:sz w:val="21"/>
+          <w:szCs w:val="21"/>
+          <w14:ligatures w14:val="none"/>
+        </w:rPr>
+        <w:t>br</w:t>
+      </w:r>
+      <w:proofErr w:type="spellEnd"/>
+      <w:r>
+        <w:rPr>
+          <w:rFonts w:ascii="Consolas" w:eastAsia="Times New Roman" w:hAnsi="Consolas" w:cs="Times New Roman"/>
+          <w:color w:val="808080"/>
+          <w:kern w:val="0"/>
+          <w:sz w:val="21"/>
+          <w:szCs w:val="21"/>
+          <w14:ligatures w14:val="none"/>
+        </w:rPr>
+        <w:t>&gt;</w:t>
+      </w:r>
+      <w:r>
+        <w:rPr>
+          <w:rFonts w:ascii="Consolas" w:eastAsia="Times New Roman" w:hAnsi="Consolas" w:cs="Times New Roman"/>
+          <w:color w:val="D4D4D4"/>
+          <w:kern w:val="0"/>
+          <w:sz w:val="21"/>
+          <w:szCs w:val="21"/>
+          <w14:ligatures w14:val="none"/>
+        </w:rPr>
+        <w:t xml:space="preserve"> </w:t>
+      </w:r>
+      <w:r>
+        <w:rPr>
+          <w:rFonts w:ascii="Consolas" w:eastAsia="Times New Roman" w:hAnsi="Consolas" w:cs="Times New Roman"/>
+          <w:color w:val="808080"/>
+          <w:kern w:val="0"/>
+          <w:sz w:val="21"/>
+          <w:szCs w:val="21"/>
+          <w14:ligatures w14:val="none"/>
+        </w:rPr>
+        <w:t>&lt;</w:t>
+      </w:r>
+      <w:proofErr w:type="spellStart"/>
+      <w:r>
+        <w:rPr>
+          <w:rFonts w:ascii="Consolas" w:eastAsia="Times New Roman" w:hAnsi="Consolas" w:cs="Times New Roman"/>
+          <w:color w:val="569CD6"/>
+          <w:kern w:val="0"/>
+          <w:sz w:val="21"/>
+          <w:szCs w:val="21"/>
+          <w14:ligatures w14:val="none"/>
+        </w:rPr>
+        <w:t>br</w:t>
+      </w:r>
+      <w:proofErr w:type="spellEnd"/>
+      <w:r>
+        <w:rPr>
+          <w:rFonts w:ascii="Consolas" w:eastAsia="Times New Roman" w:hAnsi="Consolas" w:cs="Times New Roman"/>
+          <w:color w:val="808080"/>
+          <w:kern w:val="0"/>
+          <w:sz w:val="21"/>
+          <w:szCs w:val="21"/>
+          <w14:ligatures w14:val="none"/>
+        </w:rPr>
+        <w:t>&gt;</w:t>
+      </w:r>
+    </w:p>
+    <w:p>
+      <w:pPr>
+        <w:shd w:val="clear" w:color="auto" w:fill="1E1E1E"/>
+        <w:spacing w:after="0" w:line="285" w:lineRule="atLeast"/>
+        <w:rPr>
+          <w:rFonts w:ascii="Consolas" w:eastAsia="Times New Roman" w:hAnsi="Consolas" w:cs="Times New Roman"/>
+          <w:color w:val="D4D4D4"/>
+          <w:kern w:val="0"/>
+          <w:sz w:val="21"/>
+          <w:szCs w:val="21"/>
+          <w14:ligatures w14:val="none"/>
+        </w:rPr>
+      </w:pPr>
+      <w:r>
+        <w:rPr>
+          <w:rFonts w:ascii="Consolas" w:eastAsia="Times New Roman" w:hAnsi="Consolas" w:cs="Times New Roman"/>
+          <w:color w:val="D4D4D4"/>
+          <w:kern w:val="0"/>
+          <w:sz w:val="21"/>
+          <w:szCs w:val="21"/>
+          <w14:ligatures w14:val="none"/>
+        </w:rPr>
+        <w:t xml:space="preserve">                            I knew that we would be adjusting the design based on the FEA results. With that in mind I wanted </w:t>
+      </w:r>
+    </w:p>
+    <w:p>
+      <w:pPr>
+        <w:shd w:val="clear" w:color="auto" w:fill="1E1E1E"/>
+        <w:spacing w:after="0" w:line="285" w:lineRule="atLeast"/>
+        <w:rPr>
+          <w:rFonts w:ascii="Consolas" w:eastAsia="Times New Roman" w:hAnsi="Consolas" w:cs="Times New Roman"/>
+          <w:color w:val="D4D4D4"/>
+          <w:kern w:val="0"/>
+          <w:sz w:val="21"/>
+          <w:szCs w:val="21"/>
+          <w14:ligatures w14:val="none"/>
+        </w:rPr>
+      </w:pPr>
+      <w:r>
+        <w:rPr>
+          <w:rFonts w:ascii="Consolas" w:eastAsia="Times New Roman" w:hAnsi="Consolas" w:cs="Times New Roman"/>
+          <w:color w:val="D4D4D4"/>
+          <w:kern w:val="0"/>
+          <w:sz w:val="21"/>
+          <w:szCs w:val="21"/>
+          <w14:ligatures w14:val="none"/>
+        </w:rPr>
+        <w:t xml:space="preserve">                            a CAD model that allowed for easy and quick adjustment for iterative FEA testing. To </w:t>
+      </w:r>
+      <w:r>
+        <w:rPr>
+          <w:rFonts w:ascii="Consolas" w:eastAsia="Times New Roman" w:hAnsi="Consolas" w:cs="Times New Roman"/>
+          <w:color w:val="D4D4D4"/>
+          <w:kern w:val="0"/>
+          <w:sz w:val="21"/>
+          <w:szCs w:val="21"/>
+          <w14:ligatures w14:val="none"/>
+        </w:rPr>
+        <w:t>achieve</w:t>
+      </w:r>
+      <w:r>
+        <w:rPr>
+          <w:rFonts w:ascii="Consolas" w:eastAsia="Times New Roman" w:hAnsi="Consolas" w:cs="Times New Roman"/>
+          <w:color w:val="D4D4D4"/>
+          <w:kern w:val="0"/>
+          <w:sz w:val="21"/>
+          <w:szCs w:val="21"/>
+          <w14:ligatures w14:val="none"/>
+        </w:rPr>
+        <w:t xml:space="preserve"> </w:t>
+      </w:r>
+      <w:r>
+        <w:rPr>
+          <w:rFonts w:ascii="Consolas" w:eastAsia="Times New Roman" w:hAnsi="Consolas" w:cs="Times New Roman"/>
+          <w:color w:val="D4D4D4"/>
+          <w:kern w:val="0"/>
+          <w:sz w:val="21"/>
+          <w:szCs w:val="21"/>
+          <w14:ligatures w14:val="none"/>
+        </w:rPr>
+        <w:t>this,</w:t>
+      </w:r>
+      <w:r>
+        <w:rPr>
+          <w:rFonts w:ascii="Consolas" w:eastAsia="Times New Roman" w:hAnsi="Consolas" w:cs="Times New Roman"/>
+          <w:color w:val="D4D4D4"/>
+          <w:kern w:val="0"/>
+          <w:sz w:val="21"/>
+          <w:szCs w:val="21"/>
+          <w14:ligatures w14:val="none"/>
+        </w:rPr>
+        <w:t xml:space="preserve"> I designed </w:t>
+      </w:r>
+    </w:p>
+    <w:p>
+      <w:pPr>
+        <w:shd w:val="clear" w:color="auto" w:fill="1E1E1E"/>
+        <w:spacing w:after="0" w:line="285" w:lineRule="atLeast"/>
+        <w:rPr>
+          <w:rFonts w:ascii="Consolas" w:eastAsia="Times New Roman" w:hAnsi="Consolas" w:cs="Times New Roman"/>
+          <w:color w:val="D4D4D4"/>
+          <w:kern w:val="0"/>
+          <w:sz w:val="21"/>
+          <w:szCs w:val="21"/>
+          <w14:ligatures w14:val="none"/>
+        </w:rPr>
+      </w:pPr>
+      <w:r>
+        <w:rPr>
+          <w:rFonts w:ascii="Consolas" w:eastAsia="Times New Roman" w:hAnsi="Consolas" w:cs="Times New Roman"/>
+          <w:color w:val="D4D4D4"/>
+          <w:kern w:val="0"/>
+          <w:sz w:val="21"/>
+          <w:szCs w:val="21"/>
+          <w14:ligatures w14:val="none"/>
+        </w:rPr>
+        <w:t>                            the whole assembly to be fully parameter driven. Major design variable</w:t>
+      </w:r>
+      <w:r>
+        <w:rPr>
+          <w:rFonts w:ascii="Consolas" w:eastAsia="Times New Roman" w:hAnsi="Consolas" w:cs="Times New Roman"/>
+          <w:color w:val="D4D4D4"/>
+          <w:kern w:val="0"/>
+          <w:sz w:val="21"/>
+          <w:szCs w:val="21"/>
+          <w14:ligatures w14:val="none"/>
+        </w:rPr>
+        <w:t>s</w:t>
+      </w:r>
+      <w:r>
+        <w:rPr>
+          <w:rFonts w:ascii="Consolas" w:eastAsia="Times New Roman" w:hAnsi="Consolas" w:cs="Times New Roman"/>
+          <w:color w:val="D4D4D4"/>
+          <w:kern w:val="0"/>
+          <w:sz w:val="21"/>
+          <w:szCs w:val="21"/>
+          <w14:ligatures w14:val="none"/>
+        </w:rPr>
+        <w:t xml:space="preserve"> are carried from the core pole </w:t>
+      </w:r>
+      <w:proofErr w:type="gramStart"/>
+      <w:r>
+        <w:rPr>
+          <w:rFonts w:ascii="Consolas" w:eastAsia="Times New Roman" w:hAnsi="Consolas" w:cs="Times New Roman"/>
+          <w:color w:val="D4D4D4"/>
+          <w:kern w:val="0"/>
+          <w:sz w:val="21"/>
+          <w:szCs w:val="21"/>
+          <w14:ligatures w14:val="none"/>
+        </w:rPr>
+        <w:t>section</w:t>
+      </w:r>
+      <w:proofErr w:type="gramEnd"/>
+      <w:r>
+        <w:rPr>
+          <w:rFonts w:ascii="Consolas" w:eastAsia="Times New Roman" w:hAnsi="Consolas" w:cs="Times New Roman"/>
+          <w:color w:val="D4D4D4"/>
+          <w:kern w:val="0"/>
+          <w:sz w:val="21"/>
+          <w:szCs w:val="21"/>
+          <w14:ligatures w14:val="none"/>
+        </w:rPr>
+        <w:t xml:space="preserve"> </w:t>
+      </w:r>
+    </w:p>
+    <w:p>
+      <w:pPr>
+        <w:shd w:val="clear" w:color="auto" w:fill="1E1E1E"/>
+        <w:spacing w:after="0" w:line="285" w:lineRule="atLeast"/>
+        <w:rPr>
+          <w:rFonts w:ascii="Consolas" w:eastAsia="Times New Roman" w:hAnsi="Consolas" w:cs="Times New Roman"/>
+          <w:color w:val="D4D4D4"/>
+          <w:kern w:val="0"/>
+          <w:sz w:val="21"/>
+          <w:szCs w:val="21"/>
+          <w14:ligatures w14:val="none"/>
+        </w:rPr>
+      </w:pPr>
+      <w:r>
+        <w:rPr>
+          <w:rFonts w:ascii="Consolas" w:eastAsia="Times New Roman" w:hAnsi="Consolas" w:cs="Times New Roman"/>
+          <w:color w:val="D4D4D4"/>
+          <w:kern w:val="0"/>
+          <w:sz w:val="21"/>
+          <w:szCs w:val="21"/>
+          <w14:ligatures w14:val="none"/>
+        </w:rPr>
+        <w:t>                            to all five larger sections.</w:t>
+      </w:r>
+    </w:p>
+    <w:p>
+      <w:pPr>
+        <w:shd w:val="clear" w:color="auto" w:fill="1E1E1E"/>
+        <w:spacing w:after="0" w:line="285" w:lineRule="atLeast"/>
+        <w:rPr>
+          <w:rFonts w:ascii="Consolas" w:eastAsia="Times New Roman" w:hAnsi="Consolas" w:cs="Times New Roman"/>
+          <w:color w:val="D4D4D4"/>
+          <w:kern w:val="0"/>
+          <w:sz w:val="21"/>
+          <w:szCs w:val="21"/>
+          <w14:ligatures w14:val="none"/>
+        </w:rPr>
+      </w:pPr>
+    </w:p>
+    <w:p>
+      <w:pPr>
+        <w:shd w:val="clear" w:color="auto" w:fill="1E1E1E"/>
+        <w:spacing w:after="0" w:line="285" w:lineRule="atLeast"/>
+        <w:rPr>
+          <w:rFonts w:ascii="Consolas" w:eastAsia="Times New Roman" w:hAnsi="Consolas" w:cs="Times New Roman"/>
+          <w:color w:val="D4D4D4"/>
+          <w:kern w:val="0"/>
+          <w:sz w:val="21"/>
+          <w:szCs w:val="21"/>
+          <w14:ligatures w14:val="none"/>
+        </w:rPr>
+      </w:pPr>
+    </w:p>
+    <w:p>
+      <w:pPr>
+        <w:shd w:val="clear" w:color="auto" w:fill="1E1E1E"/>
+        <w:spacing w:after="0" w:line="285" w:lineRule="atLeast"/>
+        <w:rPr>
+          <w:rFonts w:ascii="Consolas" w:eastAsia="Times New Roman" w:hAnsi="Consolas" w:cs="Times New Roman"/>
+          <w:color w:val="D4D4D4"/>
+          <w:kern w:val="0"/>
+          <w:sz w:val="21"/>
+          <w:szCs w:val="21"/>
+          <w14:ligatures w14:val="none"/>
+        </w:rPr>
+      </w:pPr>
+      <w:r>
+        <w:rPr>
+          <w:rFonts w:ascii="Consolas" w:eastAsia="Times New Roman" w:hAnsi="Consolas" w:cs="Times New Roman"/>
+          <w:color w:val="D4D4D4"/>
+          <w:kern w:val="0"/>
+          <w:sz w:val="21"/>
+          <w:szCs w:val="21"/>
+          <w14:ligatures w14:val="none"/>
+        </w:rPr>
+        <w:lastRenderedPageBreak/>
+        <w:t xml:space="preserve">Using the parameter function in Autodesk Inventor, I developed the parts to </w:t>
+      </w:r>
+      <w:proofErr w:type="gramStart"/>
+      <w:r>
+        <w:rPr>
+          <w:rFonts w:ascii="Consolas" w:eastAsia="Times New Roman" w:hAnsi="Consolas" w:cs="Times New Roman"/>
+          <w:color w:val="D4D4D4"/>
+          <w:kern w:val="0"/>
+          <w:sz w:val="21"/>
+          <w:szCs w:val="21"/>
+          <w14:ligatures w14:val="none"/>
+        </w:rPr>
+        <w:t>be</w:t>
+      </w:r>
+      <w:proofErr w:type="gramEnd"/>
+      <w:r>
+        <w:rPr>
+          <w:rFonts w:ascii="Consolas" w:eastAsia="Times New Roman" w:hAnsi="Consolas" w:cs="Times New Roman"/>
+          <w:color w:val="D4D4D4"/>
+          <w:kern w:val="0"/>
+          <w:sz w:val="21"/>
+          <w:szCs w:val="21"/>
+          <w14:ligatures w14:val="none"/>
+        </w:rPr>
+        <w:t xml:space="preserve"> </w:t>
+      </w:r>
+    </w:p>
+    <w:p>
+      <w:pPr>
+        <w:shd w:val="clear" w:color="auto" w:fill="1E1E1E"/>
+        <w:spacing w:after="0" w:line="285" w:lineRule="atLeast"/>
+        <w:rPr>
+          <w:rFonts w:ascii="Consolas" w:eastAsia="Times New Roman" w:hAnsi="Consolas" w:cs="Times New Roman"/>
+          <w:color w:val="D4D4D4"/>
+          <w:kern w:val="0"/>
+          <w:sz w:val="21"/>
+          <w:szCs w:val="21"/>
+          <w14:ligatures w14:val="none"/>
+        </w:rPr>
+      </w:pPr>
+      <w:r>
+        <w:rPr>
+          <w:rFonts w:ascii="Consolas" w:eastAsia="Times New Roman" w:hAnsi="Consolas" w:cs="Times New Roman"/>
+          <w:color w:val="D4D4D4"/>
+          <w:kern w:val="0"/>
+          <w:sz w:val="21"/>
+          <w:szCs w:val="21"/>
+          <w14:ligatures w14:val="none"/>
+        </w:rPr>
+        <w:t xml:space="preserve">                            interdependent and based off the parent core section. The most important of the design variables are the </w:t>
+      </w:r>
+      <w:proofErr w:type="gramStart"/>
+      <w:r>
+        <w:rPr>
+          <w:rFonts w:ascii="Consolas" w:eastAsia="Times New Roman" w:hAnsi="Consolas" w:cs="Times New Roman"/>
+          <w:color w:val="D4D4D4"/>
+          <w:kern w:val="0"/>
+          <w:sz w:val="21"/>
+          <w:szCs w:val="21"/>
+          <w14:ligatures w14:val="none"/>
+        </w:rPr>
+        <w:t>thickness</w:t>
+      </w:r>
+      <w:proofErr w:type="gramEnd"/>
+      <w:r>
+        <w:rPr>
+          <w:rFonts w:ascii="Consolas" w:eastAsia="Times New Roman" w:hAnsi="Consolas" w:cs="Times New Roman"/>
+          <w:color w:val="D4D4D4"/>
+          <w:kern w:val="0"/>
+          <w:sz w:val="21"/>
+          <w:szCs w:val="21"/>
+          <w14:ligatures w14:val="none"/>
+        </w:rPr>
+        <w:t xml:space="preserve"> </w:t>
+      </w:r>
+    </w:p>
+    <w:p>
+      <w:pPr>
+        <w:shd w:val="clear" w:color="auto" w:fill="1E1E1E"/>
+        <w:spacing w:after="0" w:line="285" w:lineRule="atLeast"/>
+        <w:rPr>
+          <w:rFonts w:ascii="Consolas" w:eastAsia="Times New Roman" w:hAnsi="Consolas" w:cs="Times New Roman"/>
+          <w:color w:val="D4D4D4"/>
+          <w:kern w:val="0"/>
+          <w:sz w:val="21"/>
+          <w:szCs w:val="21"/>
+          <w14:ligatures w14:val="none"/>
+        </w:rPr>
+      </w:pPr>
+      <w:r>
+        <w:rPr>
+          <w:rFonts w:ascii="Consolas" w:eastAsia="Times New Roman" w:hAnsi="Consolas" w:cs="Times New Roman"/>
+          <w:color w:val="D4D4D4"/>
+          <w:kern w:val="0"/>
+          <w:sz w:val="21"/>
+          <w:szCs w:val="21"/>
+          <w14:ligatures w14:val="none"/>
+        </w:rPr>
+        <w:t xml:space="preserve">                            and length of the sections. </w:t>
+      </w:r>
+      <w:r>
+        <w:rPr>
+          <w:rFonts w:ascii="Consolas" w:eastAsia="Times New Roman" w:hAnsi="Consolas" w:cs="Times New Roman"/>
+          <w:color w:val="808080"/>
+          <w:kern w:val="0"/>
+          <w:sz w:val="21"/>
+          <w:szCs w:val="21"/>
+          <w14:ligatures w14:val="none"/>
+        </w:rPr>
+        <w:t>&lt;</w:t>
+      </w:r>
+      <w:proofErr w:type="spellStart"/>
+      <w:r>
+        <w:rPr>
+          <w:rFonts w:ascii="Consolas" w:eastAsia="Times New Roman" w:hAnsi="Consolas" w:cs="Times New Roman"/>
+          <w:color w:val="569CD6"/>
+          <w:kern w:val="0"/>
+          <w:sz w:val="21"/>
+          <w:szCs w:val="21"/>
+          <w14:ligatures w14:val="none"/>
+        </w:rPr>
+        <w:t>br</w:t>
+      </w:r>
+      <w:proofErr w:type="spellEnd"/>
+      <w:r>
+        <w:rPr>
+          <w:rFonts w:ascii="Consolas" w:eastAsia="Times New Roman" w:hAnsi="Consolas" w:cs="Times New Roman"/>
+          <w:color w:val="808080"/>
+          <w:kern w:val="0"/>
+          <w:sz w:val="21"/>
+          <w:szCs w:val="21"/>
+          <w14:ligatures w14:val="none"/>
+        </w:rPr>
+        <w:t>&gt;</w:t>
+      </w:r>
+      <w:r>
+        <w:rPr>
+          <w:rFonts w:ascii="Consolas" w:eastAsia="Times New Roman" w:hAnsi="Consolas" w:cs="Times New Roman"/>
+          <w:color w:val="D4D4D4"/>
+          <w:kern w:val="0"/>
+          <w:sz w:val="21"/>
+          <w:szCs w:val="21"/>
+          <w14:ligatures w14:val="none"/>
+        </w:rPr>
+        <w:t xml:space="preserve"> </w:t>
+      </w:r>
+      <w:r>
+        <w:rPr>
+          <w:rFonts w:ascii="Consolas" w:eastAsia="Times New Roman" w:hAnsi="Consolas" w:cs="Times New Roman"/>
+          <w:color w:val="808080"/>
+          <w:kern w:val="0"/>
+          <w:sz w:val="21"/>
+          <w:szCs w:val="21"/>
+          <w14:ligatures w14:val="none"/>
+        </w:rPr>
+        <w:t>&lt;</w:t>
+      </w:r>
+      <w:proofErr w:type="spellStart"/>
+      <w:r>
+        <w:rPr>
+          <w:rFonts w:ascii="Consolas" w:eastAsia="Times New Roman" w:hAnsi="Consolas" w:cs="Times New Roman"/>
+          <w:color w:val="569CD6"/>
+          <w:kern w:val="0"/>
+          <w:sz w:val="21"/>
+          <w:szCs w:val="21"/>
+          <w14:ligatures w14:val="none"/>
+        </w:rPr>
+        <w:t>br</w:t>
+      </w:r>
+      <w:proofErr w:type="spellEnd"/>
+      <w:r>
+        <w:rPr>
+          <w:rFonts w:ascii="Consolas" w:eastAsia="Times New Roman" w:hAnsi="Consolas" w:cs="Times New Roman"/>
+          <w:color w:val="808080"/>
+          <w:kern w:val="0"/>
+          <w:sz w:val="21"/>
+          <w:szCs w:val="21"/>
+          <w14:ligatures w14:val="none"/>
+        </w:rPr>
+        <w:t>&gt;</w:t>
+      </w:r>
+    </w:p>
+    <w:p>
+      <w:pPr>
+        <w:shd w:val="clear" w:color="auto" w:fill="1E1E1E"/>
+        <w:spacing w:after="0" w:line="285" w:lineRule="atLeast"/>
+        <w:rPr>
+          <w:rFonts w:ascii="Consolas" w:eastAsia="Times New Roman" w:hAnsi="Consolas" w:cs="Times New Roman"/>
+          <w:color w:val="D4D4D4"/>
+          <w:kern w:val="0"/>
+          <w:sz w:val="21"/>
+          <w:szCs w:val="21"/>
+          <w14:ligatures w14:val="none"/>
+        </w:rPr>
+      </w:pPr>
+      <w:r>
+        <w:rPr>
+          <w:rFonts w:ascii="Consolas" w:eastAsia="Times New Roman" w:hAnsi="Consolas" w:cs="Times New Roman"/>
+          <w:color w:val="D4D4D4"/>
+          <w:kern w:val="0"/>
+          <w:sz w:val="21"/>
+          <w:szCs w:val="21"/>
+          <w14:ligatures w14:val="none"/>
+        </w:rPr>
+        <w:t xml:space="preserve">                            The full assembly is </w:t>
+      </w:r>
+      <w:r>
+        <w:rPr>
+          <w:rFonts w:ascii="Consolas" w:eastAsia="Times New Roman" w:hAnsi="Consolas" w:cs="Times New Roman"/>
+          <w:color w:val="D4D4D4"/>
+          <w:kern w:val="0"/>
+          <w:sz w:val="21"/>
+          <w:szCs w:val="21"/>
+          <w14:ligatures w14:val="none"/>
+        </w:rPr>
+        <w:t>constructed</w:t>
+      </w:r>
+      <w:r>
+        <w:rPr>
+          <w:rFonts w:ascii="Consolas" w:eastAsia="Times New Roman" w:hAnsi="Consolas" w:cs="Times New Roman"/>
+          <w:color w:val="D4D4D4"/>
+          <w:kern w:val="0"/>
+          <w:sz w:val="21"/>
+          <w:szCs w:val="21"/>
+          <w14:ligatures w14:val="none"/>
+        </w:rPr>
+        <w:t xml:space="preserve"> of a core section that has a securing outward lip at the back and the </w:t>
+      </w:r>
+      <w:proofErr w:type="gramStart"/>
+      <w:r>
+        <w:rPr>
+          <w:rFonts w:ascii="Consolas" w:eastAsia="Times New Roman" w:hAnsi="Consolas" w:cs="Times New Roman"/>
+          <w:color w:val="D4D4D4"/>
+          <w:kern w:val="0"/>
+          <w:sz w:val="21"/>
+          <w:szCs w:val="21"/>
+          <w14:ligatures w14:val="none"/>
+        </w:rPr>
+        <w:t>threaded</w:t>
+      </w:r>
+      <w:proofErr w:type="gramEnd"/>
+      <w:r>
+        <w:rPr>
+          <w:rFonts w:ascii="Consolas" w:eastAsia="Times New Roman" w:hAnsi="Consolas" w:cs="Times New Roman"/>
+          <w:color w:val="D4D4D4"/>
+          <w:kern w:val="0"/>
+          <w:sz w:val="21"/>
+          <w:szCs w:val="21"/>
+          <w14:ligatures w14:val="none"/>
+        </w:rPr>
+        <w:t xml:space="preserve"> </w:t>
+      </w:r>
+    </w:p>
+    <w:p>
+      <w:pPr>
+        <w:shd w:val="clear" w:color="auto" w:fill="1E1E1E"/>
+        <w:spacing w:after="0" w:line="285" w:lineRule="atLeast"/>
+        <w:rPr>
+          <w:rFonts w:ascii="Consolas" w:eastAsia="Times New Roman" w:hAnsi="Consolas" w:cs="Times New Roman"/>
+          <w:color w:val="D4D4D4"/>
+          <w:kern w:val="0"/>
+          <w:sz w:val="21"/>
+          <w:szCs w:val="21"/>
+          <w14:ligatures w14:val="none"/>
+        </w:rPr>
+      </w:pPr>
+      <w:r>
+        <w:rPr>
+          <w:rFonts w:ascii="Consolas" w:eastAsia="Times New Roman" w:hAnsi="Consolas" w:cs="Times New Roman"/>
+          <w:color w:val="D4D4D4"/>
+          <w:kern w:val="0"/>
+          <w:sz w:val="21"/>
+          <w:szCs w:val="21"/>
+          <w14:ligatures w14:val="none"/>
+        </w:rPr>
+        <w:t xml:space="preserve">                            mounting hole at the front. There are then four identical middle sections with both outward and inward </w:t>
+      </w:r>
+      <w:r>
+        <w:rPr>
+          <w:rFonts w:ascii="Consolas" w:eastAsia="Times New Roman" w:hAnsi="Consolas" w:cs="Times New Roman"/>
+          <w:color w:val="D4D4D4"/>
+          <w:kern w:val="0"/>
+          <w:sz w:val="21"/>
+          <w:szCs w:val="21"/>
+          <w14:ligatures w14:val="none"/>
+        </w:rPr>
+        <w:t>facing</w:t>
+      </w:r>
+      <w:r>
+        <w:rPr>
+          <w:rFonts w:ascii="Consolas" w:eastAsia="Times New Roman" w:hAnsi="Consolas" w:cs="Times New Roman"/>
+          <w:color w:val="D4D4D4"/>
+          <w:kern w:val="0"/>
+          <w:sz w:val="21"/>
+          <w:szCs w:val="21"/>
+          <w14:ligatures w14:val="none"/>
+        </w:rPr>
+        <w:t xml:space="preserve"> </w:t>
+      </w:r>
+      <w:proofErr w:type="gramStart"/>
+      <w:r>
+        <w:rPr>
+          <w:rFonts w:ascii="Consolas" w:eastAsia="Times New Roman" w:hAnsi="Consolas" w:cs="Times New Roman"/>
+          <w:color w:val="D4D4D4"/>
+          <w:kern w:val="0"/>
+          <w:sz w:val="21"/>
+          <w:szCs w:val="21"/>
+          <w14:ligatures w14:val="none"/>
+        </w:rPr>
+        <w:t>lips</w:t>
+      </w:r>
+      <w:proofErr w:type="gramEnd"/>
+      <w:r>
+        <w:rPr>
+          <w:rFonts w:ascii="Consolas" w:eastAsia="Times New Roman" w:hAnsi="Consolas" w:cs="Times New Roman"/>
+          <w:color w:val="D4D4D4"/>
+          <w:kern w:val="0"/>
+          <w:sz w:val="21"/>
+          <w:szCs w:val="21"/>
+          <w14:ligatures w14:val="none"/>
+        </w:rPr>
+        <w:t xml:space="preserve"> </w:t>
+      </w:r>
+    </w:p>
+    <w:p>
+      <w:pPr>
+        <w:shd w:val="clear" w:color="auto" w:fill="1E1E1E"/>
+        <w:spacing w:after="0" w:line="285" w:lineRule="atLeast"/>
+        <w:rPr>
+          <w:rFonts w:ascii="Consolas" w:eastAsia="Times New Roman" w:hAnsi="Consolas" w:cs="Times New Roman"/>
+          <w:color w:val="D4D4D4"/>
+          <w:kern w:val="0"/>
+          <w:sz w:val="21"/>
+          <w:szCs w:val="21"/>
+          <w14:ligatures w14:val="none"/>
+        </w:rPr>
+      </w:pPr>
+      <w:r>
+        <w:rPr>
+          <w:rFonts w:ascii="Consolas" w:eastAsia="Times New Roman" w:hAnsi="Consolas" w:cs="Times New Roman"/>
+          <w:color w:val="D4D4D4"/>
+          <w:kern w:val="0"/>
+          <w:sz w:val="21"/>
+          <w:szCs w:val="21"/>
+          <w14:ligatures w14:val="none"/>
+        </w:rPr>
+        <w:t xml:space="preserve">                            on respective ends. The final sixth end section only has an inward securing lip and a hollow back. A simple </w:t>
+      </w:r>
+    </w:p>
+    <w:p>
+      <w:pPr>
+        <w:shd w:val="clear" w:color="auto" w:fill="1E1E1E"/>
+        <w:spacing w:after="0" w:line="285" w:lineRule="atLeast"/>
+        <w:rPr>
+          <w:rFonts w:ascii="Consolas" w:eastAsia="Times New Roman" w:hAnsi="Consolas" w:cs="Times New Roman"/>
+          <w:color w:val="D4D4D4"/>
+          <w:kern w:val="0"/>
+          <w:sz w:val="21"/>
+          <w:szCs w:val="21"/>
+          <w14:ligatures w14:val="none"/>
+        </w:rPr>
+      </w:pPr>
+      <w:r>
+        <w:rPr>
+          <w:rFonts w:ascii="Consolas" w:eastAsia="Times New Roman" w:hAnsi="Consolas" w:cs="Times New Roman"/>
+          <w:color w:val="D4D4D4"/>
+          <w:kern w:val="0"/>
+          <w:sz w:val="21"/>
+          <w:szCs w:val="21"/>
+          <w14:ligatures w14:val="none"/>
+        </w:rPr>
+        <w:t xml:space="preserve">                            </w:t>
+      </w:r>
+      <w:proofErr w:type="gramStart"/>
+      <w:r>
+        <w:rPr>
+          <w:rFonts w:ascii="Consolas" w:eastAsia="Times New Roman" w:hAnsi="Consolas" w:cs="Times New Roman"/>
+          <w:color w:val="D4D4D4"/>
+          <w:kern w:val="0"/>
+          <w:sz w:val="21"/>
+          <w:szCs w:val="21"/>
+          <w14:ligatures w14:val="none"/>
+        </w:rPr>
+        <w:t>plastic</w:t>
+      </w:r>
+      <w:proofErr w:type="gramEnd"/>
+      <w:r>
+        <w:rPr>
+          <w:rFonts w:ascii="Consolas" w:eastAsia="Times New Roman" w:hAnsi="Consolas" w:cs="Times New Roman"/>
+          <w:color w:val="D4D4D4"/>
+          <w:kern w:val="0"/>
+          <w:sz w:val="21"/>
+          <w:szCs w:val="21"/>
+          <w14:ligatures w14:val="none"/>
+        </w:rPr>
+        <w:t xml:space="preserve"> end cap is placed at the end to enclose the assembly. to allow for the adjustment of all sections </w:t>
+      </w:r>
+    </w:p>
+    <w:p>
+      <w:pPr>
+        <w:shd w:val="clear" w:color="auto" w:fill="1E1E1E"/>
+        <w:spacing w:after="0" w:line="285" w:lineRule="atLeast"/>
+        <w:rPr>
+          <w:rFonts w:ascii="Consolas" w:eastAsia="Times New Roman" w:hAnsi="Consolas" w:cs="Times New Roman"/>
+          <w:color w:val="D4D4D4"/>
+          <w:kern w:val="0"/>
+          <w:sz w:val="21"/>
+          <w:szCs w:val="21"/>
+          <w14:ligatures w14:val="none"/>
+        </w:rPr>
+      </w:pPr>
+      <w:r>
+        <w:rPr>
+          <w:rFonts w:ascii="Consolas" w:eastAsia="Times New Roman" w:hAnsi="Consolas" w:cs="Times New Roman"/>
+          <w:color w:val="D4D4D4"/>
+          <w:kern w:val="0"/>
+          <w:sz w:val="21"/>
+          <w:szCs w:val="21"/>
+          <w14:ligatures w14:val="none"/>
+        </w:rPr>
+        <w:t xml:space="preserve">                            independently there are five clamps </w:t>
+      </w:r>
+      <w:r>
+        <w:rPr>
+          <w:rFonts w:ascii="Consolas" w:eastAsia="Times New Roman" w:hAnsi="Consolas" w:cs="Times New Roman"/>
+          <w:color w:val="D4D4D4"/>
+          <w:kern w:val="0"/>
+          <w:sz w:val="21"/>
+          <w:szCs w:val="21"/>
+          <w14:ligatures w14:val="none"/>
+        </w:rPr>
+        <w:t>of</w:t>
+      </w:r>
+      <w:r>
+        <w:rPr>
+          <w:rFonts w:ascii="Consolas" w:eastAsia="Times New Roman" w:hAnsi="Consolas" w:cs="Times New Roman"/>
+          <w:color w:val="D4D4D4"/>
+          <w:kern w:val="0"/>
+          <w:sz w:val="21"/>
+          <w:szCs w:val="21"/>
+          <w14:ligatures w14:val="none"/>
+        </w:rPr>
+        <w:t xml:space="preserve"> </w:t>
+      </w:r>
+      <w:r>
+        <w:rPr>
+          <w:rFonts w:ascii="Consolas" w:eastAsia="Times New Roman" w:hAnsi="Consolas" w:cs="Times New Roman"/>
+          <w:color w:val="D4D4D4"/>
+          <w:kern w:val="0"/>
+          <w:sz w:val="21"/>
+          <w:szCs w:val="21"/>
+          <w14:ligatures w14:val="none"/>
+        </w:rPr>
+        <w:t>appropriate</w:t>
+      </w:r>
+      <w:r>
+        <w:rPr>
+          <w:rFonts w:ascii="Consolas" w:eastAsia="Times New Roman" w:hAnsi="Consolas" w:cs="Times New Roman"/>
+          <w:color w:val="D4D4D4"/>
+          <w:kern w:val="0"/>
+          <w:sz w:val="21"/>
+          <w:szCs w:val="21"/>
+          <w14:ligatures w14:val="none"/>
+        </w:rPr>
+        <w:t xml:space="preserve"> size for each inner section</w:t>
+      </w:r>
+      <w:r>
+        <w:rPr>
+          <w:rFonts w:ascii="Consolas" w:eastAsia="Times New Roman" w:hAnsi="Consolas" w:cs="Times New Roman"/>
+          <w:color w:val="D4D4D4"/>
+          <w:kern w:val="0"/>
+          <w:sz w:val="21"/>
+          <w:szCs w:val="21"/>
+          <w14:ligatures w14:val="none"/>
+        </w:rPr>
+        <w:t xml:space="preserve"> to be secured when at desired length</w:t>
+      </w:r>
+      <w:r>
+        <w:rPr>
+          <w:rFonts w:ascii="Consolas" w:eastAsia="Times New Roman" w:hAnsi="Consolas" w:cs="Times New Roman"/>
+          <w:color w:val="D4D4D4"/>
+          <w:kern w:val="0"/>
+          <w:sz w:val="21"/>
+          <w:szCs w:val="21"/>
+          <w14:ligatures w14:val="none"/>
+        </w:rPr>
+        <w:t>.</w:t>
+      </w:r>
+    </w:p>
+    <w:p>
+      <w:pPr>
+        <w:shd w:val="clear" w:color="auto" w:fill="1E1E1E"/>
+        <w:spacing w:after="0" w:line="285" w:lineRule="atLeast"/>
+        <w:rPr>
+          <w:rFonts w:ascii="Consolas" w:eastAsia="Times New Roman" w:hAnsi="Consolas" w:cs="Times New Roman"/>
+          <w:color w:val="D4D4D4"/>
+          <w:kern w:val="0"/>
+          <w:sz w:val="21"/>
+          <w:szCs w:val="21"/>
+          <w14:ligatures w14:val="none"/>
+        </w:rPr>
+      </w:pPr>
+    </w:p>
+    <w:p>
+      <w:pPr>
+        <w:shd w:val="clear" w:color="auto" w:fill="1E1E1E"/>
+        <w:spacing w:after="0" w:line="285" w:lineRule="atLeast"/>
+        <w:rPr>
+          <w:rFonts w:ascii="Consolas" w:eastAsia="Times New Roman" w:hAnsi="Consolas" w:cs="Times New Roman"/>
+          <w:color w:val="D4D4D4"/>
+          <w:kern w:val="0"/>
+          <w:sz w:val="21"/>
+          <w:szCs w:val="21"/>
+          <w14:ligatures w14:val="none"/>
+        </w:rPr>
+      </w:pPr>
+    </w:p>
+    <w:p>
+      <w:pPr>
+        <w:shd w:val="clear" w:color="auto" w:fill="1E1E1E"/>
+        <w:spacing w:after="0" w:line="285" w:lineRule="atLeast"/>
+        <w:rPr>
+          <w:rFonts w:ascii="Consolas" w:eastAsia="Times New Roman" w:hAnsi="Consolas" w:cs="Times New Roman"/>
+          <w:color w:val="D4D4D4"/>
+          <w:kern w:val="0"/>
+          <w:sz w:val="21"/>
+          <w:szCs w:val="21"/>
+          <w14:ligatures w14:val="none"/>
+        </w:rPr>
+      </w:pPr>
+      <w:r>
+        <w:rPr>
+          <w:rFonts w:ascii="Consolas" w:eastAsia="Times New Roman" w:hAnsi="Consolas" w:cs="Times New Roman"/>
+          <w:color w:val="D4D4D4"/>
+          <w:kern w:val="0"/>
+          <w:sz w:val="21"/>
+          <w:szCs w:val="21"/>
+          <w14:ligatures w14:val="none"/>
+        </w:rPr>
+        <w:t xml:space="preserve">The parameter driven assembly </w:t>
+      </w:r>
+      <w:r>
+        <w:rPr>
+          <w:rFonts w:ascii="Consolas" w:eastAsia="Times New Roman" w:hAnsi="Consolas" w:cs="Times New Roman"/>
+          <w:color w:val="D4D4D4"/>
+          <w:kern w:val="0"/>
+          <w:sz w:val="21"/>
+          <w:szCs w:val="21"/>
+          <w14:ligatures w14:val="none"/>
+        </w:rPr>
+        <w:t>allowed</w:t>
+      </w:r>
+      <w:r>
+        <w:rPr>
+          <w:rFonts w:ascii="Consolas" w:eastAsia="Times New Roman" w:hAnsi="Consolas" w:cs="Times New Roman"/>
+          <w:color w:val="D4D4D4"/>
+          <w:kern w:val="0"/>
+          <w:sz w:val="21"/>
+          <w:szCs w:val="21"/>
+          <w14:ligatures w14:val="none"/>
+        </w:rPr>
+        <w:t xml:space="preserve"> for extremely simple design adjustments. </w:t>
+      </w:r>
+    </w:p>
+    <w:p>
+      <w:pPr>
+        <w:shd w:val="clear" w:color="auto" w:fill="1E1E1E"/>
+        <w:spacing w:after="0" w:line="285" w:lineRule="atLeast"/>
+        <w:rPr>
+          <w:rFonts w:ascii="Consolas" w:eastAsia="Times New Roman" w:hAnsi="Consolas" w:cs="Times New Roman"/>
+          <w:color w:val="D4D4D4"/>
+          <w:kern w:val="0"/>
+          <w:sz w:val="21"/>
+          <w:szCs w:val="21"/>
+          <w14:ligatures w14:val="none"/>
+        </w:rPr>
+      </w:pPr>
+      <w:r>
+        <w:rPr>
+          <w:rFonts w:ascii="Consolas" w:eastAsia="Times New Roman" w:hAnsi="Consolas" w:cs="Times New Roman"/>
+          <w:color w:val="D4D4D4"/>
+          <w:kern w:val="0"/>
+          <w:sz w:val="21"/>
+          <w:szCs w:val="21"/>
+          <w14:ligatures w14:val="none"/>
+        </w:rPr>
+        <w:t xml:space="preserve">                            The first two images above are of the assembly with the optimized thickness </w:t>
+      </w:r>
+      <w:r>
+        <w:rPr>
+          <w:rFonts w:ascii="Consolas" w:eastAsia="Times New Roman" w:hAnsi="Consolas" w:cs="Times New Roman"/>
+          <w:color w:val="D4D4D4"/>
+          <w:kern w:val="0"/>
+          <w:sz w:val="21"/>
+          <w:szCs w:val="21"/>
+          <w14:ligatures w14:val="none"/>
+        </w:rPr>
+        <w:t>and</w:t>
+      </w:r>
+      <w:r>
+        <w:rPr>
+          <w:rFonts w:ascii="Consolas" w:eastAsia="Times New Roman" w:hAnsi="Consolas" w:cs="Times New Roman"/>
+          <w:color w:val="D4D4D4"/>
+          <w:kern w:val="0"/>
+          <w:sz w:val="21"/>
+          <w:szCs w:val="21"/>
+          <w14:ligatures w14:val="none"/>
+        </w:rPr>
+        <w:t xml:space="preserve"> length. For the </w:t>
+      </w:r>
+      <w:r>
+        <w:rPr>
+          <w:rFonts w:ascii="Consolas" w:eastAsia="Times New Roman" w:hAnsi="Consolas" w:cs="Times New Roman"/>
+          <w:color w:val="D4D4D4"/>
+          <w:kern w:val="0"/>
+          <w:sz w:val="21"/>
+          <w:szCs w:val="21"/>
+          <w14:ligatures w14:val="none"/>
+        </w:rPr>
+        <w:t>design</w:t>
+      </w:r>
+      <w:r>
+        <w:rPr>
+          <w:rFonts w:ascii="Consolas" w:eastAsia="Times New Roman" w:hAnsi="Consolas" w:cs="Times New Roman"/>
+          <w:color w:val="D4D4D4"/>
+          <w:kern w:val="0"/>
+          <w:sz w:val="21"/>
+          <w:szCs w:val="21"/>
+          <w14:ligatures w14:val="none"/>
+        </w:rPr>
+        <w:t xml:space="preserve"> </w:t>
+      </w:r>
+      <w:r>
+        <w:rPr>
+          <w:rFonts w:ascii="Consolas" w:eastAsia="Times New Roman" w:hAnsi="Consolas" w:cs="Times New Roman"/>
+          <w:color w:val="D4D4D4"/>
+          <w:kern w:val="0"/>
+          <w:sz w:val="21"/>
+          <w:szCs w:val="21"/>
+          <w14:ligatures w14:val="none"/>
+        </w:rPr>
+        <w:t>constraints</w:t>
+      </w:r>
+      <w:r>
+        <w:rPr>
+          <w:rFonts w:ascii="Consolas" w:eastAsia="Times New Roman" w:hAnsi="Consolas" w:cs="Times New Roman"/>
+          <w:color w:val="D4D4D4"/>
+          <w:kern w:val="0"/>
+          <w:sz w:val="21"/>
+          <w:szCs w:val="21"/>
+          <w14:ligatures w14:val="none"/>
+        </w:rPr>
+        <w:t xml:space="preserve">, </w:t>
+      </w:r>
+    </w:p>
+    <w:p>
+      <w:pPr>
+        <w:shd w:val="clear" w:color="auto" w:fill="1E1E1E"/>
+        <w:spacing w:after="0" w:line="285" w:lineRule="atLeast"/>
+        <w:rPr>
+          <w:rFonts w:ascii="Consolas" w:eastAsia="Times New Roman" w:hAnsi="Consolas" w:cs="Times New Roman"/>
+          <w:color w:val="D4D4D4"/>
+          <w:kern w:val="0"/>
+          <w:sz w:val="21"/>
+          <w:szCs w:val="21"/>
+          <w14:ligatures w14:val="none"/>
+        </w:rPr>
+      </w:pPr>
+      <w:r>
+        <w:rPr>
+          <w:rFonts w:ascii="Consolas" w:eastAsia="Times New Roman" w:hAnsi="Consolas" w:cs="Times New Roman"/>
+          <w:color w:val="D4D4D4"/>
+          <w:kern w:val="0"/>
+          <w:sz w:val="21"/>
+          <w:szCs w:val="21"/>
+          <w14:ligatures w14:val="none"/>
+        </w:rPr>
+        <w:t xml:space="preserve">                            </w:t>
+      </w:r>
+      <w:proofErr w:type="gramStart"/>
+      <w:r>
+        <w:rPr>
+          <w:rFonts w:ascii="Consolas" w:eastAsia="Times New Roman" w:hAnsi="Consolas" w:cs="Times New Roman"/>
+          <w:color w:val="D4D4D4"/>
+          <w:kern w:val="0"/>
+          <w:sz w:val="21"/>
+          <w:szCs w:val="21"/>
+          <w14:ligatures w14:val="none"/>
+        </w:rPr>
+        <w:t>we</w:t>
+      </w:r>
+      <w:proofErr w:type="gramEnd"/>
+      <w:r>
+        <w:rPr>
+          <w:rFonts w:ascii="Consolas" w:eastAsia="Times New Roman" w:hAnsi="Consolas" w:cs="Times New Roman"/>
+          <w:color w:val="D4D4D4"/>
+          <w:kern w:val="0"/>
+          <w:sz w:val="21"/>
+          <w:szCs w:val="21"/>
+          <w14:ligatures w14:val="none"/>
+        </w:rPr>
+        <w:t xml:space="preserve"> found 1/32in thickness was more </w:t>
+      </w:r>
+      <w:r>
+        <w:rPr>
+          <w:rFonts w:ascii="Consolas" w:eastAsia="Times New Roman" w:hAnsi="Consolas" w:cs="Times New Roman"/>
+          <w:color w:val="D4D4D4"/>
+          <w:kern w:val="0"/>
+          <w:sz w:val="21"/>
+          <w:szCs w:val="21"/>
+          <w14:ligatures w14:val="none"/>
+        </w:rPr>
+        <w:t>than</w:t>
+      </w:r>
+      <w:r>
+        <w:rPr>
+          <w:rFonts w:ascii="Consolas" w:eastAsia="Times New Roman" w:hAnsi="Consolas" w:cs="Times New Roman"/>
+          <w:color w:val="D4D4D4"/>
+          <w:kern w:val="0"/>
+          <w:sz w:val="21"/>
+          <w:szCs w:val="21"/>
+          <w14:ligatures w14:val="none"/>
+        </w:rPr>
+        <w:t xml:space="preserve"> </w:t>
+      </w:r>
+      <w:r>
+        <w:rPr>
+          <w:rFonts w:ascii="Consolas" w:eastAsia="Times New Roman" w:hAnsi="Consolas" w:cs="Times New Roman"/>
+          <w:color w:val="D4D4D4"/>
+          <w:kern w:val="0"/>
+          <w:sz w:val="21"/>
+          <w:szCs w:val="21"/>
+          <w14:ligatures w14:val="none"/>
+        </w:rPr>
+        <w:t>adequate</w:t>
+      </w:r>
+      <w:r>
+        <w:rPr>
+          <w:rFonts w:ascii="Consolas" w:eastAsia="Times New Roman" w:hAnsi="Consolas" w:cs="Times New Roman"/>
+          <w:color w:val="D4D4D4"/>
+          <w:kern w:val="0"/>
+          <w:sz w:val="21"/>
+          <w:szCs w:val="21"/>
+          <w14:ligatures w14:val="none"/>
+        </w:rPr>
+        <w:t>.</w:t>
+      </w:r>
+      <w:r>
+        <w:rPr>
+          <w:rFonts w:ascii="Consolas" w:eastAsia="Times New Roman" w:hAnsi="Consolas" w:cs="Times New Roman"/>
+          <w:color w:val="D4D4D4"/>
+          <w:kern w:val="0"/>
+          <w:sz w:val="21"/>
+          <w:szCs w:val="21"/>
+          <w14:ligatures w14:val="none"/>
+        </w:rPr>
+        <w:t xml:space="preserve"> </w:t>
+      </w:r>
+      <w:r>
+        <w:rPr>
+          <w:rFonts w:ascii="Consolas" w:eastAsia="Times New Roman" w:hAnsi="Consolas" w:cs="Times New Roman"/>
+          <w:color w:val="D4D4D4"/>
+          <w:kern w:val="0"/>
+          <w:sz w:val="21"/>
+          <w:szCs w:val="21"/>
+          <w14:ligatures w14:val="none"/>
+        </w:rPr>
+        <w:t>Total l</w:t>
+      </w:r>
+      <w:r>
+        <w:rPr>
+          <w:rFonts w:ascii="Consolas" w:eastAsia="Times New Roman" w:hAnsi="Consolas" w:cs="Times New Roman"/>
+          <w:color w:val="D4D4D4"/>
+          <w:kern w:val="0"/>
+          <w:sz w:val="21"/>
+          <w:szCs w:val="21"/>
+          <w14:ligatures w14:val="none"/>
+        </w:rPr>
+        <w:t xml:space="preserve">ength collapsed is ~3ft and extended is ~14.5ft. </w:t>
+      </w:r>
+      <w:r>
+        <w:rPr>
+          <w:rFonts w:ascii="Consolas" w:eastAsia="Times New Roman" w:hAnsi="Consolas" w:cs="Times New Roman"/>
+          <w:color w:val="808080"/>
+          <w:kern w:val="0"/>
+          <w:sz w:val="21"/>
+          <w:szCs w:val="21"/>
+          <w14:ligatures w14:val="none"/>
+        </w:rPr>
+        <w:t>&lt;</w:t>
+      </w:r>
+      <w:proofErr w:type="spellStart"/>
+      <w:r>
+        <w:rPr>
+          <w:rFonts w:ascii="Consolas" w:eastAsia="Times New Roman" w:hAnsi="Consolas" w:cs="Times New Roman"/>
+          <w:color w:val="569CD6"/>
+          <w:kern w:val="0"/>
+          <w:sz w:val="21"/>
+          <w:szCs w:val="21"/>
+          <w14:ligatures w14:val="none"/>
+        </w:rPr>
+        <w:t>br</w:t>
+      </w:r>
+      <w:proofErr w:type="spellEnd"/>
+      <w:r>
+        <w:rPr>
+          <w:rFonts w:ascii="Consolas" w:eastAsia="Times New Roman" w:hAnsi="Consolas" w:cs="Times New Roman"/>
+          <w:color w:val="808080"/>
+          <w:kern w:val="0"/>
+          <w:sz w:val="21"/>
+          <w:szCs w:val="21"/>
+          <w14:ligatures w14:val="none"/>
+        </w:rPr>
+        <w:t>&gt;</w:t>
+      </w:r>
+      <w:r>
+        <w:rPr>
+          <w:rFonts w:ascii="Consolas" w:eastAsia="Times New Roman" w:hAnsi="Consolas" w:cs="Times New Roman"/>
+          <w:color w:val="D4D4D4"/>
+          <w:kern w:val="0"/>
+          <w:sz w:val="21"/>
+          <w:szCs w:val="21"/>
+          <w14:ligatures w14:val="none"/>
+        </w:rPr>
+        <w:t xml:space="preserve"> </w:t>
+      </w:r>
+      <w:r>
+        <w:rPr>
+          <w:rFonts w:ascii="Consolas" w:eastAsia="Times New Roman" w:hAnsi="Consolas" w:cs="Times New Roman"/>
+          <w:color w:val="808080"/>
+          <w:kern w:val="0"/>
+          <w:sz w:val="21"/>
+          <w:szCs w:val="21"/>
+          <w14:ligatures w14:val="none"/>
+        </w:rPr>
+        <w:t>&lt;</w:t>
+      </w:r>
+      <w:proofErr w:type="spellStart"/>
+      <w:r>
+        <w:rPr>
+          <w:rFonts w:ascii="Consolas" w:eastAsia="Times New Roman" w:hAnsi="Consolas" w:cs="Times New Roman"/>
+          <w:color w:val="569CD6"/>
+          <w:kern w:val="0"/>
+          <w:sz w:val="21"/>
+          <w:szCs w:val="21"/>
+          <w14:ligatures w14:val="none"/>
+        </w:rPr>
+        <w:t>br</w:t>
+      </w:r>
+      <w:proofErr w:type="spellEnd"/>
+      <w:r>
+        <w:rPr>
+          <w:rFonts w:ascii="Consolas" w:eastAsia="Times New Roman" w:hAnsi="Consolas" w:cs="Times New Roman"/>
+          <w:color w:val="808080"/>
+          <w:kern w:val="0"/>
+          <w:sz w:val="21"/>
+          <w:szCs w:val="21"/>
+          <w14:ligatures w14:val="none"/>
+        </w:rPr>
+        <w:t>&gt;</w:t>
+      </w:r>
+    </w:p>
+    <w:p>
+      <w:pPr>
+        <w:shd w:val="clear" w:color="auto" w:fill="1E1E1E"/>
+        <w:spacing w:after="0" w:line="285" w:lineRule="atLeast"/>
+        <w:rPr>
+          <w:rFonts w:ascii="Consolas" w:eastAsia="Times New Roman" w:hAnsi="Consolas" w:cs="Times New Roman"/>
+          <w:color w:val="D4D4D4"/>
+          <w:kern w:val="0"/>
+          <w:sz w:val="21"/>
+          <w:szCs w:val="21"/>
+          <w14:ligatures w14:val="none"/>
+        </w:rPr>
+      </w:pPr>
+      <w:r>
+        <w:rPr>
+          <w:rFonts w:ascii="Consolas" w:eastAsia="Times New Roman" w:hAnsi="Consolas" w:cs="Times New Roman"/>
+          <w:color w:val="D4D4D4"/>
+          <w:kern w:val="0"/>
+          <w:sz w:val="21"/>
+          <w:szCs w:val="21"/>
+          <w14:ligatures w14:val="none"/>
+        </w:rPr>
+        <w:t xml:space="preserve">                            The third image shows how the assembly </w:t>
+      </w:r>
+      <w:r>
+        <w:rPr>
+          <w:rFonts w:ascii="Consolas" w:eastAsia="Times New Roman" w:hAnsi="Consolas" w:cs="Times New Roman"/>
+          <w:color w:val="D4D4D4"/>
+          <w:kern w:val="0"/>
+          <w:sz w:val="21"/>
+          <w:szCs w:val="21"/>
+          <w14:ligatures w14:val="none"/>
+        </w:rPr>
+        <w:t>automatically</w:t>
+      </w:r>
+      <w:r>
+        <w:rPr>
+          <w:rFonts w:ascii="Consolas" w:eastAsia="Times New Roman" w:hAnsi="Consolas" w:cs="Times New Roman"/>
+          <w:color w:val="D4D4D4"/>
+          <w:kern w:val="0"/>
+          <w:sz w:val="21"/>
+          <w:szCs w:val="21"/>
+          <w14:ligatures w14:val="none"/>
+        </w:rPr>
+        <w:t xml:space="preserve"> adjusts to the wall thickness of the sections being changed from 1/32in to 5in.</w:t>
+      </w:r>
+    </w:p>
+    <w:p>
+      <w:pPr>
+        <w:shd w:val="clear" w:color="auto" w:fill="1E1E1E"/>
+        <w:spacing w:after="0" w:line="285" w:lineRule="atLeast"/>
+        <w:rPr>
+          <w:rFonts w:ascii="Consolas" w:eastAsia="Times New Roman" w:hAnsi="Consolas" w:cs="Times New Roman"/>
+          <w:color w:val="D4D4D4"/>
+          <w:kern w:val="0"/>
+          <w:sz w:val="21"/>
+          <w:szCs w:val="21"/>
+          <w14:ligatures w14:val="none"/>
+        </w:rPr>
+      </w:pPr>
+    </w:p>
+    <w:p>
+      <w:pPr>
+        <w:shd w:val="clear" w:color="auto" w:fill="1E1E1E"/>
+        <w:spacing w:after="0" w:line="285" w:lineRule="atLeast"/>
+        <w:rPr>
+          <w:rFonts w:ascii="Consolas" w:eastAsia="Times New Roman" w:hAnsi="Consolas" w:cs="Times New Roman"/>
+          <w:color w:val="D4D4D4"/>
+          <w:kern w:val="0"/>
+          <w:sz w:val="21"/>
+          <w:szCs w:val="21"/>
+          <w14:ligatures w14:val="none"/>
+        </w:rPr>
+      </w:pPr>
+    </w:p>
+    <w:p>
+      <w:pPr>
+        <w:shd w:val="clear" w:color="auto" w:fill="1E1E1E"/>
+        <w:spacing w:after="0" w:line="285" w:lineRule="atLeast"/>
+        <w:rPr>
+          <w:rFonts w:ascii="Consolas" w:eastAsia="Times New Roman" w:hAnsi="Consolas" w:cs="Times New Roman"/>
+          <w:color w:val="D4D4D4"/>
+          <w:kern w:val="0"/>
+          <w:sz w:val="21"/>
+          <w:szCs w:val="21"/>
+          <w14:ligatures w14:val="none"/>
+        </w:rPr>
+      </w:pPr>
+    </w:p>
+    <w:p>
+      <w:pPr>
+        <w:shd w:val="clear" w:color="auto" w:fill="1E1E1E"/>
+        <w:spacing w:after="0" w:line="285" w:lineRule="atLeast"/>
+        <w:rPr>
+          <w:rFonts w:ascii="Consolas" w:eastAsia="Times New Roman" w:hAnsi="Consolas" w:cs="Times New Roman"/>
+          <w:color w:val="D4D4D4"/>
+          <w:kern w:val="0"/>
+          <w:sz w:val="21"/>
+          <w:szCs w:val="21"/>
+          <w14:ligatures w14:val="none"/>
+        </w:rPr>
+      </w:pPr>
+      <w:r>
+        <w:rPr>
+          <w:rFonts w:ascii="Consolas" w:eastAsia="Times New Roman" w:hAnsi="Consolas" w:cs="Times New Roman"/>
+          <w:color w:val="D4D4D4"/>
+          <w:kern w:val="0"/>
+          <w:sz w:val="21"/>
+          <w:szCs w:val="21"/>
+          <w14:ligatures w14:val="none"/>
+        </w:rPr>
         <w:t xml:space="preserve">WKH </w:t>
       </w:r>
       <w:proofErr w:type="spellStart"/>
@@ -1871,29 +3348,7 @@
           <w:szCs w:val="21"/>
           <w14:ligatures w14:val="none"/>
         </w:rPr>
-        <w:t xml:space="preserve">                            transition and sustained </w:t>
-      </w:r>
-      <w:r>
-        <w:rPr>
-          <w:rFonts w:ascii="Consolas" w:eastAsia="Times New Roman" w:hAnsi="Consolas" w:cs="Times New Roman"/>
-          <w:color w:val="D4D4D4"/>
-          <w:kern w:val="0"/>
-          <w:sz w:val="21"/>
-          <w:szCs w:val="21"/>
-          <w14:ligatures w14:val="none"/>
-        </w:rPr>
-        <w:t>turbulence</w:t>
-      </w:r>
-      <w:r>
-        <w:rPr>
-          <w:rFonts w:ascii="Consolas" w:eastAsia="Times New Roman" w:hAnsi="Consolas" w:cs="Times New Roman"/>
-          <w:color w:val="D4D4D4"/>
-          <w:kern w:val="0"/>
-          <w:sz w:val="21"/>
-          <w:szCs w:val="21"/>
-          <w14:ligatures w14:val="none"/>
-        </w:rPr>
-        <w:t>. The WKH model is defined by the following system of equations.</w:t>
+        <w:t>                            transition and sustained turbulence. The WKH model is defined by the following system of equations.</w:t>
       </w:r>
     </w:p>
     <w:p>
@@ -2141,29 +3596,279 @@
           <w:szCs w:val="21"/>
           <w14:ligatures w14:val="none"/>
         </w:rPr>
-        <w:t xml:space="preserve"> is the amplitude of the mean shear. These will be the </w:t>
-      </w:r>
-      <w:r>
-        <w:rPr>
-          <w:rFonts w:ascii="Consolas" w:eastAsia="Times New Roman" w:hAnsi="Consolas" w:cs="Times New Roman"/>
-          <w:color w:val="D4D4D4"/>
-          <w:kern w:val="0"/>
-          <w:sz w:val="21"/>
-          <w:szCs w:val="21"/>
-          <w14:ligatures w14:val="none"/>
-        </w:rPr>
-        <w:t>fundamental</w:t>
-      </w:r>
-      <w:r>
-        <w:rPr>
-          <w:rFonts w:ascii="Consolas" w:eastAsia="Times New Roman" w:hAnsi="Consolas" w:cs="Times New Roman"/>
-          <w:color w:val="D4D4D4"/>
-          <w:kern w:val="0"/>
-          <w:sz w:val="21"/>
-          <w:szCs w:val="21"/>
-          <w14:ligatures w14:val="none"/>
-        </w:rPr>
-        <w:t xml:space="preserve"> variables monitored in </w:t>
+        <w:t xml:space="preserve"> is the amplitude of the mean shear. These will be the fundamental variables monitored in </w:t>
+      </w:r>
+    </w:p>
+    <w:p>
+      <w:pPr>
+        <w:shd w:val="clear" w:color="auto" w:fill="1E1E1E"/>
+        <w:spacing w:after="0" w:line="285" w:lineRule="atLeast"/>
+        <w:rPr>
+          <w:rFonts w:ascii="Consolas" w:eastAsia="Times New Roman" w:hAnsi="Consolas" w:cs="Times New Roman"/>
+          <w:color w:val="D4D4D4"/>
+          <w:kern w:val="0"/>
+          <w:sz w:val="21"/>
+          <w:szCs w:val="21"/>
+          <w14:ligatures w14:val="none"/>
+        </w:rPr>
+      </w:pPr>
+      <w:r>
+        <w:rPr>
+          <w:rFonts w:ascii="Consolas" w:eastAsia="Times New Roman" w:hAnsi="Consolas" w:cs="Times New Roman"/>
+          <w:color w:val="D4D4D4"/>
+          <w:kern w:val="0"/>
+          <w:sz w:val="21"/>
+          <w:szCs w:val="21"/>
+          <w14:ligatures w14:val="none"/>
+        </w:rPr>
+        <w:t xml:space="preserve">                            the analysis of the WHK model. In the A matrix, the constants </w:t>
+      </w:r>
+      <w:r>
+        <w:rPr>
+          <w:rFonts w:ascii="Cambria Math" w:eastAsia="Times New Roman" w:hAnsi="Cambria Math" w:cs="Cambria Math"/>
+          <w:color w:val="D4D4D4"/>
+          <w:kern w:val="0"/>
+          <w:sz w:val="21"/>
+          <w:szCs w:val="21"/>
+          <w14:ligatures w14:val="none"/>
+        </w:rPr>
+        <w:t>𝜆</w:t>
+      </w:r>
+      <w:r>
+        <w:rPr>
+          <w:rFonts w:ascii="Consolas" w:eastAsia="Times New Roman" w:hAnsi="Consolas" w:cs="Times New Roman"/>
+          <w:color w:val="D4D4D4"/>
+          <w:kern w:val="0"/>
+          <w:sz w:val="21"/>
+          <w:szCs w:val="21"/>
+          <w14:ligatures w14:val="none"/>
+        </w:rPr>
+        <w:t xml:space="preserve">, </w:t>
+      </w:r>
+      <w:r>
+        <w:rPr>
+          <w:rFonts w:ascii="Cambria Math" w:eastAsia="Times New Roman" w:hAnsi="Cambria Math" w:cs="Cambria Math"/>
+          <w:color w:val="D4D4D4"/>
+          <w:kern w:val="0"/>
+          <w:sz w:val="21"/>
+          <w:szCs w:val="21"/>
+          <w14:ligatures w14:val="none"/>
+        </w:rPr>
+        <w:t>𝜇</w:t>
+      </w:r>
+      <w:r>
+        <w:rPr>
+          <w:rFonts w:ascii="Consolas" w:eastAsia="Times New Roman" w:hAnsi="Consolas" w:cs="Times New Roman"/>
+          <w:color w:val="D4D4D4"/>
+          <w:kern w:val="0"/>
+          <w:sz w:val="21"/>
+          <w:szCs w:val="21"/>
+          <w14:ligatures w14:val="none"/>
+        </w:rPr>
+        <w:t xml:space="preserve">, </w:t>
+      </w:r>
+      <w:r>
+        <w:rPr>
+          <w:rFonts w:ascii="Cambria Math" w:eastAsia="Times New Roman" w:hAnsi="Cambria Math" w:cs="Cambria Math"/>
+          <w:color w:val="D4D4D4"/>
+          <w:kern w:val="0"/>
+          <w:sz w:val="21"/>
+          <w:szCs w:val="21"/>
+          <w14:ligatures w14:val="none"/>
+        </w:rPr>
+        <w:t>𝜈</w:t>
+      </w:r>
+      <w:r>
+        <w:rPr>
+          <w:rFonts w:ascii="Consolas" w:eastAsia="Times New Roman" w:hAnsi="Consolas" w:cs="Times New Roman"/>
+          <w:color w:val="D4D4D4"/>
+          <w:kern w:val="0"/>
+          <w:sz w:val="21"/>
+          <w:szCs w:val="21"/>
+          <w14:ligatures w14:val="none"/>
+        </w:rPr>
+        <w:t xml:space="preserve">, </w:t>
+      </w:r>
+      <w:r>
+        <w:rPr>
+          <w:rFonts w:ascii="Cambria Math" w:eastAsia="Times New Roman" w:hAnsi="Cambria Math" w:cs="Cambria Math"/>
+          <w:color w:val="D4D4D4"/>
+          <w:kern w:val="0"/>
+          <w:sz w:val="21"/>
+          <w:szCs w:val="21"/>
+          <w14:ligatures w14:val="none"/>
+        </w:rPr>
+        <w:t>𝜎</w:t>
+      </w:r>
+      <w:r>
+        <w:rPr>
+          <w:rFonts w:ascii="Consolas" w:eastAsia="Times New Roman" w:hAnsi="Consolas" w:cs="Times New Roman"/>
+          <w:color w:val="D4D4D4"/>
+          <w:kern w:val="0"/>
+          <w:sz w:val="21"/>
+          <w:szCs w:val="21"/>
+          <w14:ligatures w14:val="none"/>
+        </w:rPr>
+        <w:t xml:space="preserve">, correspond to positive </w:t>
+      </w:r>
+      <w:proofErr w:type="gramStart"/>
+      <w:r>
+        <w:rPr>
+          <w:rFonts w:ascii="Consolas" w:eastAsia="Times New Roman" w:hAnsi="Consolas" w:cs="Times New Roman"/>
+          <w:color w:val="D4D4D4"/>
+          <w:kern w:val="0"/>
+          <w:sz w:val="21"/>
+          <w:szCs w:val="21"/>
+          <w14:ligatures w14:val="none"/>
+        </w:rPr>
+        <w:t>viscous</w:t>
+      </w:r>
+      <w:proofErr w:type="gramEnd"/>
+      <w:r>
+        <w:rPr>
+          <w:rFonts w:ascii="Consolas" w:eastAsia="Times New Roman" w:hAnsi="Consolas" w:cs="Times New Roman"/>
+          <w:color w:val="D4D4D4"/>
+          <w:kern w:val="0"/>
+          <w:sz w:val="21"/>
+          <w:szCs w:val="21"/>
+          <w14:ligatures w14:val="none"/>
+        </w:rPr>
+        <w:t xml:space="preserve"> </w:t>
+      </w:r>
+    </w:p>
+    <w:p>
+      <w:pPr>
+        <w:shd w:val="clear" w:color="auto" w:fill="1E1E1E"/>
+        <w:spacing w:after="0" w:line="285" w:lineRule="atLeast"/>
+        <w:rPr>
+          <w:rFonts w:ascii="Consolas" w:eastAsia="Times New Roman" w:hAnsi="Consolas" w:cs="Times New Roman"/>
+          <w:color w:val="D4D4D4"/>
+          <w:kern w:val="0"/>
+          <w:sz w:val="21"/>
+          <w:szCs w:val="21"/>
+          <w14:ligatures w14:val="none"/>
+        </w:rPr>
+      </w:pPr>
+      <w:r>
+        <w:rPr>
+          <w:rFonts w:ascii="Consolas" w:eastAsia="Times New Roman" w:hAnsi="Consolas" w:cs="Times New Roman"/>
+          <w:color w:val="D4D4D4"/>
+          <w:kern w:val="0"/>
+          <w:sz w:val="21"/>
+          <w:szCs w:val="21"/>
+          <w14:ligatures w14:val="none"/>
+        </w:rPr>
+        <w:t xml:space="preserve">                            decay rates. </w:t>
+      </w:r>
+      <w:r>
+        <w:rPr>
+          <w:rFonts w:ascii="Cambria Math" w:eastAsia="Times New Roman" w:hAnsi="Cambria Math" w:cs="Cambria Math"/>
+          <w:color w:val="D4D4D4"/>
+          <w:kern w:val="0"/>
+          <w:sz w:val="21"/>
+          <w:szCs w:val="21"/>
+          <w14:ligatures w14:val="none"/>
+        </w:rPr>
+        <w:t>𝑅𝑒</w:t>
+      </w:r>
+      <w:r>
+        <w:rPr>
+          <w:rFonts w:ascii="Consolas" w:eastAsia="Times New Roman" w:hAnsi="Consolas" w:cs="Times New Roman"/>
+          <w:color w:val="D4D4D4"/>
+          <w:kern w:val="0"/>
+          <w:sz w:val="21"/>
+          <w:szCs w:val="21"/>
+          <w14:ligatures w14:val="none"/>
+        </w:rPr>
+        <w:t xml:space="preserve"> is the Reynolds number. </w:t>
+      </w:r>
+      <w:r>
+        <w:rPr>
+          <w:rFonts w:ascii="Cambria Math" w:eastAsia="Times New Roman" w:hAnsi="Cambria Math" w:cs="Cambria Math"/>
+          <w:color w:val="D4D4D4"/>
+          <w:kern w:val="0"/>
+          <w:sz w:val="21"/>
+          <w:szCs w:val="21"/>
+          <w14:ligatures w14:val="none"/>
+        </w:rPr>
+        <w:t>𝑄</w:t>
+      </w:r>
+      <w:r>
+        <w:rPr>
+          <w:rFonts w:ascii="Consolas" w:eastAsia="Times New Roman" w:hAnsi="Consolas" w:cs="Times New Roman"/>
+          <w:color w:val="D4D4D4"/>
+          <w:kern w:val="0"/>
+          <w:sz w:val="21"/>
+          <w:szCs w:val="21"/>
+          <w14:ligatures w14:val="none"/>
+        </w:rPr>
+        <w:t>(</w:t>
+      </w:r>
+      <w:r>
+        <w:rPr>
+          <w:rFonts w:ascii="Cambria Math" w:eastAsia="Times New Roman" w:hAnsi="Cambria Math" w:cs="Cambria Math"/>
+          <w:color w:val="D4D4D4"/>
+          <w:kern w:val="0"/>
+          <w:sz w:val="21"/>
+          <w:szCs w:val="21"/>
+          <w14:ligatures w14:val="none"/>
+        </w:rPr>
+        <w:t>𝑥</w:t>
+      </w:r>
+      <w:r>
+        <w:rPr>
+          <w:rFonts w:ascii="Consolas" w:eastAsia="Times New Roman" w:hAnsi="Consolas" w:cs="Times New Roman"/>
+          <w:color w:val="D4D4D4"/>
+          <w:kern w:val="0"/>
+          <w:sz w:val="21"/>
+          <w:szCs w:val="21"/>
+          <w14:ligatures w14:val="none"/>
+        </w:rPr>
+        <w:t xml:space="preserve">) contains the constants </w:t>
+      </w:r>
+      <w:r>
+        <w:rPr>
+          <w:rFonts w:ascii="Cambria Math" w:eastAsia="Times New Roman" w:hAnsi="Cambria Math" w:cs="Cambria Math"/>
+          <w:color w:val="D4D4D4"/>
+          <w:kern w:val="0"/>
+          <w:sz w:val="21"/>
+          <w:szCs w:val="21"/>
+          <w14:ligatures w14:val="none"/>
+        </w:rPr>
+        <w:t>𝛾</w:t>
+      </w:r>
+      <w:r>
+        <w:rPr>
+          <w:rFonts w:ascii="Consolas" w:eastAsia="Times New Roman" w:hAnsi="Consolas" w:cs="Times New Roman"/>
+          <w:color w:val="D4D4D4"/>
+          <w:kern w:val="0"/>
+          <w:sz w:val="21"/>
+          <w:szCs w:val="21"/>
+          <w14:ligatures w14:val="none"/>
+        </w:rPr>
+        <w:t xml:space="preserve"> and </w:t>
+      </w:r>
+      <w:r>
+        <w:rPr>
+          <w:rFonts w:ascii="Cambria Math" w:eastAsia="Times New Roman" w:hAnsi="Cambria Math" w:cs="Cambria Math"/>
+          <w:color w:val="D4D4D4"/>
+          <w:kern w:val="0"/>
+          <w:sz w:val="21"/>
+          <w:szCs w:val="21"/>
+          <w14:ligatures w14:val="none"/>
+        </w:rPr>
+        <w:t>𝛿</w:t>
+      </w:r>
+      <w:r>
+        <w:rPr>
+          <w:rFonts w:ascii="Consolas" w:eastAsia="Times New Roman" w:hAnsi="Consolas" w:cs="Times New Roman"/>
+          <w:color w:val="D4D4D4"/>
+          <w:kern w:val="0"/>
+          <w:sz w:val="21"/>
+          <w:szCs w:val="21"/>
+          <w14:ligatures w14:val="none"/>
+        </w:rPr>
+        <w:t xml:space="preserve"> which are nonlinear interaction </w:t>
       </w:r>
     </w:p>
     <w:p>
@@ -2189,7 +3894,239 @@
           <w14:ligatures w14:val="none"/>
         </w:rPr>
         <w:lastRenderedPageBreak/>
-        <w:t xml:space="preserve">                            the analysis of the WHK model. In the A matrix, the constants </w:t>
+        <w:t xml:space="preserve">                            coefficients of equal sign. </w:t>
+      </w:r>
+      <w:r>
+        <w:rPr>
+          <w:rFonts w:ascii="Consolas" w:eastAsia="Times New Roman" w:hAnsi="Consolas" w:cs="Times New Roman"/>
+          <w:color w:val="808080"/>
+          <w:kern w:val="0"/>
+          <w:sz w:val="21"/>
+          <w:szCs w:val="21"/>
+          <w14:ligatures w14:val="none"/>
+        </w:rPr>
+        <w:t>&lt;</w:t>
+      </w:r>
+      <w:proofErr w:type="spellStart"/>
+      <w:r>
+        <w:rPr>
+          <w:rFonts w:ascii="Consolas" w:eastAsia="Times New Roman" w:hAnsi="Consolas" w:cs="Times New Roman"/>
+          <w:color w:val="569CD6"/>
+          <w:kern w:val="0"/>
+          <w:sz w:val="21"/>
+          <w:szCs w:val="21"/>
+          <w14:ligatures w14:val="none"/>
+        </w:rPr>
+        <w:t>br</w:t>
+      </w:r>
+      <w:proofErr w:type="spellEnd"/>
+      <w:r>
+        <w:rPr>
+          <w:rFonts w:ascii="Consolas" w:eastAsia="Times New Roman" w:hAnsi="Consolas" w:cs="Times New Roman"/>
+          <w:color w:val="808080"/>
+          <w:kern w:val="0"/>
+          <w:sz w:val="21"/>
+          <w:szCs w:val="21"/>
+          <w14:ligatures w14:val="none"/>
+        </w:rPr>
+        <w:t>&gt;</w:t>
+      </w:r>
+      <w:r>
+        <w:rPr>
+          <w:rFonts w:ascii="Consolas" w:eastAsia="Times New Roman" w:hAnsi="Consolas" w:cs="Times New Roman"/>
+          <w:color w:val="D4D4D4"/>
+          <w:kern w:val="0"/>
+          <w:sz w:val="21"/>
+          <w:szCs w:val="21"/>
+          <w14:ligatures w14:val="none"/>
+        </w:rPr>
+        <w:t xml:space="preserve"> </w:t>
+      </w:r>
+      <w:r>
+        <w:rPr>
+          <w:rFonts w:ascii="Consolas" w:eastAsia="Times New Roman" w:hAnsi="Consolas" w:cs="Times New Roman"/>
+          <w:color w:val="808080"/>
+          <w:kern w:val="0"/>
+          <w:sz w:val="21"/>
+          <w:szCs w:val="21"/>
+          <w14:ligatures w14:val="none"/>
+        </w:rPr>
+        <w:t>&lt;</w:t>
+      </w:r>
+      <w:proofErr w:type="spellStart"/>
+      <w:r>
+        <w:rPr>
+          <w:rFonts w:ascii="Consolas" w:eastAsia="Times New Roman" w:hAnsi="Consolas" w:cs="Times New Roman"/>
+          <w:color w:val="569CD6"/>
+          <w:kern w:val="0"/>
+          <w:sz w:val="21"/>
+          <w:szCs w:val="21"/>
+          <w14:ligatures w14:val="none"/>
+        </w:rPr>
+        <w:t>br</w:t>
+      </w:r>
+      <w:proofErr w:type="spellEnd"/>
+      <w:r>
+        <w:rPr>
+          <w:rFonts w:ascii="Consolas" w:eastAsia="Times New Roman" w:hAnsi="Consolas" w:cs="Times New Roman"/>
+          <w:color w:val="808080"/>
+          <w:kern w:val="0"/>
+          <w:sz w:val="21"/>
+          <w:szCs w:val="21"/>
+          <w14:ligatures w14:val="none"/>
+        </w:rPr>
+        <w:t>&gt;</w:t>
+      </w:r>
+    </w:p>
+    <w:p>
+      <w:pPr>
+        <w:shd w:val="clear" w:color="auto" w:fill="1E1E1E"/>
+        <w:spacing w:after="0" w:line="285" w:lineRule="atLeast"/>
+        <w:rPr>
+          <w:rFonts w:ascii="Consolas" w:eastAsia="Times New Roman" w:hAnsi="Consolas" w:cs="Times New Roman"/>
+          <w:color w:val="D4D4D4"/>
+          <w:kern w:val="0"/>
+          <w:sz w:val="21"/>
+          <w:szCs w:val="21"/>
+          <w14:ligatures w14:val="none"/>
+        </w:rPr>
+      </w:pPr>
+      <w:r>
+        <w:rPr>
+          <w:rFonts w:ascii="Consolas" w:eastAsia="Times New Roman" w:hAnsi="Consolas" w:cs="Times New Roman"/>
+          <w:color w:val="D4D4D4"/>
+          <w:kern w:val="0"/>
+          <w:sz w:val="21"/>
+          <w:szCs w:val="21"/>
+          <w14:ligatures w14:val="none"/>
+        </w:rPr>
+        <w:t xml:space="preserve">                            To recreate the WKH model from simulated experimental data the </w:t>
+      </w:r>
+      <w:proofErr w:type="spellStart"/>
+      <w:r>
+        <w:rPr>
+          <w:rFonts w:ascii="Consolas" w:eastAsia="Times New Roman" w:hAnsi="Consolas" w:cs="Times New Roman"/>
+          <w:color w:val="D4D4D4"/>
+          <w:kern w:val="0"/>
+          <w:sz w:val="21"/>
+          <w:szCs w:val="21"/>
+          <w14:ligatures w14:val="none"/>
+        </w:rPr>
+        <w:t>SINDy</w:t>
+      </w:r>
+      <w:proofErr w:type="spellEnd"/>
+      <w:r>
+        <w:rPr>
+          <w:rFonts w:ascii="Consolas" w:eastAsia="Times New Roman" w:hAnsi="Consolas" w:cs="Times New Roman"/>
+          <w:color w:val="D4D4D4"/>
+          <w:kern w:val="0"/>
+          <w:sz w:val="21"/>
+          <w:szCs w:val="21"/>
+          <w14:ligatures w14:val="none"/>
+        </w:rPr>
+        <w:t xml:space="preserve"> function will be used. This algorithm </w:t>
+      </w:r>
+    </w:p>
+    <w:p>
+      <w:pPr>
+        <w:shd w:val="clear" w:color="auto" w:fill="1E1E1E"/>
+        <w:spacing w:after="0" w:line="285" w:lineRule="atLeast"/>
+        <w:rPr>
+          <w:rFonts w:ascii="Consolas" w:eastAsia="Times New Roman" w:hAnsi="Consolas" w:cs="Times New Roman"/>
+          <w:color w:val="D4D4D4"/>
+          <w:kern w:val="0"/>
+          <w:sz w:val="21"/>
+          <w:szCs w:val="21"/>
+          <w14:ligatures w14:val="none"/>
+        </w:rPr>
+      </w:pPr>
+      <w:r>
+        <w:rPr>
+          <w:rFonts w:ascii="Consolas" w:eastAsia="Times New Roman" w:hAnsi="Consolas" w:cs="Times New Roman"/>
+          <w:color w:val="D4D4D4"/>
+          <w:kern w:val="0"/>
+          <w:sz w:val="21"/>
+          <w:szCs w:val="21"/>
+          <w14:ligatures w14:val="none"/>
+        </w:rPr>
+        <w:t xml:space="preserve">                            will be </w:t>
+      </w:r>
+      <w:proofErr w:type="gramStart"/>
+      <w:r>
+        <w:rPr>
+          <w:rFonts w:ascii="Consolas" w:eastAsia="Times New Roman" w:hAnsi="Consolas" w:cs="Times New Roman"/>
+          <w:color w:val="D4D4D4"/>
+          <w:kern w:val="0"/>
+          <w:sz w:val="21"/>
+          <w:szCs w:val="21"/>
+          <w14:ligatures w14:val="none"/>
+        </w:rPr>
+        <w:t>of</w:t>
+      </w:r>
+      <w:proofErr w:type="gramEnd"/>
+      <w:r>
+        <w:rPr>
+          <w:rFonts w:ascii="Consolas" w:eastAsia="Times New Roman" w:hAnsi="Consolas" w:cs="Times New Roman"/>
+          <w:color w:val="D4D4D4"/>
+          <w:kern w:val="0"/>
+          <w:sz w:val="21"/>
+          <w:szCs w:val="21"/>
+          <w14:ligatures w14:val="none"/>
+        </w:rPr>
+        <w:t xml:space="preserve"> the form shown below.</w:t>
+      </w:r>
+    </w:p>
+    <w:p>
+      <w:pPr>
+        <w:shd w:val="clear" w:color="auto" w:fill="1E1E1E"/>
+        <w:spacing w:after="0" w:line="285" w:lineRule="atLeast"/>
+        <w:rPr>
+          <w:rFonts w:ascii="Consolas" w:eastAsia="Times New Roman" w:hAnsi="Consolas" w:cs="Times New Roman"/>
+          <w:color w:val="D4D4D4"/>
+          <w:kern w:val="0"/>
+          <w:sz w:val="21"/>
+          <w:szCs w:val="21"/>
+          <w14:ligatures w14:val="none"/>
+        </w:rPr>
+      </w:pPr>
+    </w:p>
+    <w:p>
+      <w:pPr>
+        <w:shd w:val="clear" w:color="auto" w:fill="1E1E1E"/>
+        <w:spacing w:after="0" w:line="285" w:lineRule="atLeast"/>
+        <w:rPr>
+          <w:rFonts w:ascii="Consolas" w:eastAsia="Times New Roman" w:hAnsi="Consolas" w:cs="Times New Roman"/>
+          <w:color w:val="D4D4D4"/>
+          <w:kern w:val="0"/>
+          <w:sz w:val="21"/>
+          <w:szCs w:val="21"/>
+          <w14:ligatures w14:val="none"/>
+        </w:rPr>
+      </w:pPr>
+    </w:p>
+    <w:p>
+      <w:pPr>
+        <w:shd w:val="clear" w:color="auto" w:fill="1E1E1E"/>
+        <w:spacing w:after="0" w:line="285" w:lineRule="atLeast"/>
+        <w:rPr>
+          <w:rFonts w:ascii="Consolas" w:eastAsia="Times New Roman" w:hAnsi="Consolas" w:cs="Times New Roman"/>
+          <w:color w:val="D4D4D4"/>
+          <w:kern w:val="0"/>
+          <w:sz w:val="21"/>
+          <w:szCs w:val="21"/>
+          <w14:ligatures w14:val="none"/>
+        </w:rPr>
+      </w:pPr>
+      <w:r>
+        <w:rPr>
+          <w:rFonts w:ascii="Consolas" w:eastAsia="Times New Roman" w:hAnsi="Consolas" w:cs="Times New Roman"/>
+          <w:color w:val="D4D4D4"/>
+          <w:kern w:val="0"/>
+          <w:sz w:val="21"/>
+          <w:szCs w:val="21"/>
+          <w14:ligatures w14:val="none"/>
+        </w:rPr>
+        <w:t>Where Θ(</w:t>
       </w:r>
       <w:r>
         <w:rPr>
@@ -2200,84 +4137,93 @@
           <w:szCs w:val="21"/>
           <w14:ligatures w14:val="none"/>
         </w:rPr>
-        <w:t>𝜆</w:t>
-      </w:r>
-      <w:r>
-        <w:rPr>
-          <w:rFonts w:ascii="Consolas" w:eastAsia="Times New Roman" w:hAnsi="Consolas" w:cs="Times New Roman"/>
-          <w:color w:val="D4D4D4"/>
-          <w:kern w:val="0"/>
-          <w:sz w:val="21"/>
-          <w:szCs w:val="21"/>
-          <w14:ligatures w14:val="none"/>
-        </w:rPr>
-        <w:t xml:space="preserve">, </w:t>
-      </w:r>
-      <w:r>
-        <w:rPr>
-          <w:rFonts w:ascii="Cambria Math" w:eastAsia="Times New Roman" w:hAnsi="Cambria Math" w:cs="Cambria Math"/>
-          <w:color w:val="D4D4D4"/>
-          <w:kern w:val="0"/>
-          <w:sz w:val="21"/>
-          <w:szCs w:val="21"/>
-          <w14:ligatures w14:val="none"/>
-        </w:rPr>
-        <w:t>𝜇</w:t>
-      </w:r>
-      <w:r>
-        <w:rPr>
-          <w:rFonts w:ascii="Consolas" w:eastAsia="Times New Roman" w:hAnsi="Consolas" w:cs="Times New Roman"/>
-          <w:color w:val="D4D4D4"/>
-          <w:kern w:val="0"/>
-          <w:sz w:val="21"/>
-          <w:szCs w:val="21"/>
-          <w14:ligatures w14:val="none"/>
-        </w:rPr>
-        <w:t xml:space="preserve">, </w:t>
-      </w:r>
-      <w:r>
-        <w:rPr>
-          <w:rFonts w:ascii="Cambria Math" w:eastAsia="Times New Roman" w:hAnsi="Cambria Math" w:cs="Cambria Math"/>
-          <w:color w:val="D4D4D4"/>
-          <w:kern w:val="0"/>
-          <w:sz w:val="21"/>
-          <w:szCs w:val="21"/>
-          <w14:ligatures w14:val="none"/>
-        </w:rPr>
-        <w:t>𝜈</w:t>
-      </w:r>
-      <w:r>
-        <w:rPr>
-          <w:rFonts w:ascii="Consolas" w:eastAsia="Times New Roman" w:hAnsi="Consolas" w:cs="Times New Roman"/>
-          <w:color w:val="D4D4D4"/>
-          <w:kern w:val="0"/>
-          <w:sz w:val="21"/>
-          <w:szCs w:val="21"/>
-          <w14:ligatures w14:val="none"/>
-        </w:rPr>
-        <w:t xml:space="preserve">, </w:t>
-      </w:r>
-      <w:r>
-        <w:rPr>
-          <w:rFonts w:ascii="Cambria Math" w:eastAsia="Times New Roman" w:hAnsi="Cambria Math" w:cs="Cambria Math"/>
-          <w:color w:val="D4D4D4"/>
-          <w:kern w:val="0"/>
-          <w:sz w:val="21"/>
-          <w:szCs w:val="21"/>
-          <w14:ligatures w14:val="none"/>
-        </w:rPr>
-        <w:t>𝜎</w:t>
-      </w:r>
-      <w:r>
-        <w:rPr>
-          <w:rFonts w:ascii="Consolas" w:eastAsia="Times New Roman" w:hAnsi="Consolas" w:cs="Times New Roman"/>
-          <w:color w:val="D4D4D4"/>
-          <w:kern w:val="0"/>
-          <w:sz w:val="21"/>
-          <w:szCs w:val="21"/>
-          <w14:ligatures w14:val="none"/>
-        </w:rPr>
-        <w:t xml:space="preserve">, correspond to positive </w:t>
+        <w:t>𝑋</w:t>
+      </w:r>
+      <w:r>
+        <w:rPr>
+          <w:rFonts w:ascii="Consolas" w:eastAsia="Times New Roman" w:hAnsi="Consolas" w:cs="Times New Roman"/>
+          <w:color w:val="D4D4D4"/>
+          <w:kern w:val="0"/>
+          <w:sz w:val="21"/>
+          <w:szCs w:val="21"/>
+          <w14:ligatures w14:val="none"/>
+        </w:rPr>
+        <w:t xml:space="preserve">) is a library of possible nonlinear functions and the columns of </w:t>
+      </w:r>
+    </w:p>
+    <w:p>
+      <w:pPr>
+        <w:shd w:val="clear" w:color="auto" w:fill="1E1E1E"/>
+        <w:spacing w:after="0" w:line="285" w:lineRule="atLeast"/>
+        <w:rPr>
+          <w:rFonts w:ascii="Consolas" w:eastAsia="Times New Roman" w:hAnsi="Consolas" w:cs="Times New Roman"/>
+          <w:color w:val="D4D4D4"/>
+          <w:kern w:val="0"/>
+          <w:sz w:val="21"/>
+          <w:szCs w:val="21"/>
+          <w14:ligatures w14:val="none"/>
+        </w:rPr>
+      </w:pPr>
+      <w:r>
+        <w:rPr>
+          <w:rFonts w:ascii="Consolas" w:eastAsia="Times New Roman" w:hAnsi="Consolas" w:cs="Times New Roman"/>
+          <w:color w:val="D4D4D4"/>
+          <w:kern w:val="0"/>
+          <w:sz w:val="21"/>
+          <w:szCs w:val="21"/>
+          <w14:ligatures w14:val="none"/>
+        </w:rPr>
+        <w:t xml:space="preserve">                            matrix Ξ are the vectors of active coefficients. The determination of the coefficients should allow for </w:t>
+      </w:r>
+    </w:p>
+    <w:p>
+      <w:pPr>
+        <w:shd w:val="clear" w:color="auto" w:fill="1E1E1E"/>
+        <w:spacing w:after="0" w:line="285" w:lineRule="atLeast"/>
+        <w:rPr>
+          <w:rFonts w:ascii="Consolas" w:eastAsia="Times New Roman" w:hAnsi="Consolas" w:cs="Times New Roman"/>
+          <w:color w:val="D4D4D4"/>
+          <w:kern w:val="0"/>
+          <w:sz w:val="21"/>
+          <w:szCs w:val="21"/>
+          <w14:ligatures w14:val="none"/>
+        </w:rPr>
+      </w:pPr>
+      <w:r>
+        <w:rPr>
+          <w:rFonts w:ascii="Consolas" w:eastAsia="Times New Roman" w:hAnsi="Consolas" w:cs="Times New Roman"/>
+          <w:color w:val="D4D4D4"/>
+          <w:kern w:val="0"/>
+          <w:sz w:val="21"/>
+          <w:szCs w:val="21"/>
+          <w14:ligatures w14:val="none"/>
+        </w:rPr>
+        <w:t xml:space="preserve">                            the reconstruction of the original dynamical system based solely off of the simulated experimental data. In </w:t>
+      </w:r>
+    </w:p>
+    <w:p>
+      <w:pPr>
+        <w:shd w:val="clear" w:color="auto" w:fill="1E1E1E"/>
+        <w:spacing w:after="0" w:line="285" w:lineRule="atLeast"/>
+        <w:rPr>
+          <w:rFonts w:ascii="Consolas" w:eastAsia="Times New Roman" w:hAnsi="Consolas" w:cs="Times New Roman"/>
+          <w:color w:val="D4D4D4"/>
+          <w:kern w:val="0"/>
+          <w:sz w:val="21"/>
+          <w:szCs w:val="21"/>
+          <w14:ligatures w14:val="none"/>
+        </w:rPr>
+      </w:pPr>
+      <w:r>
+        <w:rPr>
+          <w:rFonts w:ascii="Consolas" w:eastAsia="Times New Roman" w:hAnsi="Consolas" w:cs="Times New Roman"/>
+          <w:color w:val="D4D4D4"/>
+          <w:kern w:val="0"/>
+          <w:sz w:val="21"/>
+          <w:szCs w:val="21"/>
+          <w14:ligatures w14:val="none"/>
+        </w:rPr>
+        <w:t xml:space="preserve">                            </w:t>
       </w:r>
       <w:proofErr w:type="gramStart"/>
       <w:r>
@@ -2289,7 +4235,7 @@
           <w:szCs w:val="21"/>
           <w14:ligatures w14:val="none"/>
         </w:rPr>
-        <w:t>viscous</w:t>
+        <w:t>the</w:t>
       </w:r>
       <w:proofErr w:type="gramEnd"/>
       <w:r>
@@ -2301,6 +4247,131 @@
           <w:szCs w:val="21"/>
           <w14:ligatures w14:val="none"/>
         </w:rPr>
+        <w:t xml:space="preserve"> above figure the </w:t>
+      </w:r>
+      <w:proofErr w:type="spellStart"/>
+      <w:r>
+        <w:rPr>
+          <w:rFonts w:ascii="Consolas" w:eastAsia="Times New Roman" w:hAnsi="Consolas" w:cs="Times New Roman"/>
+          <w:color w:val="D4D4D4"/>
+          <w:kern w:val="0"/>
+          <w:sz w:val="21"/>
+          <w:szCs w:val="21"/>
+          <w14:ligatures w14:val="none"/>
+        </w:rPr>
+        <w:t>SINDy</w:t>
+      </w:r>
+      <w:proofErr w:type="spellEnd"/>
+      <w:r>
+        <w:rPr>
+          <w:rFonts w:ascii="Consolas" w:eastAsia="Times New Roman" w:hAnsi="Consolas" w:cs="Times New Roman"/>
+          <w:color w:val="D4D4D4"/>
+          <w:kern w:val="0"/>
+          <w:sz w:val="21"/>
+          <w:szCs w:val="21"/>
+          <w14:ligatures w14:val="none"/>
+        </w:rPr>
+        <w:t xml:space="preserve"> algorithm is visualized for the Lorenz System for greater clarity.</w:t>
+      </w:r>
+    </w:p>
+    <w:p>
+      <w:pPr>
+        <w:shd w:val="clear" w:color="auto" w:fill="1E1E1E"/>
+        <w:spacing w:after="0" w:line="285" w:lineRule="atLeast"/>
+        <w:rPr>
+          <w:rFonts w:ascii="Consolas" w:eastAsia="Times New Roman" w:hAnsi="Consolas" w:cs="Times New Roman"/>
+          <w:color w:val="D4D4D4"/>
+          <w:kern w:val="0"/>
+          <w:sz w:val="21"/>
+          <w:szCs w:val="21"/>
+          <w14:ligatures w14:val="none"/>
+        </w:rPr>
+      </w:pPr>
+    </w:p>
+    <w:p>
+      <w:pPr>
+        <w:shd w:val="clear" w:color="auto" w:fill="1E1E1E"/>
+        <w:spacing w:after="0" w:line="285" w:lineRule="atLeast"/>
+        <w:rPr>
+          <w:rFonts w:ascii="Consolas" w:eastAsia="Times New Roman" w:hAnsi="Consolas" w:cs="Times New Roman"/>
+          <w:color w:val="D4D4D4"/>
+          <w:kern w:val="0"/>
+          <w:sz w:val="21"/>
+          <w:szCs w:val="21"/>
+          <w14:ligatures w14:val="none"/>
+        </w:rPr>
+      </w:pPr>
+    </w:p>
+    <w:p>
+      <w:pPr>
+        <w:shd w:val="clear" w:color="auto" w:fill="1E1E1E"/>
+        <w:spacing w:after="0" w:line="285" w:lineRule="atLeast"/>
+        <w:rPr>
+          <w:rFonts w:ascii="Consolas" w:eastAsia="Times New Roman" w:hAnsi="Consolas" w:cs="Times New Roman"/>
+          <w:color w:val="D4D4D4"/>
+          <w:kern w:val="0"/>
+          <w:sz w:val="21"/>
+          <w:szCs w:val="21"/>
+          <w14:ligatures w14:val="none"/>
+        </w:rPr>
+      </w:pPr>
+      <w:r>
+        <w:rPr>
+          <w:rFonts w:ascii="Consolas" w:eastAsia="Times New Roman" w:hAnsi="Consolas" w:cs="Times New Roman"/>
+          <w:color w:val="D4D4D4"/>
+          <w:kern w:val="0"/>
+          <w:sz w:val="21"/>
+          <w:szCs w:val="21"/>
+          <w14:ligatures w14:val="none"/>
+        </w:rPr>
+        <w:t xml:space="preserve">Overall, the </w:t>
+      </w:r>
+      <w:proofErr w:type="spellStart"/>
+      <w:r>
+        <w:rPr>
+          <w:rFonts w:ascii="Consolas" w:eastAsia="Times New Roman" w:hAnsi="Consolas" w:cs="Times New Roman"/>
+          <w:color w:val="D4D4D4"/>
+          <w:kern w:val="0"/>
+          <w:sz w:val="21"/>
+          <w:szCs w:val="21"/>
+          <w14:ligatures w14:val="none"/>
+        </w:rPr>
+        <w:t>SINDy</w:t>
+      </w:r>
+      <w:proofErr w:type="spellEnd"/>
+      <w:r>
+        <w:rPr>
+          <w:rFonts w:ascii="Consolas" w:eastAsia="Times New Roman" w:hAnsi="Consolas" w:cs="Times New Roman"/>
+          <w:color w:val="D4D4D4"/>
+          <w:kern w:val="0"/>
+          <w:sz w:val="21"/>
+          <w:szCs w:val="21"/>
+          <w14:ligatures w14:val="none"/>
+        </w:rPr>
+        <w:t xml:space="preserve"> algorithm has been shown to successfully recreate the </w:t>
+      </w:r>
+      <w:proofErr w:type="gramStart"/>
+      <w:r>
+        <w:rPr>
+          <w:rFonts w:ascii="Consolas" w:eastAsia="Times New Roman" w:hAnsi="Consolas" w:cs="Times New Roman"/>
+          <w:color w:val="D4D4D4"/>
+          <w:kern w:val="0"/>
+          <w:sz w:val="21"/>
+          <w:szCs w:val="21"/>
+          <w14:ligatures w14:val="none"/>
+        </w:rPr>
+        <w:t>WKH</w:t>
+      </w:r>
+      <w:proofErr w:type="gramEnd"/>
+      <w:r>
+        <w:rPr>
+          <w:rFonts w:ascii="Consolas" w:eastAsia="Times New Roman" w:hAnsi="Consolas" w:cs="Times New Roman"/>
+          <w:color w:val="D4D4D4"/>
+          <w:kern w:val="0"/>
+          <w:sz w:val="21"/>
+          <w:szCs w:val="21"/>
+          <w14:ligatures w14:val="none"/>
+        </w:rPr>
         <w:t xml:space="preserve"> </w:t>
       </w:r>
     </w:p>
@@ -2326,178 +4397,70 @@
           <w:szCs w:val="21"/>
           <w14:ligatures w14:val="none"/>
         </w:rPr>
-        <w:t xml:space="preserve">                            decay rates. </w:t>
-      </w:r>
-      <w:r>
-        <w:rPr>
-          <w:rFonts w:ascii="Cambria Math" w:eastAsia="Times New Roman" w:hAnsi="Cambria Math" w:cs="Cambria Math"/>
-          <w:color w:val="D4D4D4"/>
-          <w:kern w:val="0"/>
-          <w:sz w:val="21"/>
-          <w:szCs w:val="21"/>
-          <w14:ligatures w14:val="none"/>
-        </w:rPr>
-        <w:t>𝑅𝑒</w:t>
-      </w:r>
-      <w:r>
-        <w:rPr>
-          <w:rFonts w:ascii="Consolas" w:eastAsia="Times New Roman" w:hAnsi="Consolas" w:cs="Times New Roman"/>
-          <w:color w:val="D4D4D4"/>
-          <w:kern w:val="0"/>
-          <w:sz w:val="21"/>
-          <w:szCs w:val="21"/>
-          <w14:ligatures w14:val="none"/>
-        </w:rPr>
-        <w:t xml:space="preserve"> is the Reynolds number. </w:t>
-      </w:r>
-      <w:r>
-        <w:rPr>
-          <w:rFonts w:ascii="Cambria Math" w:eastAsia="Times New Roman" w:hAnsi="Cambria Math" w:cs="Cambria Math"/>
-          <w:color w:val="D4D4D4"/>
-          <w:kern w:val="0"/>
-          <w:sz w:val="21"/>
-          <w:szCs w:val="21"/>
-          <w14:ligatures w14:val="none"/>
-        </w:rPr>
-        <w:t>𝑄</w:t>
-      </w:r>
-      <w:r>
-        <w:rPr>
-          <w:rFonts w:ascii="Consolas" w:eastAsia="Times New Roman" w:hAnsi="Consolas" w:cs="Times New Roman"/>
-          <w:color w:val="D4D4D4"/>
-          <w:kern w:val="0"/>
-          <w:sz w:val="21"/>
-          <w:szCs w:val="21"/>
-          <w14:ligatures w14:val="none"/>
-        </w:rPr>
-        <w:t>(</w:t>
-      </w:r>
-      <w:r>
-        <w:rPr>
-          <w:rFonts w:ascii="Cambria Math" w:eastAsia="Times New Roman" w:hAnsi="Cambria Math" w:cs="Cambria Math"/>
-          <w:color w:val="D4D4D4"/>
-          <w:kern w:val="0"/>
-          <w:sz w:val="21"/>
-          <w:szCs w:val="21"/>
-          <w14:ligatures w14:val="none"/>
-        </w:rPr>
-        <w:t>𝑥</w:t>
-      </w:r>
-      <w:r>
-        <w:rPr>
-          <w:rFonts w:ascii="Consolas" w:eastAsia="Times New Roman" w:hAnsi="Consolas" w:cs="Times New Roman"/>
-          <w:color w:val="D4D4D4"/>
-          <w:kern w:val="0"/>
-          <w:sz w:val="21"/>
-          <w:szCs w:val="21"/>
-          <w14:ligatures w14:val="none"/>
-        </w:rPr>
-        <w:t xml:space="preserve">) contains the constants </w:t>
-      </w:r>
-      <w:r>
-        <w:rPr>
-          <w:rFonts w:ascii="Cambria Math" w:eastAsia="Times New Roman" w:hAnsi="Cambria Math" w:cs="Cambria Math"/>
-          <w:color w:val="D4D4D4"/>
-          <w:kern w:val="0"/>
-          <w:sz w:val="21"/>
-          <w:szCs w:val="21"/>
-          <w14:ligatures w14:val="none"/>
-        </w:rPr>
-        <w:t>𝛾</w:t>
-      </w:r>
-      <w:r>
-        <w:rPr>
-          <w:rFonts w:ascii="Consolas" w:eastAsia="Times New Roman" w:hAnsi="Consolas" w:cs="Times New Roman"/>
-          <w:color w:val="D4D4D4"/>
-          <w:kern w:val="0"/>
-          <w:sz w:val="21"/>
-          <w:szCs w:val="21"/>
-          <w14:ligatures w14:val="none"/>
-        </w:rPr>
-        <w:t xml:space="preserve"> and </w:t>
-      </w:r>
-      <w:r>
-        <w:rPr>
-          <w:rFonts w:ascii="Cambria Math" w:eastAsia="Times New Roman" w:hAnsi="Cambria Math" w:cs="Cambria Math"/>
-          <w:color w:val="D4D4D4"/>
-          <w:kern w:val="0"/>
-          <w:sz w:val="21"/>
-          <w:szCs w:val="21"/>
-          <w14:ligatures w14:val="none"/>
-        </w:rPr>
-        <w:t>𝛿</w:t>
-      </w:r>
-      <w:r>
-        <w:rPr>
-          <w:rFonts w:ascii="Consolas" w:eastAsia="Times New Roman" w:hAnsi="Consolas" w:cs="Times New Roman"/>
-          <w:color w:val="D4D4D4"/>
-          <w:kern w:val="0"/>
-          <w:sz w:val="21"/>
-          <w:szCs w:val="21"/>
-          <w14:ligatures w14:val="none"/>
-        </w:rPr>
-        <w:t xml:space="preserve"> which are nonlinear interaction </w:t>
-      </w:r>
-    </w:p>
-    <w:p>
-      <w:pPr>
-        <w:shd w:val="clear" w:color="auto" w:fill="1E1E1E"/>
-        <w:spacing w:after="0" w:line="285" w:lineRule="atLeast"/>
-        <w:rPr>
-          <w:rFonts w:ascii="Consolas" w:eastAsia="Times New Roman" w:hAnsi="Consolas" w:cs="Times New Roman"/>
-          <w:color w:val="D4D4D4"/>
-          <w:kern w:val="0"/>
-          <w:sz w:val="21"/>
-          <w:szCs w:val="21"/>
-          <w14:ligatures w14:val="none"/>
-        </w:rPr>
-      </w:pPr>
-      <w:r>
-        <w:rPr>
-          <w:rFonts w:ascii="Consolas" w:eastAsia="Times New Roman" w:hAnsi="Consolas" w:cs="Times New Roman"/>
-          <w:color w:val="D4D4D4"/>
-          <w:kern w:val="0"/>
-          <w:sz w:val="21"/>
-          <w:szCs w:val="21"/>
-          <w14:ligatures w14:val="none"/>
-        </w:rPr>
-        <w:t xml:space="preserve">                            coefficients of equal sign. </w:t>
-      </w:r>
-      <w:r>
-        <w:rPr>
-          <w:rFonts w:ascii="Consolas" w:eastAsia="Times New Roman" w:hAnsi="Consolas" w:cs="Times New Roman"/>
-          <w:color w:val="808080"/>
-          <w:kern w:val="0"/>
-          <w:sz w:val="21"/>
-          <w:szCs w:val="21"/>
-          <w14:ligatures w14:val="none"/>
-        </w:rPr>
-        <w:t>&lt;</w:t>
+        <w:t xml:space="preserve">                            system with varying parameter sets and noise levels. For the scale of tests done over the course of this </w:t>
+      </w:r>
+    </w:p>
+    <w:p>
+      <w:pPr>
+        <w:shd w:val="clear" w:color="auto" w:fill="1E1E1E"/>
+        <w:spacing w:after="0" w:line="285" w:lineRule="atLeast"/>
+        <w:rPr>
+          <w:rFonts w:ascii="Consolas" w:eastAsia="Times New Roman" w:hAnsi="Consolas" w:cs="Times New Roman"/>
+          <w:color w:val="D4D4D4"/>
+          <w:kern w:val="0"/>
+          <w:sz w:val="21"/>
+          <w:szCs w:val="21"/>
+          <w14:ligatures w14:val="none"/>
+        </w:rPr>
+      </w:pPr>
+      <w:r>
+        <w:rPr>
+          <w:rFonts w:ascii="Consolas" w:eastAsia="Times New Roman" w:hAnsi="Consolas" w:cs="Times New Roman"/>
+          <w:color w:val="D4D4D4"/>
+          <w:kern w:val="0"/>
+          <w:sz w:val="21"/>
+          <w:szCs w:val="21"/>
+          <w14:ligatures w14:val="none"/>
+        </w:rPr>
+        <w:t xml:space="preserve">                            project the </w:t>
       </w:r>
       <w:proofErr w:type="spellStart"/>
       <w:r>
         <w:rPr>
           <w:rFonts w:ascii="Consolas" w:eastAsia="Times New Roman" w:hAnsi="Consolas" w:cs="Times New Roman"/>
-          <w:color w:val="569CD6"/>
-          <w:kern w:val="0"/>
-          <w:sz w:val="21"/>
-          <w:szCs w:val="21"/>
-          <w14:ligatures w14:val="none"/>
-        </w:rPr>
-        <w:t>br</w:t>
+          <w:color w:val="D4D4D4"/>
+          <w:kern w:val="0"/>
+          <w:sz w:val="21"/>
+          <w:szCs w:val="21"/>
+          <w14:ligatures w14:val="none"/>
+        </w:rPr>
+        <w:t>SINDy</w:t>
       </w:r>
       <w:proofErr w:type="spellEnd"/>
       <w:r>
         <w:rPr>
           <w:rFonts w:ascii="Consolas" w:eastAsia="Times New Roman" w:hAnsi="Consolas" w:cs="Times New Roman"/>
-          <w:color w:val="808080"/>
-          <w:kern w:val="0"/>
-          <w:sz w:val="21"/>
-          <w:szCs w:val="21"/>
-          <w14:ligatures w14:val="none"/>
-        </w:rPr>
-        <w:t>&gt;</w:t>
-      </w:r>
+          <w:color w:val="D4D4D4"/>
+          <w:kern w:val="0"/>
+          <w:sz w:val="21"/>
+          <w:szCs w:val="21"/>
+          <w14:ligatures w14:val="none"/>
+        </w:rPr>
+        <w:t xml:space="preserve"> function seems to be very robust and only had a meaningful error in one parameter </w:t>
+      </w:r>
+      <w:proofErr w:type="gramStart"/>
+      <w:r>
+        <w:rPr>
+          <w:rFonts w:ascii="Consolas" w:eastAsia="Times New Roman" w:hAnsi="Consolas" w:cs="Times New Roman"/>
+          <w:color w:val="D4D4D4"/>
+          <w:kern w:val="0"/>
+          <w:sz w:val="21"/>
+          <w:szCs w:val="21"/>
+          <w14:ligatures w14:val="none"/>
+        </w:rPr>
+        <w:t>set</w:t>
+      </w:r>
+      <w:proofErr w:type="gramEnd"/>
       <w:r>
         <w:rPr>
           <w:rFonts w:ascii="Consolas" w:eastAsia="Times New Roman" w:hAnsi="Consolas" w:cs="Times New Roman"/>
@@ -2509,635 +4472,6 @@
         </w:rPr>
         <w:t xml:space="preserve"> </w:t>
       </w:r>
-      <w:r>
-        <w:rPr>
-          <w:rFonts w:ascii="Consolas" w:eastAsia="Times New Roman" w:hAnsi="Consolas" w:cs="Times New Roman"/>
-          <w:color w:val="808080"/>
-          <w:kern w:val="0"/>
-          <w:sz w:val="21"/>
-          <w:szCs w:val="21"/>
-          <w14:ligatures w14:val="none"/>
-        </w:rPr>
-        <w:t>&lt;</w:t>
-      </w:r>
-      <w:proofErr w:type="spellStart"/>
-      <w:r>
-        <w:rPr>
-          <w:rFonts w:ascii="Consolas" w:eastAsia="Times New Roman" w:hAnsi="Consolas" w:cs="Times New Roman"/>
-          <w:color w:val="569CD6"/>
-          <w:kern w:val="0"/>
-          <w:sz w:val="21"/>
-          <w:szCs w:val="21"/>
-          <w14:ligatures w14:val="none"/>
-        </w:rPr>
-        <w:t>br</w:t>
-      </w:r>
-      <w:proofErr w:type="spellEnd"/>
-      <w:r>
-        <w:rPr>
-          <w:rFonts w:ascii="Consolas" w:eastAsia="Times New Roman" w:hAnsi="Consolas" w:cs="Times New Roman"/>
-          <w:color w:val="808080"/>
-          <w:kern w:val="0"/>
-          <w:sz w:val="21"/>
-          <w:szCs w:val="21"/>
-          <w14:ligatures w14:val="none"/>
-        </w:rPr>
-        <w:t>&gt;</w:t>
-      </w:r>
-    </w:p>
-    <w:p>
-      <w:pPr>
-        <w:shd w:val="clear" w:color="auto" w:fill="1E1E1E"/>
-        <w:spacing w:after="0" w:line="285" w:lineRule="atLeast"/>
-        <w:rPr>
-          <w:rFonts w:ascii="Consolas" w:eastAsia="Times New Roman" w:hAnsi="Consolas" w:cs="Times New Roman"/>
-          <w:color w:val="D4D4D4"/>
-          <w:kern w:val="0"/>
-          <w:sz w:val="21"/>
-          <w:szCs w:val="21"/>
-          <w14:ligatures w14:val="none"/>
-        </w:rPr>
-      </w:pPr>
-      <w:r>
-        <w:rPr>
-          <w:rFonts w:ascii="Consolas" w:eastAsia="Times New Roman" w:hAnsi="Consolas" w:cs="Times New Roman"/>
-          <w:color w:val="D4D4D4"/>
-          <w:kern w:val="0"/>
-          <w:sz w:val="21"/>
-          <w:szCs w:val="21"/>
-          <w14:ligatures w14:val="none"/>
-        </w:rPr>
-        <w:t xml:space="preserve">                            To recreate the WKH model from simulated experimental data the </w:t>
-      </w:r>
-      <w:proofErr w:type="spellStart"/>
-      <w:r>
-        <w:rPr>
-          <w:rFonts w:ascii="Consolas" w:eastAsia="Times New Roman" w:hAnsi="Consolas" w:cs="Times New Roman"/>
-          <w:color w:val="D4D4D4"/>
-          <w:kern w:val="0"/>
-          <w:sz w:val="21"/>
-          <w:szCs w:val="21"/>
-          <w14:ligatures w14:val="none"/>
-        </w:rPr>
-        <w:t>SINDy</w:t>
-      </w:r>
-      <w:proofErr w:type="spellEnd"/>
-      <w:r>
-        <w:rPr>
-          <w:rFonts w:ascii="Consolas" w:eastAsia="Times New Roman" w:hAnsi="Consolas" w:cs="Times New Roman"/>
-          <w:color w:val="D4D4D4"/>
-          <w:kern w:val="0"/>
-          <w:sz w:val="21"/>
-          <w:szCs w:val="21"/>
-          <w14:ligatures w14:val="none"/>
-        </w:rPr>
-        <w:t xml:space="preserve"> function will be used. This algorithm </w:t>
-      </w:r>
-    </w:p>
-    <w:p>
-      <w:pPr>
-        <w:shd w:val="clear" w:color="auto" w:fill="1E1E1E"/>
-        <w:spacing w:after="0" w:line="285" w:lineRule="atLeast"/>
-        <w:rPr>
-          <w:rFonts w:ascii="Consolas" w:eastAsia="Times New Roman" w:hAnsi="Consolas" w:cs="Times New Roman"/>
-          <w:color w:val="D4D4D4"/>
-          <w:kern w:val="0"/>
-          <w:sz w:val="21"/>
-          <w:szCs w:val="21"/>
-          <w14:ligatures w14:val="none"/>
-        </w:rPr>
-      </w:pPr>
-      <w:r>
-        <w:rPr>
-          <w:rFonts w:ascii="Consolas" w:eastAsia="Times New Roman" w:hAnsi="Consolas" w:cs="Times New Roman"/>
-          <w:color w:val="D4D4D4"/>
-          <w:kern w:val="0"/>
-          <w:sz w:val="21"/>
-          <w:szCs w:val="21"/>
-          <w14:ligatures w14:val="none"/>
-        </w:rPr>
-        <w:t xml:space="preserve">                            will be </w:t>
-      </w:r>
-      <w:proofErr w:type="gramStart"/>
-      <w:r>
-        <w:rPr>
-          <w:rFonts w:ascii="Consolas" w:eastAsia="Times New Roman" w:hAnsi="Consolas" w:cs="Times New Roman"/>
-          <w:color w:val="D4D4D4"/>
-          <w:kern w:val="0"/>
-          <w:sz w:val="21"/>
-          <w:szCs w:val="21"/>
-          <w14:ligatures w14:val="none"/>
-        </w:rPr>
-        <w:t>of</w:t>
-      </w:r>
-      <w:proofErr w:type="gramEnd"/>
-      <w:r>
-        <w:rPr>
-          <w:rFonts w:ascii="Consolas" w:eastAsia="Times New Roman" w:hAnsi="Consolas" w:cs="Times New Roman"/>
-          <w:color w:val="D4D4D4"/>
-          <w:kern w:val="0"/>
-          <w:sz w:val="21"/>
-          <w:szCs w:val="21"/>
-          <w14:ligatures w14:val="none"/>
-        </w:rPr>
-        <w:t xml:space="preserve"> the form shown below.</w:t>
-      </w:r>
-    </w:p>
-    <w:p>
-      <w:pPr>
-        <w:shd w:val="clear" w:color="auto" w:fill="1E1E1E"/>
-        <w:spacing w:after="0" w:line="285" w:lineRule="atLeast"/>
-        <w:rPr>
-          <w:rFonts w:ascii="Consolas" w:eastAsia="Times New Roman" w:hAnsi="Consolas" w:cs="Times New Roman"/>
-          <w:color w:val="D4D4D4"/>
-          <w:kern w:val="0"/>
-          <w:sz w:val="21"/>
-          <w:szCs w:val="21"/>
-          <w14:ligatures w14:val="none"/>
-        </w:rPr>
-      </w:pPr>
-    </w:p>
-    <w:p>
-      <w:pPr>
-        <w:shd w:val="clear" w:color="auto" w:fill="1E1E1E"/>
-        <w:spacing w:after="0" w:line="285" w:lineRule="atLeast"/>
-        <w:rPr>
-          <w:rFonts w:ascii="Consolas" w:eastAsia="Times New Roman" w:hAnsi="Consolas" w:cs="Times New Roman"/>
-          <w:color w:val="D4D4D4"/>
-          <w:kern w:val="0"/>
-          <w:sz w:val="21"/>
-          <w:szCs w:val="21"/>
-          <w14:ligatures w14:val="none"/>
-        </w:rPr>
-      </w:pPr>
-    </w:p>
-    <w:p>
-      <w:pPr>
-        <w:shd w:val="clear" w:color="auto" w:fill="1E1E1E"/>
-        <w:spacing w:after="0" w:line="285" w:lineRule="atLeast"/>
-        <w:rPr>
-          <w:rFonts w:ascii="Consolas" w:eastAsia="Times New Roman" w:hAnsi="Consolas" w:cs="Times New Roman"/>
-          <w:color w:val="D4D4D4"/>
-          <w:kern w:val="0"/>
-          <w:sz w:val="21"/>
-          <w:szCs w:val="21"/>
-          <w14:ligatures w14:val="none"/>
-        </w:rPr>
-      </w:pPr>
-      <w:r>
-        <w:rPr>
-          <w:rFonts w:ascii="Consolas" w:eastAsia="Times New Roman" w:hAnsi="Consolas" w:cs="Times New Roman"/>
-          <w:color w:val="D4D4D4"/>
-          <w:kern w:val="0"/>
-          <w:sz w:val="21"/>
-          <w:szCs w:val="21"/>
-          <w14:ligatures w14:val="none"/>
-        </w:rPr>
-        <w:t>Where Θ(</w:t>
-      </w:r>
-      <w:r>
-        <w:rPr>
-          <w:rFonts w:ascii="Cambria Math" w:eastAsia="Times New Roman" w:hAnsi="Cambria Math" w:cs="Cambria Math"/>
-          <w:color w:val="D4D4D4"/>
-          <w:kern w:val="0"/>
-          <w:sz w:val="21"/>
-          <w:szCs w:val="21"/>
-          <w14:ligatures w14:val="none"/>
-        </w:rPr>
-        <w:t>𝑋</w:t>
-      </w:r>
-      <w:r>
-        <w:rPr>
-          <w:rFonts w:ascii="Consolas" w:eastAsia="Times New Roman" w:hAnsi="Consolas" w:cs="Times New Roman"/>
-          <w:color w:val="D4D4D4"/>
-          <w:kern w:val="0"/>
-          <w:sz w:val="21"/>
-          <w:szCs w:val="21"/>
-          <w14:ligatures w14:val="none"/>
-        </w:rPr>
-        <w:t xml:space="preserve">) is a library of possible nonlinear functions and the columns of </w:t>
-      </w:r>
-    </w:p>
-    <w:p>
-      <w:pPr>
-        <w:shd w:val="clear" w:color="auto" w:fill="1E1E1E"/>
-        <w:spacing w:after="0" w:line="285" w:lineRule="atLeast"/>
-        <w:rPr>
-          <w:rFonts w:ascii="Consolas" w:eastAsia="Times New Roman" w:hAnsi="Consolas" w:cs="Times New Roman"/>
-          <w:color w:val="D4D4D4"/>
-          <w:kern w:val="0"/>
-          <w:sz w:val="21"/>
-          <w:szCs w:val="21"/>
-          <w14:ligatures w14:val="none"/>
-        </w:rPr>
-      </w:pPr>
-      <w:r>
-        <w:rPr>
-          <w:rFonts w:ascii="Consolas" w:eastAsia="Times New Roman" w:hAnsi="Consolas" w:cs="Times New Roman"/>
-          <w:color w:val="D4D4D4"/>
-          <w:kern w:val="0"/>
-          <w:sz w:val="21"/>
-          <w:szCs w:val="21"/>
-          <w14:ligatures w14:val="none"/>
-        </w:rPr>
-        <w:t xml:space="preserve">                            matrix Ξ are the vectors of active coefficients. The </w:t>
-      </w:r>
-      <w:r>
-        <w:rPr>
-          <w:rFonts w:ascii="Consolas" w:eastAsia="Times New Roman" w:hAnsi="Consolas" w:cs="Times New Roman"/>
-          <w:color w:val="D4D4D4"/>
-          <w:kern w:val="0"/>
-          <w:sz w:val="21"/>
-          <w:szCs w:val="21"/>
-          <w14:ligatures w14:val="none"/>
-        </w:rPr>
-        <w:t>determination</w:t>
-      </w:r>
-      <w:r>
-        <w:rPr>
-          <w:rFonts w:ascii="Consolas" w:eastAsia="Times New Roman" w:hAnsi="Consolas" w:cs="Times New Roman"/>
-          <w:color w:val="D4D4D4"/>
-          <w:kern w:val="0"/>
-          <w:sz w:val="21"/>
-          <w:szCs w:val="21"/>
-          <w14:ligatures w14:val="none"/>
-        </w:rPr>
-        <w:t xml:space="preserve"> of the coefficients should allow for </w:t>
-      </w:r>
-    </w:p>
-    <w:p>
-      <w:pPr>
-        <w:shd w:val="clear" w:color="auto" w:fill="1E1E1E"/>
-        <w:spacing w:after="0" w:line="285" w:lineRule="atLeast"/>
-        <w:rPr>
-          <w:rFonts w:ascii="Consolas" w:eastAsia="Times New Roman" w:hAnsi="Consolas" w:cs="Times New Roman"/>
-          <w:color w:val="D4D4D4"/>
-          <w:kern w:val="0"/>
-          <w:sz w:val="21"/>
-          <w:szCs w:val="21"/>
-          <w14:ligatures w14:val="none"/>
-        </w:rPr>
-      </w:pPr>
-      <w:r>
-        <w:rPr>
-          <w:rFonts w:ascii="Consolas" w:eastAsia="Times New Roman" w:hAnsi="Consolas" w:cs="Times New Roman"/>
-          <w:color w:val="D4D4D4"/>
-          <w:kern w:val="0"/>
-          <w:sz w:val="21"/>
-          <w:szCs w:val="21"/>
-          <w14:ligatures w14:val="none"/>
-        </w:rPr>
-        <w:t xml:space="preserve">                            the reconstruction of the </w:t>
-      </w:r>
-      <w:r>
-        <w:rPr>
-          <w:rFonts w:ascii="Consolas" w:eastAsia="Times New Roman" w:hAnsi="Consolas" w:cs="Times New Roman"/>
-          <w:color w:val="D4D4D4"/>
-          <w:kern w:val="0"/>
-          <w:sz w:val="21"/>
-          <w:szCs w:val="21"/>
-          <w14:ligatures w14:val="none"/>
-        </w:rPr>
-        <w:t>original</w:t>
-      </w:r>
-      <w:r>
-        <w:rPr>
-          <w:rFonts w:ascii="Consolas" w:eastAsia="Times New Roman" w:hAnsi="Consolas" w:cs="Times New Roman"/>
-          <w:color w:val="D4D4D4"/>
-          <w:kern w:val="0"/>
-          <w:sz w:val="21"/>
-          <w:szCs w:val="21"/>
-          <w14:ligatures w14:val="none"/>
-        </w:rPr>
-        <w:t xml:space="preserve"> dynamical system based </w:t>
-      </w:r>
-      <w:r>
-        <w:rPr>
-          <w:rFonts w:ascii="Consolas" w:eastAsia="Times New Roman" w:hAnsi="Consolas" w:cs="Times New Roman"/>
-          <w:color w:val="D4D4D4"/>
-          <w:kern w:val="0"/>
-          <w:sz w:val="21"/>
-          <w:szCs w:val="21"/>
-          <w14:ligatures w14:val="none"/>
-        </w:rPr>
-        <w:t>solely</w:t>
-      </w:r>
-      <w:r>
-        <w:rPr>
-          <w:rFonts w:ascii="Consolas" w:eastAsia="Times New Roman" w:hAnsi="Consolas" w:cs="Times New Roman"/>
-          <w:color w:val="D4D4D4"/>
-          <w:kern w:val="0"/>
-          <w:sz w:val="21"/>
-          <w:szCs w:val="21"/>
-          <w14:ligatures w14:val="none"/>
-        </w:rPr>
-        <w:t xml:space="preserve"> off of the simulated experimental data. In </w:t>
-      </w:r>
-    </w:p>
-    <w:p>
-      <w:pPr>
-        <w:shd w:val="clear" w:color="auto" w:fill="1E1E1E"/>
-        <w:spacing w:after="0" w:line="285" w:lineRule="atLeast"/>
-        <w:rPr>
-          <w:rFonts w:ascii="Consolas" w:eastAsia="Times New Roman" w:hAnsi="Consolas" w:cs="Times New Roman"/>
-          <w:color w:val="D4D4D4"/>
-          <w:kern w:val="0"/>
-          <w:sz w:val="21"/>
-          <w:szCs w:val="21"/>
-          <w14:ligatures w14:val="none"/>
-        </w:rPr>
-      </w:pPr>
-      <w:r>
-        <w:rPr>
-          <w:rFonts w:ascii="Consolas" w:eastAsia="Times New Roman" w:hAnsi="Consolas" w:cs="Times New Roman"/>
-          <w:color w:val="D4D4D4"/>
-          <w:kern w:val="0"/>
-          <w:sz w:val="21"/>
-          <w:szCs w:val="21"/>
-          <w14:ligatures w14:val="none"/>
-        </w:rPr>
-        <w:t xml:space="preserve">                            </w:t>
-      </w:r>
-      <w:proofErr w:type="gramStart"/>
-      <w:r>
-        <w:rPr>
-          <w:rFonts w:ascii="Consolas" w:eastAsia="Times New Roman" w:hAnsi="Consolas" w:cs="Times New Roman"/>
-          <w:color w:val="D4D4D4"/>
-          <w:kern w:val="0"/>
-          <w:sz w:val="21"/>
-          <w:szCs w:val="21"/>
-          <w14:ligatures w14:val="none"/>
-        </w:rPr>
-        <w:t>the</w:t>
-      </w:r>
-      <w:proofErr w:type="gramEnd"/>
-      <w:r>
-        <w:rPr>
-          <w:rFonts w:ascii="Consolas" w:eastAsia="Times New Roman" w:hAnsi="Consolas" w:cs="Times New Roman"/>
-          <w:color w:val="D4D4D4"/>
-          <w:kern w:val="0"/>
-          <w:sz w:val="21"/>
-          <w:szCs w:val="21"/>
-          <w14:ligatures w14:val="none"/>
-        </w:rPr>
-        <w:t xml:space="preserve"> above figure the </w:t>
-      </w:r>
-      <w:proofErr w:type="spellStart"/>
-      <w:r>
-        <w:rPr>
-          <w:rFonts w:ascii="Consolas" w:eastAsia="Times New Roman" w:hAnsi="Consolas" w:cs="Times New Roman"/>
-          <w:color w:val="D4D4D4"/>
-          <w:kern w:val="0"/>
-          <w:sz w:val="21"/>
-          <w:szCs w:val="21"/>
-          <w14:ligatures w14:val="none"/>
-        </w:rPr>
-        <w:t>SINDy</w:t>
-      </w:r>
-      <w:proofErr w:type="spellEnd"/>
-      <w:r>
-        <w:rPr>
-          <w:rFonts w:ascii="Consolas" w:eastAsia="Times New Roman" w:hAnsi="Consolas" w:cs="Times New Roman"/>
-          <w:color w:val="D4D4D4"/>
-          <w:kern w:val="0"/>
-          <w:sz w:val="21"/>
-          <w:szCs w:val="21"/>
-          <w14:ligatures w14:val="none"/>
-        </w:rPr>
-        <w:t xml:space="preserve"> algorithm is visualized for the Lorenz System for greater clarity.</w:t>
-      </w:r>
-    </w:p>
-    <w:p>
-      <w:pPr>
-        <w:shd w:val="clear" w:color="auto" w:fill="1E1E1E"/>
-        <w:spacing w:after="0" w:line="285" w:lineRule="atLeast"/>
-        <w:rPr>
-          <w:rFonts w:ascii="Consolas" w:eastAsia="Times New Roman" w:hAnsi="Consolas" w:cs="Times New Roman"/>
-          <w:color w:val="D4D4D4"/>
-          <w:kern w:val="0"/>
-          <w:sz w:val="21"/>
-          <w:szCs w:val="21"/>
-          <w14:ligatures w14:val="none"/>
-        </w:rPr>
-      </w:pPr>
-    </w:p>
-    <w:p>
-      <w:pPr>
-        <w:shd w:val="clear" w:color="auto" w:fill="1E1E1E"/>
-        <w:spacing w:after="0" w:line="285" w:lineRule="atLeast"/>
-        <w:rPr>
-          <w:rFonts w:ascii="Consolas" w:eastAsia="Times New Roman" w:hAnsi="Consolas" w:cs="Times New Roman"/>
-          <w:color w:val="D4D4D4"/>
-          <w:kern w:val="0"/>
-          <w:sz w:val="21"/>
-          <w:szCs w:val="21"/>
-          <w14:ligatures w14:val="none"/>
-        </w:rPr>
-      </w:pPr>
-    </w:p>
-    <w:p>
-      <w:pPr>
-        <w:shd w:val="clear" w:color="auto" w:fill="1E1E1E"/>
-        <w:spacing w:after="0" w:line="285" w:lineRule="atLeast"/>
-        <w:rPr>
-          <w:rFonts w:ascii="Consolas" w:eastAsia="Times New Roman" w:hAnsi="Consolas" w:cs="Times New Roman"/>
-          <w:color w:val="D4D4D4"/>
-          <w:kern w:val="0"/>
-          <w:sz w:val="21"/>
-          <w:szCs w:val="21"/>
-          <w14:ligatures w14:val="none"/>
-        </w:rPr>
-      </w:pPr>
-      <w:r>
-        <w:rPr>
-          <w:rFonts w:ascii="Consolas" w:eastAsia="Times New Roman" w:hAnsi="Consolas" w:cs="Times New Roman"/>
-          <w:color w:val="D4D4D4"/>
-          <w:kern w:val="0"/>
-          <w:sz w:val="21"/>
-          <w:szCs w:val="21"/>
-          <w14:ligatures w14:val="none"/>
-        </w:rPr>
-        <w:t>Overall,</w:t>
-      </w:r>
-      <w:r>
-        <w:rPr>
-          <w:rFonts w:ascii="Consolas" w:eastAsia="Times New Roman" w:hAnsi="Consolas" w:cs="Times New Roman"/>
-          <w:color w:val="D4D4D4"/>
-          <w:kern w:val="0"/>
-          <w:sz w:val="21"/>
-          <w:szCs w:val="21"/>
-          <w14:ligatures w14:val="none"/>
-        </w:rPr>
-        <w:t xml:space="preserve"> the </w:t>
-      </w:r>
-      <w:proofErr w:type="spellStart"/>
-      <w:r>
-        <w:rPr>
-          <w:rFonts w:ascii="Consolas" w:eastAsia="Times New Roman" w:hAnsi="Consolas" w:cs="Times New Roman"/>
-          <w:color w:val="D4D4D4"/>
-          <w:kern w:val="0"/>
-          <w:sz w:val="21"/>
-          <w:szCs w:val="21"/>
-          <w14:ligatures w14:val="none"/>
-        </w:rPr>
-        <w:t>SINDy</w:t>
-      </w:r>
-      <w:proofErr w:type="spellEnd"/>
-      <w:r>
-        <w:rPr>
-          <w:rFonts w:ascii="Consolas" w:eastAsia="Times New Roman" w:hAnsi="Consolas" w:cs="Times New Roman"/>
-          <w:color w:val="D4D4D4"/>
-          <w:kern w:val="0"/>
-          <w:sz w:val="21"/>
-          <w:szCs w:val="21"/>
-          <w14:ligatures w14:val="none"/>
-        </w:rPr>
-        <w:t xml:space="preserve"> algorithm has been shown to </w:t>
-      </w:r>
-      <w:r>
-        <w:rPr>
-          <w:rFonts w:ascii="Consolas" w:eastAsia="Times New Roman" w:hAnsi="Consolas" w:cs="Times New Roman"/>
-          <w:color w:val="D4D4D4"/>
-          <w:kern w:val="0"/>
-          <w:sz w:val="21"/>
-          <w:szCs w:val="21"/>
-          <w14:ligatures w14:val="none"/>
-        </w:rPr>
-        <w:t>successfully</w:t>
-      </w:r>
-      <w:r>
-        <w:rPr>
-          <w:rFonts w:ascii="Consolas" w:eastAsia="Times New Roman" w:hAnsi="Consolas" w:cs="Times New Roman"/>
-          <w:color w:val="D4D4D4"/>
-          <w:kern w:val="0"/>
-          <w:sz w:val="21"/>
-          <w:szCs w:val="21"/>
-          <w14:ligatures w14:val="none"/>
-        </w:rPr>
-        <w:t xml:space="preserve"> recreate the </w:t>
-      </w:r>
-      <w:proofErr w:type="gramStart"/>
-      <w:r>
-        <w:rPr>
-          <w:rFonts w:ascii="Consolas" w:eastAsia="Times New Roman" w:hAnsi="Consolas" w:cs="Times New Roman"/>
-          <w:color w:val="D4D4D4"/>
-          <w:kern w:val="0"/>
-          <w:sz w:val="21"/>
-          <w:szCs w:val="21"/>
-          <w14:ligatures w14:val="none"/>
-        </w:rPr>
-        <w:t>WKH</w:t>
-      </w:r>
-      <w:proofErr w:type="gramEnd"/>
-      <w:r>
-        <w:rPr>
-          <w:rFonts w:ascii="Consolas" w:eastAsia="Times New Roman" w:hAnsi="Consolas" w:cs="Times New Roman"/>
-          <w:color w:val="D4D4D4"/>
-          <w:kern w:val="0"/>
-          <w:sz w:val="21"/>
-          <w:szCs w:val="21"/>
-          <w14:ligatures w14:val="none"/>
-        </w:rPr>
-        <w:t xml:space="preserve"> </w:t>
-      </w:r>
-    </w:p>
-    <w:p>
-      <w:pPr>
-        <w:shd w:val="clear" w:color="auto" w:fill="1E1E1E"/>
-        <w:spacing w:after="0" w:line="285" w:lineRule="atLeast"/>
-        <w:rPr>
-          <w:rFonts w:ascii="Consolas" w:eastAsia="Times New Roman" w:hAnsi="Consolas" w:cs="Times New Roman"/>
-          <w:color w:val="D4D4D4"/>
-          <w:kern w:val="0"/>
-          <w:sz w:val="21"/>
-          <w:szCs w:val="21"/>
-          <w14:ligatures w14:val="none"/>
-        </w:rPr>
-      </w:pPr>
-      <w:r>
-        <w:rPr>
-          <w:rFonts w:ascii="Consolas" w:eastAsia="Times New Roman" w:hAnsi="Consolas" w:cs="Times New Roman"/>
-          <w:color w:val="D4D4D4"/>
-          <w:kern w:val="0"/>
-          <w:sz w:val="21"/>
-          <w:szCs w:val="21"/>
-          <w14:ligatures w14:val="none"/>
-        </w:rPr>
-        <w:t xml:space="preserve">                            system with varying parameter sets and noise levels. For the scale of tests done over the course of this </w:t>
-      </w:r>
-    </w:p>
-    <w:p>
-      <w:pPr>
-        <w:shd w:val="clear" w:color="auto" w:fill="1E1E1E"/>
-        <w:spacing w:after="0" w:line="285" w:lineRule="atLeast"/>
-        <w:rPr>
-          <w:rFonts w:ascii="Consolas" w:eastAsia="Times New Roman" w:hAnsi="Consolas" w:cs="Times New Roman"/>
-          <w:color w:val="D4D4D4"/>
-          <w:kern w:val="0"/>
-          <w:sz w:val="21"/>
-          <w:szCs w:val="21"/>
-          <w14:ligatures w14:val="none"/>
-        </w:rPr>
-      </w:pPr>
-      <w:r>
-        <w:rPr>
-          <w:rFonts w:ascii="Consolas" w:eastAsia="Times New Roman" w:hAnsi="Consolas" w:cs="Times New Roman"/>
-          <w:color w:val="D4D4D4"/>
-          <w:kern w:val="0"/>
-          <w:sz w:val="21"/>
-          <w:szCs w:val="21"/>
-          <w14:ligatures w14:val="none"/>
-        </w:rPr>
-        <w:t xml:space="preserve">                            project the </w:t>
-      </w:r>
-      <w:proofErr w:type="spellStart"/>
-      <w:r>
-        <w:rPr>
-          <w:rFonts w:ascii="Consolas" w:eastAsia="Times New Roman" w:hAnsi="Consolas" w:cs="Times New Roman"/>
-          <w:color w:val="D4D4D4"/>
-          <w:kern w:val="0"/>
-          <w:sz w:val="21"/>
-          <w:szCs w:val="21"/>
-          <w14:ligatures w14:val="none"/>
-        </w:rPr>
-        <w:t>SINDy</w:t>
-      </w:r>
-      <w:proofErr w:type="spellEnd"/>
-      <w:r>
-        <w:rPr>
-          <w:rFonts w:ascii="Consolas" w:eastAsia="Times New Roman" w:hAnsi="Consolas" w:cs="Times New Roman"/>
-          <w:color w:val="D4D4D4"/>
-          <w:kern w:val="0"/>
-          <w:sz w:val="21"/>
-          <w:szCs w:val="21"/>
-          <w14:ligatures w14:val="none"/>
-        </w:rPr>
-        <w:t xml:space="preserve"> function seems to be very robust and only had a meaningful error in one parameter </w:t>
-      </w:r>
-      <w:proofErr w:type="gramStart"/>
-      <w:r>
-        <w:rPr>
-          <w:rFonts w:ascii="Consolas" w:eastAsia="Times New Roman" w:hAnsi="Consolas" w:cs="Times New Roman"/>
-          <w:color w:val="D4D4D4"/>
-          <w:kern w:val="0"/>
-          <w:sz w:val="21"/>
-          <w:szCs w:val="21"/>
-          <w14:ligatures w14:val="none"/>
-        </w:rPr>
-        <w:t>set</w:t>
-      </w:r>
-      <w:proofErr w:type="gramEnd"/>
-      <w:r>
-        <w:rPr>
-          <w:rFonts w:ascii="Consolas" w:eastAsia="Times New Roman" w:hAnsi="Consolas" w:cs="Times New Roman"/>
-          <w:color w:val="D4D4D4"/>
-          <w:kern w:val="0"/>
-          <w:sz w:val="21"/>
-          <w:szCs w:val="21"/>
-          <w14:ligatures w14:val="none"/>
-        </w:rPr>
-        <w:t xml:space="preserve"> </w:t>
-      </w:r>
     </w:p>
     <w:p>
       <w:pPr>
@@ -3186,29 +4520,7 @@
           <w:szCs w:val="21"/>
           <w14:ligatures w14:val="none"/>
         </w:rPr>
-        <w:t xml:space="preserve">                            could be carried out using this code with extreme examples of the WKH </w:t>
-      </w:r>
-      <w:r>
-        <w:rPr>
-          <w:rFonts w:ascii="Consolas" w:eastAsia="Times New Roman" w:hAnsi="Consolas" w:cs="Times New Roman"/>
-          <w:color w:val="D4D4D4"/>
-          <w:kern w:val="0"/>
-          <w:sz w:val="21"/>
-          <w:szCs w:val="21"/>
-          <w14:ligatures w14:val="none"/>
-        </w:rPr>
-        <w:t>system</w:t>
-      </w:r>
-      <w:r>
-        <w:rPr>
-          <w:rFonts w:ascii="Consolas" w:eastAsia="Times New Roman" w:hAnsi="Consolas" w:cs="Times New Roman"/>
-          <w:color w:val="D4D4D4"/>
-          <w:kern w:val="0"/>
-          <w:sz w:val="21"/>
-          <w:szCs w:val="21"/>
-          <w14:ligatures w14:val="none"/>
-        </w:rPr>
-        <w:t xml:space="preserve">. The </w:t>
+        <w:t xml:space="preserve">                            could be carried out using this code with extreme examples of the WKH system. The </w:t>
       </w:r>
       <w:proofErr w:type="spellStart"/>
       <w:r>

</xml_diff>

<commit_message>
Ufarm Project update. In complete state
</commit_message>
<xml_diff>
--- a/assets/Website Text.docx
+++ b/assets/Website Text.docx
@@ -4390,6 +4390,1667 @@
           <w14:ligatures w14:val="none"/>
         </w:rPr>
       </w:pPr>
+      <w:proofErr w:type="spellStart"/>
+      <w:r>
+        <w:rPr>
+          <w:rFonts w:ascii="Consolas" w:eastAsia="Times New Roman" w:hAnsi="Consolas" w:cs="Times New Roman"/>
+          <w:color w:val="D4D4D4"/>
+          <w:kern w:val="0"/>
+          <w:sz w:val="21"/>
+          <w:szCs w:val="21"/>
+          <w14:ligatures w14:val="none"/>
+        </w:rPr>
+        <w:t>UFarm</w:t>
+      </w:r>
+      <w:proofErr w:type="spellEnd"/>
+      <w:r>
+        <w:rPr>
+          <w:rFonts w:ascii="Consolas" w:eastAsia="Times New Roman" w:hAnsi="Consolas" w:cs="Times New Roman"/>
+          <w:color w:val="D4D4D4"/>
+          <w:kern w:val="0"/>
+          <w:sz w:val="21"/>
+          <w:szCs w:val="21"/>
+          <w14:ligatures w14:val="none"/>
+        </w:rPr>
+        <w:t xml:space="preserve"> -------------------------------------------------------------</w:t>
+      </w:r>
+    </w:p>
+    <w:p>
+      <w:pPr>
+        <w:shd w:val="clear" w:color="auto" w:fill="1E1E1E"/>
+        <w:spacing w:after="0" w:line="285" w:lineRule="atLeast"/>
+        <w:rPr>
+          <w:rFonts w:ascii="Consolas" w:eastAsia="Times New Roman" w:hAnsi="Consolas" w:cs="Times New Roman"/>
+          <w:color w:val="D4D4D4"/>
+          <w:kern w:val="0"/>
+          <w:sz w:val="21"/>
+          <w:szCs w:val="21"/>
+          <w14:ligatures w14:val="none"/>
+        </w:rPr>
+      </w:pPr>
+    </w:p>
+    <w:p>
+      <w:pPr>
+        <w:shd w:val="clear" w:color="auto" w:fill="1E1E1E"/>
+        <w:spacing w:after="0" w:line="285" w:lineRule="atLeast"/>
+        <w:rPr>
+          <w:rFonts w:ascii="Consolas" w:eastAsia="Times New Roman" w:hAnsi="Consolas" w:cs="Times New Roman"/>
+          <w:color w:val="D4D4D4"/>
+          <w:kern w:val="0"/>
+          <w:sz w:val="21"/>
+          <w:szCs w:val="21"/>
+          <w14:ligatures w14:val="none"/>
+        </w:rPr>
+      </w:pPr>
+    </w:p>
+    <w:p>
+      <w:pPr>
+        <w:shd w:val="clear" w:color="auto" w:fill="1E1E1E"/>
+        <w:spacing w:after="0" w:line="285" w:lineRule="atLeast"/>
+        <w:rPr>
+          <w:rFonts w:ascii="Consolas" w:eastAsia="Times New Roman" w:hAnsi="Consolas" w:cs="Times New Roman"/>
+          <w:color w:val="D4D4D4"/>
+          <w:kern w:val="0"/>
+          <w:sz w:val="21"/>
+          <w:szCs w:val="21"/>
+          <w14:ligatures w14:val="none"/>
+        </w:rPr>
+      </w:pPr>
+      <w:r>
+        <w:rPr>
+          <w:rFonts w:ascii="Consolas" w:eastAsia="Times New Roman" w:hAnsi="Consolas" w:cs="Times New Roman"/>
+          <w:color w:val="D4D4D4"/>
+          <w:kern w:val="0"/>
+          <w:sz w:val="21"/>
+          <w:szCs w:val="21"/>
+          <w14:ligatures w14:val="none"/>
+        </w:rPr>
+        <w:t xml:space="preserve">This project sought to create a greenhouse to be constructed at the </w:t>
+      </w:r>
+      <w:proofErr w:type="gramStart"/>
+      <w:r>
+        <w:rPr>
+          <w:rFonts w:ascii="Consolas" w:eastAsia="Times New Roman" w:hAnsi="Consolas" w:cs="Times New Roman"/>
+          <w:color w:val="D4D4D4"/>
+          <w:kern w:val="0"/>
+          <w:sz w:val="21"/>
+          <w:szCs w:val="21"/>
+          <w14:ligatures w14:val="none"/>
+        </w:rPr>
+        <w:t>IIT</w:t>
+      </w:r>
+      <w:proofErr w:type="gramEnd"/>
+      <w:r>
+        <w:rPr>
+          <w:rFonts w:ascii="Consolas" w:eastAsia="Times New Roman" w:hAnsi="Consolas" w:cs="Times New Roman"/>
+          <w:color w:val="D4D4D4"/>
+          <w:kern w:val="0"/>
+          <w:sz w:val="21"/>
+          <w:szCs w:val="21"/>
+          <w14:ligatures w14:val="none"/>
+        </w:rPr>
+        <w:t xml:space="preserve"> </w:t>
+      </w:r>
+    </w:p>
+    <w:p>
+      <w:pPr>
+        <w:shd w:val="clear" w:color="auto" w:fill="1E1E1E"/>
+        <w:spacing w:after="0" w:line="285" w:lineRule="atLeast"/>
+        <w:rPr>
+          <w:rFonts w:ascii="Consolas" w:eastAsia="Times New Roman" w:hAnsi="Consolas" w:cs="Times New Roman"/>
+          <w:color w:val="D4D4D4"/>
+          <w:kern w:val="0"/>
+          <w:sz w:val="21"/>
+          <w:szCs w:val="21"/>
+          <w14:ligatures w14:val="none"/>
+        </w:rPr>
+      </w:pPr>
+      <w:r>
+        <w:rPr>
+          <w:rFonts w:ascii="Consolas" w:eastAsia="Times New Roman" w:hAnsi="Consolas" w:cs="Times New Roman"/>
+          <w:color w:val="D4D4D4"/>
+          <w:kern w:val="0"/>
+          <w:sz w:val="21"/>
+          <w:szCs w:val="21"/>
+          <w14:ligatures w14:val="none"/>
+        </w:rPr>
+        <w:t xml:space="preserve">                            </w:t>
+      </w:r>
+      <w:proofErr w:type="spellStart"/>
+      <w:r>
+        <w:rPr>
+          <w:rFonts w:ascii="Consolas" w:eastAsia="Times New Roman" w:hAnsi="Consolas" w:cs="Times New Roman"/>
+          <w:color w:val="D4D4D4"/>
+          <w:kern w:val="0"/>
+          <w:sz w:val="21"/>
+          <w:szCs w:val="21"/>
+          <w14:ligatures w14:val="none"/>
+        </w:rPr>
+        <w:t>UFarm</w:t>
+      </w:r>
+      <w:proofErr w:type="spellEnd"/>
+      <w:r>
+        <w:rPr>
+          <w:rFonts w:ascii="Consolas" w:eastAsia="Times New Roman" w:hAnsi="Consolas" w:cs="Times New Roman"/>
+          <w:color w:val="D4D4D4"/>
+          <w:kern w:val="0"/>
+          <w:sz w:val="21"/>
+          <w:szCs w:val="21"/>
+          <w14:ligatures w14:val="none"/>
+        </w:rPr>
+        <w:t xml:space="preserve"> which could operate even during the coldest months of the year. The greenhouse would be </w:t>
+      </w:r>
+      <w:proofErr w:type="gramStart"/>
+      <w:r>
+        <w:rPr>
+          <w:rFonts w:ascii="Consolas" w:eastAsia="Times New Roman" w:hAnsi="Consolas" w:cs="Times New Roman"/>
+          <w:color w:val="D4D4D4"/>
+          <w:kern w:val="0"/>
+          <w:sz w:val="21"/>
+          <w:szCs w:val="21"/>
+          <w14:ligatures w14:val="none"/>
+        </w:rPr>
+        <w:t>constructed</w:t>
+      </w:r>
+      <w:proofErr w:type="gramEnd"/>
+      <w:r>
+        <w:rPr>
+          <w:rFonts w:ascii="Consolas" w:eastAsia="Times New Roman" w:hAnsi="Consolas" w:cs="Times New Roman"/>
+          <w:color w:val="D4D4D4"/>
+          <w:kern w:val="0"/>
+          <w:sz w:val="21"/>
+          <w:szCs w:val="21"/>
+          <w14:ligatures w14:val="none"/>
+        </w:rPr>
+        <w:t xml:space="preserve"> </w:t>
+      </w:r>
+    </w:p>
+    <w:p>
+      <w:pPr>
+        <w:shd w:val="clear" w:color="auto" w:fill="1E1E1E"/>
+        <w:spacing w:after="0" w:line="285" w:lineRule="atLeast"/>
+        <w:rPr>
+          <w:rFonts w:ascii="Consolas" w:eastAsia="Times New Roman" w:hAnsi="Consolas" w:cs="Times New Roman"/>
+          <w:color w:val="D4D4D4"/>
+          <w:kern w:val="0"/>
+          <w:sz w:val="21"/>
+          <w:szCs w:val="21"/>
+          <w14:ligatures w14:val="none"/>
+        </w:rPr>
+      </w:pPr>
+      <w:r>
+        <w:rPr>
+          <w:rFonts w:ascii="Consolas" w:eastAsia="Times New Roman" w:hAnsi="Consolas" w:cs="Times New Roman"/>
+          <w:color w:val="D4D4D4"/>
+          <w:kern w:val="0"/>
+          <w:sz w:val="21"/>
+          <w:szCs w:val="21"/>
+          <w14:ligatures w14:val="none"/>
+        </w:rPr>
+        <w:t xml:space="preserve">                            using the funding provided to the </w:t>
+      </w:r>
+      <w:proofErr w:type="spellStart"/>
+      <w:r>
+        <w:rPr>
+          <w:rFonts w:ascii="Consolas" w:eastAsia="Times New Roman" w:hAnsi="Consolas" w:cs="Times New Roman"/>
+          <w:color w:val="D4D4D4"/>
+          <w:kern w:val="0"/>
+          <w:sz w:val="21"/>
+          <w:szCs w:val="21"/>
+          <w14:ligatures w14:val="none"/>
+        </w:rPr>
+        <w:t>UFarm</w:t>
+      </w:r>
+      <w:proofErr w:type="spellEnd"/>
+      <w:r>
+        <w:rPr>
+          <w:rFonts w:ascii="Consolas" w:eastAsia="Times New Roman" w:hAnsi="Consolas" w:cs="Times New Roman"/>
+          <w:color w:val="D4D4D4"/>
+          <w:kern w:val="0"/>
+          <w:sz w:val="21"/>
+          <w:szCs w:val="21"/>
+          <w14:ligatures w14:val="none"/>
+        </w:rPr>
+        <w:t xml:space="preserve"> from the Wagner Institute of </w:t>
+      </w:r>
+      <w:r>
+        <w:rPr>
+          <w:rFonts w:ascii="Consolas" w:eastAsia="Times New Roman" w:hAnsi="Consolas" w:cs="Times New Roman"/>
+          <w:color w:val="D4D4D4"/>
+          <w:kern w:val="0"/>
+          <w:sz w:val="21"/>
+          <w:szCs w:val="21"/>
+          <w14:ligatures w14:val="none"/>
+        </w:rPr>
+        <w:t>Sustainable</w:t>
+      </w:r>
+      <w:r>
+        <w:rPr>
+          <w:rFonts w:ascii="Consolas" w:eastAsia="Times New Roman" w:hAnsi="Consolas" w:cs="Times New Roman"/>
+          <w:color w:val="D4D4D4"/>
+          <w:kern w:val="0"/>
+          <w:sz w:val="21"/>
+          <w:szCs w:val="21"/>
+          <w14:ligatures w14:val="none"/>
+        </w:rPr>
+        <w:t xml:space="preserve"> Energy Research. </w:t>
+      </w:r>
+      <w:r>
+        <w:rPr>
+          <w:rFonts w:ascii="Consolas" w:eastAsia="Times New Roman" w:hAnsi="Consolas" w:cs="Times New Roman"/>
+          <w:color w:val="808080"/>
+          <w:kern w:val="0"/>
+          <w:sz w:val="21"/>
+          <w:szCs w:val="21"/>
+          <w14:ligatures w14:val="none"/>
+        </w:rPr>
+        <w:t>&lt;</w:t>
+      </w:r>
+      <w:proofErr w:type="spellStart"/>
+      <w:r>
+        <w:rPr>
+          <w:rFonts w:ascii="Consolas" w:eastAsia="Times New Roman" w:hAnsi="Consolas" w:cs="Times New Roman"/>
+          <w:color w:val="569CD6"/>
+          <w:kern w:val="0"/>
+          <w:sz w:val="21"/>
+          <w:szCs w:val="21"/>
+          <w14:ligatures w14:val="none"/>
+        </w:rPr>
+        <w:t>br</w:t>
+      </w:r>
+      <w:proofErr w:type="spellEnd"/>
+      <w:r>
+        <w:rPr>
+          <w:rFonts w:ascii="Consolas" w:eastAsia="Times New Roman" w:hAnsi="Consolas" w:cs="Times New Roman"/>
+          <w:color w:val="808080"/>
+          <w:kern w:val="0"/>
+          <w:sz w:val="21"/>
+          <w:szCs w:val="21"/>
+          <w14:ligatures w14:val="none"/>
+        </w:rPr>
+        <w:t>&gt;</w:t>
+      </w:r>
+      <w:r>
+        <w:rPr>
+          <w:rFonts w:ascii="Consolas" w:eastAsia="Times New Roman" w:hAnsi="Consolas" w:cs="Times New Roman"/>
+          <w:color w:val="D4D4D4"/>
+          <w:kern w:val="0"/>
+          <w:sz w:val="21"/>
+          <w:szCs w:val="21"/>
+          <w14:ligatures w14:val="none"/>
+        </w:rPr>
+        <w:t xml:space="preserve"> </w:t>
+      </w:r>
+      <w:r>
+        <w:rPr>
+          <w:rFonts w:ascii="Consolas" w:eastAsia="Times New Roman" w:hAnsi="Consolas" w:cs="Times New Roman"/>
+          <w:color w:val="808080"/>
+          <w:kern w:val="0"/>
+          <w:sz w:val="21"/>
+          <w:szCs w:val="21"/>
+          <w14:ligatures w14:val="none"/>
+        </w:rPr>
+        <w:t>&lt;</w:t>
+      </w:r>
+      <w:proofErr w:type="spellStart"/>
+      <w:r>
+        <w:rPr>
+          <w:rFonts w:ascii="Consolas" w:eastAsia="Times New Roman" w:hAnsi="Consolas" w:cs="Times New Roman"/>
+          <w:color w:val="569CD6"/>
+          <w:kern w:val="0"/>
+          <w:sz w:val="21"/>
+          <w:szCs w:val="21"/>
+          <w14:ligatures w14:val="none"/>
+        </w:rPr>
+        <w:t>br</w:t>
+      </w:r>
+      <w:proofErr w:type="spellEnd"/>
+      <w:r>
+        <w:rPr>
+          <w:rFonts w:ascii="Consolas" w:eastAsia="Times New Roman" w:hAnsi="Consolas" w:cs="Times New Roman"/>
+          <w:color w:val="808080"/>
+          <w:kern w:val="0"/>
+          <w:sz w:val="21"/>
+          <w:szCs w:val="21"/>
+          <w14:ligatures w14:val="none"/>
+        </w:rPr>
+        <w:t>&gt;</w:t>
+      </w:r>
+    </w:p>
+    <w:p>
+      <w:pPr>
+        <w:shd w:val="clear" w:color="auto" w:fill="1E1E1E"/>
+        <w:spacing w:after="0" w:line="285" w:lineRule="atLeast"/>
+        <w:rPr>
+          <w:rFonts w:ascii="Consolas" w:eastAsia="Times New Roman" w:hAnsi="Consolas" w:cs="Times New Roman"/>
+          <w:color w:val="D4D4D4"/>
+          <w:kern w:val="0"/>
+          <w:sz w:val="21"/>
+          <w:szCs w:val="21"/>
+          <w14:ligatures w14:val="none"/>
+        </w:rPr>
+      </w:pPr>
+      <w:r>
+        <w:rPr>
+          <w:rFonts w:ascii="Consolas" w:eastAsia="Times New Roman" w:hAnsi="Consolas" w:cs="Times New Roman"/>
+          <w:color w:val="D4D4D4"/>
+          <w:kern w:val="0"/>
+          <w:sz w:val="21"/>
+          <w:szCs w:val="21"/>
+          <w14:ligatures w14:val="none"/>
+        </w:rPr>
+        <w:t xml:space="preserve">                            I was tasked with developing the CAD model of the desired greenhouse and generating the bill of materials. </w:t>
+      </w:r>
+    </w:p>
+    <w:p>
+      <w:pPr>
+        <w:shd w:val="clear" w:color="auto" w:fill="1E1E1E"/>
+        <w:spacing w:after="0" w:line="285" w:lineRule="atLeast"/>
+        <w:rPr>
+          <w:rFonts w:ascii="Consolas" w:eastAsia="Times New Roman" w:hAnsi="Consolas" w:cs="Times New Roman"/>
+          <w:color w:val="D4D4D4"/>
+          <w:kern w:val="0"/>
+          <w:sz w:val="21"/>
+          <w:szCs w:val="21"/>
+          <w14:ligatures w14:val="none"/>
+        </w:rPr>
+      </w:pPr>
+      <w:r>
+        <w:rPr>
+          <w:rFonts w:ascii="Consolas" w:eastAsia="Times New Roman" w:hAnsi="Consolas" w:cs="Times New Roman"/>
+          <w:color w:val="D4D4D4"/>
+          <w:kern w:val="0"/>
+          <w:sz w:val="21"/>
+          <w:szCs w:val="21"/>
+          <w14:ligatures w14:val="none"/>
+        </w:rPr>
+        <w:t xml:space="preserve">                            I also used </w:t>
+      </w:r>
+      <w:proofErr w:type="gramStart"/>
+      <w:r>
+        <w:rPr>
+          <w:rFonts w:ascii="Consolas" w:eastAsia="Times New Roman" w:hAnsi="Consolas" w:cs="Times New Roman"/>
+          <w:color w:val="D4D4D4"/>
+          <w:kern w:val="0"/>
+          <w:sz w:val="21"/>
+          <w:szCs w:val="21"/>
+          <w14:ligatures w14:val="none"/>
+        </w:rPr>
+        <w:t>to</w:t>
+      </w:r>
+      <w:proofErr w:type="gramEnd"/>
+      <w:r>
+        <w:rPr>
+          <w:rFonts w:ascii="Consolas" w:eastAsia="Times New Roman" w:hAnsi="Consolas" w:cs="Times New Roman"/>
+          <w:color w:val="D4D4D4"/>
+          <w:kern w:val="0"/>
+          <w:sz w:val="21"/>
+          <w:szCs w:val="21"/>
+          <w14:ligatures w14:val="none"/>
+        </w:rPr>
+        <w:t xml:space="preserve"> CAD model to develop a </w:t>
+      </w:r>
+      <w:r>
+        <w:rPr>
+          <w:rFonts w:ascii="Consolas" w:eastAsia="Times New Roman" w:hAnsi="Consolas" w:cs="Times New Roman"/>
+          <w:color w:val="D4D4D4"/>
+          <w:kern w:val="0"/>
+          <w:sz w:val="21"/>
+          <w:szCs w:val="21"/>
+          <w14:ligatures w14:val="none"/>
+        </w:rPr>
+        <w:t>useful fluid simulation</w:t>
+      </w:r>
+      <w:r>
+        <w:rPr>
+          <w:rFonts w:ascii="Consolas" w:eastAsia="Times New Roman" w:hAnsi="Consolas" w:cs="Times New Roman"/>
+          <w:color w:val="D4D4D4"/>
+          <w:kern w:val="0"/>
+          <w:sz w:val="21"/>
+          <w:szCs w:val="21"/>
+          <w14:ligatures w14:val="none"/>
+        </w:rPr>
+        <w:t xml:space="preserve"> for general </w:t>
+      </w:r>
+      <w:r>
+        <w:rPr>
+          <w:rFonts w:ascii="Consolas" w:eastAsia="Times New Roman" w:hAnsi="Consolas" w:cs="Times New Roman"/>
+          <w:color w:val="D4D4D4"/>
+          <w:kern w:val="0"/>
+          <w:sz w:val="21"/>
+          <w:szCs w:val="21"/>
+          <w14:ligatures w14:val="none"/>
+        </w:rPr>
+        <w:t>reference</w:t>
+      </w:r>
+      <w:r>
+        <w:rPr>
+          <w:rFonts w:ascii="Consolas" w:eastAsia="Times New Roman" w:hAnsi="Consolas" w:cs="Times New Roman"/>
+          <w:color w:val="D4D4D4"/>
+          <w:kern w:val="0"/>
+          <w:sz w:val="21"/>
+          <w:szCs w:val="21"/>
+          <w14:ligatures w14:val="none"/>
+        </w:rPr>
+        <w:t xml:space="preserve"> </w:t>
+      </w:r>
+      <w:r>
+        <w:rPr>
+          <w:rFonts w:ascii="Consolas" w:eastAsia="Times New Roman" w:hAnsi="Consolas" w:cs="Times New Roman"/>
+          <w:color w:val="D4D4D4"/>
+          <w:kern w:val="0"/>
+          <w:sz w:val="21"/>
+          <w:szCs w:val="21"/>
+          <w14:ligatures w14:val="none"/>
+        </w:rPr>
+        <w:t>throughout</w:t>
+      </w:r>
+      <w:r>
+        <w:rPr>
+          <w:rFonts w:ascii="Consolas" w:eastAsia="Times New Roman" w:hAnsi="Consolas" w:cs="Times New Roman"/>
+          <w:color w:val="D4D4D4"/>
+          <w:kern w:val="0"/>
+          <w:sz w:val="21"/>
+          <w:szCs w:val="21"/>
+          <w14:ligatures w14:val="none"/>
+        </w:rPr>
+        <w:t xml:space="preserve"> the project.</w:t>
+      </w:r>
+    </w:p>
+    <w:p>
+      <w:pPr>
+        <w:shd w:val="clear" w:color="auto" w:fill="1E1E1E"/>
+        <w:spacing w:after="0" w:line="285" w:lineRule="atLeast"/>
+        <w:rPr>
+          <w:rFonts w:ascii="Consolas" w:eastAsia="Times New Roman" w:hAnsi="Consolas" w:cs="Times New Roman"/>
+          <w:color w:val="D4D4D4"/>
+          <w:kern w:val="0"/>
+          <w:sz w:val="21"/>
+          <w:szCs w:val="21"/>
+          <w14:ligatures w14:val="none"/>
+        </w:rPr>
+      </w:pPr>
+    </w:p>
+    <w:p>
+      <w:pPr>
+        <w:shd w:val="clear" w:color="auto" w:fill="1E1E1E"/>
+        <w:spacing w:after="0" w:line="285" w:lineRule="atLeast"/>
+        <w:rPr>
+          <w:rFonts w:ascii="Consolas" w:eastAsia="Times New Roman" w:hAnsi="Consolas" w:cs="Times New Roman"/>
+          <w:color w:val="D4D4D4"/>
+          <w:kern w:val="0"/>
+          <w:sz w:val="21"/>
+          <w:szCs w:val="21"/>
+          <w14:ligatures w14:val="none"/>
+        </w:rPr>
+      </w:pPr>
+    </w:p>
+    <w:p>
+      <w:pPr>
+        <w:shd w:val="clear" w:color="auto" w:fill="1E1E1E"/>
+        <w:spacing w:after="0" w:line="285" w:lineRule="atLeast"/>
+        <w:rPr>
+          <w:rFonts w:ascii="Consolas" w:eastAsia="Times New Roman" w:hAnsi="Consolas" w:cs="Times New Roman"/>
+          <w:color w:val="D4D4D4"/>
+          <w:kern w:val="0"/>
+          <w:sz w:val="21"/>
+          <w:szCs w:val="21"/>
+          <w14:ligatures w14:val="none"/>
+        </w:rPr>
+      </w:pPr>
+      <w:r>
+        <w:rPr>
+          <w:rFonts w:ascii="Consolas" w:eastAsia="Times New Roman" w:hAnsi="Consolas" w:cs="Times New Roman"/>
+          <w:color w:val="D4D4D4"/>
+          <w:kern w:val="0"/>
+          <w:sz w:val="21"/>
+          <w:szCs w:val="21"/>
+          <w14:ligatures w14:val="none"/>
+        </w:rPr>
+        <w:t xml:space="preserve">Using Autodesk </w:t>
+      </w:r>
+      <w:r>
+        <w:rPr>
+          <w:rFonts w:ascii="Consolas" w:eastAsia="Times New Roman" w:hAnsi="Consolas" w:cs="Times New Roman"/>
+          <w:color w:val="D4D4D4"/>
+          <w:kern w:val="0"/>
+          <w:sz w:val="21"/>
+          <w:szCs w:val="21"/>
+          <w14:ligatures w14:val="none"/>
+        </w:rPr>
+        <w:t>Inventor,</w:t>
+      </w:r>
+      <w:r>
+        <w:rPr>
+          <w:rFonts w:ascii="Consolas" w:eastAsia="Times New Roman" w:hAnsi="Consolas" w:cs="Times New Roman"/>
+          <w:color w:val="D4D4D4"/>
+          <w:kern w:val="0"/>
+          <w:sz w:val="21"/>
+          <w:szCs w:val="21"/>
+          <w14:ligatures w14:val="none"/>
+        </w:rPr>
+        <w:t xml:space="preserve"> I created the greenhouse assembly. </w:t>
+      </w:r>
+      <w:r>
+        <w:rPr>
+          <w:rFonts w:ascii="Consolas" w:eastAsia="Times New Roman" w:hAnsi="Consolas" w:cs="Times New Roman"/>
+          <w:color w:val="D4D4D4"/>
+          <w:kern w:val="0"/>
+          <w:sz w:val="21"/>
+          <w:szCs w:val="21"/>
+          <w14:ligatures w14:val="none"/>
+        </w:rPr>
+        <w:t>First,</w:t>
+      </w:r>
+      <w:r>
+        <w:rPr>
+          <w:rFonts w:ascii="Consolas" w:eastAsia="Times New Roman" w:hAnsi="Consolas" w:cs="Times New Roman"/>
+          <w:color w:val="D4D4D4"/>
+          <w:kern w:val="0"/>
+          <w:sz w:val="21"/>
+          <w:szCs w:val="21"/>
+          <w14:ligatures w14:val="none"/>
+        </w:rPr>
+        <w:t xml:space="preserve"> I made the </w:t>
+      </w:r>
+    </w:p>
+    <w:p>
+      <w:pPr>
+        <w:shd w:val="clear" w:color="auto" w:fill="1E1E1E"/>
+        <w:spacing w:after="0" w:line="285" w:lineRule="atLeast"/>
+        <w:rPr>
+          <w:rFonts w:ascii="Consolas" w:eastAsia="Times New Roman" w:hAnsi="Consolas" w:cs="Times New Roman"/>
+          <w:color w:val="D4D4D4"/>
+          <w:kern w:val="0"/>
+          <w:sz w:val="21"/>
+          <w:szCs w:val="21"/>
+          <w14:ligatures w14:val="none"/>
+        </w:rPr>
+      </w:pPr>
+      <w:r>
+        <w:rPr>
+          <w:rFonts w:ascii="Consolas" w:eastAsia="Times New Roman" w:hAnsi="Consolas" w:cs="Times New Roman"/>
+          <w:color w:val="D4D4D4"/>
+          <w:kern w:val="0"/>
+          <w:sz w:val="21"/>
+          <w:szCs w:val="21"/>
+          <w14:ligatures w14:val="none"/>
+        </w:rPr>
+        <w:t xml:space="preserve">                            relevant parts for the metal structure and then the door frame and tarp. I also used the rendering </w:t>
+      </w:r>
+      <w:proofErr w:type="gramStart"/>
+      <w:r>
+        <w:rPr>
+          <w:rFonts w:ascii="Consolas" w:eastAsia="Times New Roman" w:hAnsi="Consolas" w:cs="Times New Roman"/>
+          <w:color w:val="D4D4D4"/>
+          <w:kern w:val="0"/>
+          <w:sz w:val="21"/>
+          <w:szCs w:val="21"/>
+          <w14:ligatures w14:val="none"/>
+        </w:rPr>
+        <w:t>environment</w:t>
+      </w:r>
+      <w:proofErr w:type="gramEnd"/>
+      <w:r>
+        <w:rPr>
+          <w:rFonts w:ascii="Consolas" w:eastAsia="Times New Roman" w:hAnsi="Consolas" w:cs="Times New Roman"/>
+          <w:color w:val="D4D4D4"/>
+          <w:kern w:val="0"/>
+          <w:sz w:val="21"/>
+          <w:szCs w:val="21"/>
+          <w14:ligatures w14:val="none"/>
+        </w:rPr>
+        <w:t xml:space="preserve"> </w:t>
+      </w:r>
+    </w:p>
+    <w:p>
+      <w:pPr>
+        <w:shd w:val="clear" w:color="auto" w:fill="1E1E1E"/>
+        <w:spacing w:after="0" w:line="285" w:lineRule="atLeast"/>
+        <w:rPr>
+          <w:rFonts w:ascii="Consolas" w:eastAsia="Times New Roman" w:hAnsi="Consolas" w:cs="Times New Roman"/>
+          <w:color w:val="D4D4D4"/>
+          <w:kern w:val="0"/>
+          <w:sz w:val="21"/>
+          <w:szCs w:val="21"/>
+          <w14:ligatures w14:val="none"/>
+        </w:rPr>
+      </w:pPr>
+      <w:r>
+        <w:rPr>
+          <w:rFonts w:ascii="Consolas" w:eastAsia="Times New Roman" w:hAnsi="Consolas" w:cs="Times New Roman"/>
+          <w:color w:val="D4D4D4"/>
+          <w:kern w:val="0"/>
+          <w:sz w:val="21"/>
+          <w:szCs w:val="21"/>
+          <w14:ligatures w14:val="none"/>
+        </w:rPr>
+        <w:t xml:space="preserve">                            within </w:t>
+      </w:r>
+      <w:r>
+        <w:rPr>
+          <w:rFonts w:ascii="Consolas" w:eastAsia="Times New Roman" w:hAnsi="Consolas" w:cs="Times New Roman"/>
+          <w:color w:val="D4D4D4"/>
+          <w:kern w:val="0"/>
+          <w:sz w:val="21"/>
+          <w:szCs w:val="21"/>
+          <w14:ligatures w14:val="none"/>
+        </w:rPr>
+        <w:t>Inventor</w:t>
+      </w:r>
+      <w:r>
+        <w:rPr>
+          <w:rFonts w:ascii="Consolas" w:eastAsia="Times New Roman" w:hAnsi="Consolas" w:cs="Times New Roman"/>
+          <w:color w:val="D4D4D4"/>
+          <w:kern w:val="0"/>
+          <w:sz w:val="21"/>
+          <w:szCs w:val="21"/>
+          <w14:ligatures w14:val="none"/>
+        </w:rPr>
+        <w:t xml:space="preserve"> to </w:t>
+      </w:r>
+      <w:r>
+        <w:rPr>
+          <w:rFonts w:ascii="Consolas" w:eastAsia="Times New Roman" w:hAnsi="Consolas" w:cs="Times New Roman"/>
+          <w:color w:val="D4D4D4"/>
+          <w:kern w:val="0"/>
+          <w:sz w:val="21"/>
+          <w:szCs w:val="21"/>
+          <w14:ligatures w14:val="none"/>
+        </w:rPr>
+        <w:t>generate</w:t>
+      </w:r>
+      <w:r>
+        <w:rPr>
+          <w:rFonts w:ascii="Consolas" w:eastAsia="Times New Roman" w:hAnsi="Consolas" w:cs="Times New Roman"/>
+          <w:color w:val="D4D4D4"/>
+          <w:kern w:val="0"/>
+          <w:sz w:val="21"/>
+          <w:szCs w:val="21"/>
+          <w14:ligatures w14:val="none"/>
+        </w:rPr>
+        <w:t xml:space="preserve"> the above image.</w:t>
+      </w:r>
+      <w:r>
+        <w:rPr>
+          <w:rFonts w:ascii="Consolas" w:eastAsia="Times New Roman" w:hAnsi="Consolas" w:cs="Times New Roman"/>
+          <w:color w:val="D4D4D4"/>
+          <w:kern w:val="0"/>
+          <w:sz w:val="21"/>
+          <w:szCs w:val="21"/>
+          <w14:ligatures w14:val="none"/>
+        </w:rPr>
+        <w:t xml:space="preserve"> </w:t>
+      </w:r>
+    </w:p>
+    <w:p>
+      <w:pPr>
+        <w:shd w:val="clear" w:color="auto" w:fill="1E1E1E"/>
+        <w:spacing w:after="0" w:line="285" w:lineRule="atLeast"/>
+        <w:rPr>
+          <w:rFonts w:ascii="Consolas" w:eastAsia="Times New Roman" w:hAnsi="Consolas" w:cs="Times New Roman"/>
+          <w:color w:val="D4D4D4"/>
+          <w:kern w:val="0"/>
+          <w:sz w:val="21"/>
+          <w:szCs w:val="21"/>
+          <w14:ligatures w14:val="none"/>
+        </w:rPr>
+      </w:pPr>
+    </w:p>
+    <w:p>
+      <w:pPr>
+        <w:shd w:val="clear" w:color="auto" w:fill="1E1E1E"/>
+        <w:spacing w:after="0" w:line="285" w:lineRule="atLeast"/>
+        <w:rPr>
+          <w:rFonts w:ascii="Consolas" w:eastAsia="Times New Roman" w:hAnsi="Consolas" w:cs="Times New Roman"/>
+          <w:color w:val="D4D4D4"/>
+          <w:kern w:val="0"/>
+          <w:sz w:val="21"/>
+          <w:szCs w:val="21"/>
+          <w14:ligatures w14:val="none"/>
+        </w:rPr>
+      </w:pPr>
+      <w:r>
+        <w:rPr>
+          <w:rFonts w:ascii="Consolas" w:eastAsia="Times New Roman" w:hAnsi="Consolas" w:cs="Times New Roman"/>
+          <w:color w:val="D4D4D4"/>
+          <w:kern w:val="0"/>
+          <w:sz w:val="21"/>
+          <w:szCs w:val="21"/>
+          <w14:ligatures w14:val="none"/>
+        </w:rPr>
+        <w:t>The following CAD materials were developed based on the current area available at the</w:t>
+      </w:r>
+    </w:p>
+    <w:p>
+      <w:pPr>
+        <w:shd w:val="clear" w:color="auto" w:fill="1E1E1E"/>
+        <w:spacing w:after="0" w:line="285" w:lineRule="atLeast"/>
+        <w:rPr>
+          <w:rFonts w:ascii="Consolas" w:eastAsia="Times New Roman" w:hAnsi="Consolas" w:cs="Times New Roman"/>
+          <w:color w:val="D4D4D4"/>
+          <w:kern w:val="0"/>
+          <w:sz w:val="21"/>
+          <w:szCs w:val="21"/>
+          <w14:ligatures w14:val="none"/>
+        </w:rPr>
+      </w:pPr>
+      <w:r>
+        <w:rPr>
+          <w:rFonts w:ascii="Consolas" w:eastAsia="Times New Roman" w:hAnsi="Consolas" w:cs="Times New Roman"/>
+          <w:color w:val="D4D4D4"/>
+          <w:kern w:val="0"/>
+          <w:sz w:val="21"/>
+          <w:szCs w:val="21"/>
+          <w14:ligatures w14:val="none"/>
+        </w:rPr>
+        <w:t xml:space="preserve">                            </w:t>
+      </w:r>
+      <w:proofErr w:type="spellStart"/>
+      <w:r>
+        <w:rPr>
+          <w:rFonts w:ascii="Consolas" w:eastAsia="Times New Roman" w:hAnsi="Consolas" w:cs="Times New Roman"/>
+          <w:color w:val="D4D4D4"/>
+          <w:kern w:val="0"/>
+          <w:sz w:val="21"/>
+          <w:szCs w:val="21"/>
+          <w14:ligatures w14:val="none"/>
+        </w:rPr>
+        <w:t>UFarm</w:t>
+      </w:r>
+      <w:proofErr w:type="spellEnd"/>
+      <w:r>
+        <w:rPr>
+          <w:rFonts w:ascii="Consolas" w:eastAsia="Times New Roman" w:hAnsi="Consolas" w:cs="Times New Roman"/>
+          <w:color w:val="D4D4D4"/>
+          <w:kern w:val="0"/>
+          <w:sz w:val="21"/>
+          <w:szCs w:val="21"/>
+          <w14:ligatures w14:val="none"/>
+        </w:rPr>
+        <w:t xml:space="preserve"> site on IIT’s campus. The dimensions of the full </w:t>
+      </w:r>
+      <w:r>
+        <w:rPr>
+          <w:rFonts w:ascii="Consolas" w:eastAsia="Times New Roman" w:hAnsi="Consolas" w:cs="Times New Roman"/>
+          <w:color w:val="D4D4D4"/>
+          <w:kern w:val="0"/>
+          <w:sz w:val="21"/>
+          <w:szCs w:val="21"/>
+          <w14:ligatures w14:val="none"/>
+        </w:rPr>
+        <w:t>structure</w:t>
+      </w:r>
+      <w:r>
+        <w:rPr>
+          <w:rFonts w:ascii="Consolas" w:eastAsia="Times New Roman" w:hAnsi="Consolas" w:cs="Times New Roman"/>
+          <w:color w:val="D4D4D4"/>
+          <w:kern w:val="0"/>
+          <w:sz w:val="21"/>
+          <w:szCs w:val="21"/>
+          <w14:ligatures w14:val="none"/>
+        </w:rPr>
+        <w:t xml:space="preserve"> are shown in the technical drawings above. </w:t>
+      </w:r>
+    </w:p>
+    <w:p>
+      <w:pPr>
+        <w:shd w:val="clear" w:color="auto" w:fill="1E1E1E"/>
+        <w:spacing w:after="0" w:line="285" w:lineRule="atLeast"/>
+        <w:rPr>
+          <w:rFonts w:ascii="Consolas" w:eastAsia="Times New Roman" w:hAnsi="Consolas" w:cs="Times New Roman"/>
+          <w:color w:val="D4D4D4"/>
+          <w:kern w:val="0"/>
+          <w:sz w:val="21"/>
+          <w:szCs w:val="21"/>
+          <w14:ligatures w14:val="none"/>
+        </w:rPr>
+      </w:pPr>
+      <w:r>
+        <w:rPr>
+          <w:rFonts w:ascii="Consolas" w:eastAsia="Times New Roman" w:hAnsi="Consolas" w:cs="Times New Roman"/>
+          <w:color w:val="D4D4D4"/>
+          <w:kern w:val="0"/>
+          <w:sz w:val="21"/>
+          <w:szCs w:val="21"/>
+          <w14:ligatures w14:val="none"/>
+        </w:rPr>
+        <w:t xml:space="preserve">                            The parts of the assembly are also </w:t>
+      </w:r>
+      <w:r>
+        <w:rPr>
+          <w:rFonts w:ascii="Consolas" w:eastAsia="Times New Roman" w:hAnsi="Consolas" w:cs="Times New Roman"/>
+          <w:color w:val="D4D4D4"/>
+          <w:kern w:val="0"/>
+          <w:sz w:val="21"/>
+          <w:szCs w:val="21"/>
+          <w14:ligatures w14:val="none"/>
+        </w:rPr>
+        <w:t>labeled</w:t>
+      </w:r>
+      <w:r>
+        <w:rPr>
+          <w:rFonts w:ascii="Consolas" w:eastAsia="Times New Roman" w:hAnsi="Consolas" w:cs="Times New Roman"/>
+          <w:color w:val="D4D4D4"/>
+          <w:kern w:val="0"/>
+          <w:sz w:val="21"/>
+          <w:szCs w:val="21"/>
+          <w14:ligatures w14:val="none"/>
+        </w:rPr>
+        <w:t xml:space="preserve"> for reference in the bill of </w:t>
+      </w:r>
+      <w:r>
+        <w:rPr>
+          <w:rFonts w:ascii="Consolas" w:eastAsia="Times New Roman" w:hAnsi="Consolas" w:cs="Times New Roman"/>
+          <w:color w:val="D4D4D4"/>
+          <w:kern w:val="0"/>
+          <w:sz w:val="21"/>
+          <w:szCs w:val="21"/>
+          <w14:ligatures w14:val="none"/>
+        </w:rPr>
+        <w:t>materials</w:t>
+      </w:r>
+      <w:r>
+        <w:rPr>
+          <w:rFonts w:ascii="Consolas" w:eastAsia="Times New Roman" w:hAnsi="Consolas" w:cs="Times New Roman"/>
+          <w:color w:val="D4D4D4"/>
+          <w:kern w:val="0"/>
+          <w:sz w:val="21"/>
+          <w:szCs w:val="21"/>
+          <w14:ligatures w14:val="none"/>
+        </w:rPr>
+        <w:t>.</w:t>
+      </w:r>
+    </w:p>
+    <w:p>
+      <w:pPr>
+        <w:shd w:val="clear" w:color="auto" w:fill="1E1E1E"/>
+        <w:spacing w:after="0" w:line="285" w:lineRule="atLeast"/>
+        <w:rPr>
+          <w:rFonts w:ascii="Consolas" w:eastAsia="Times New Roman" w:hAnsi="Consolas" w:cs="Times New Roman"/>
+          <w:color w:val="D4D4D4"/>
+          <w:kern w:val="0"/>
+          <w:sz w:val="21"/>
+          <w:szCs w:val="21"/>
+          <w14:ligatures w14:val="none"/>
+        </w:rPr>
+      </w:pPr>
+    </w:p>
+    <w:p>
+      <w:pPr>
+        <w:shd w:val="clear" w:color="auto" w:fill="1E1E1E"/>
+        <w:spacing w:after="0" w:line="285" w:lineRule="atLeast"/>
+        <w:rPr>
+          <w:rFonts w:ascii="Consolas" w:eastAsia="Times New Roman" w:hAnsi="Consolas" w:cs="Times New Roman"/>
+          <w:color w:val="D4D4D4"/>
+          <w:kern w:val="0"/>
+          <w:sz w:val="21"/>
+          <w:szCs w:val="21"/>
+          <w14:ligatures w14:val="none"/>
+        </w:rPr>
+      </w:pPr>
+    </w:p>
+    <w:p>
+      <w:pPr>
+        <w:shd w:val="clear" w:color="auto" w:fill="1E1E1E"/>
+        <w:spacing w:after="0" w:line="285" w:lineRule="atLeast"/>
+        <w:rPr>
+          <w:rFonts w:ascii="Consolas" w:eastAsia="Times New Roman" w:hAnsi="Consolas" w:cs="Times New Roman"/>
+          <w:color w:val="D4D4D4"/>
+          <w:kern w:val="0"/>
+          <w:sz w:val="21"/>
+          <w:szCs w:val="21"/>
+          <w14:ligatures w14:val="none"/>
+        </w:rPr>
+      </w:pPr>
+      <w:r>
+        <w:rPr>
+          <w:rFonts w:ascii="Consolas" w:eastAsia="Times New Roman" w:hAnsi="Consolas" w:cs="Times New Roman"/>
+          <w:color w:val="D4D4D4"/>
+          <w:kern w:val="0"/>
+          <w:sz w:val="21"/>
+          <w:szCs w:val="21"/>
+          <w14:ligatures w14:val="none"/>
+        </w:rPr>
+        <w:t xml:space="preserve">Since this project did not have access to any experimental data, a simple </w:t>
+      </w:r>
+    </w:p>
+    <w:p>
+      <w:pPr>
+        <w:shd w:val="clear" w:color="auto" w:fill="1E1E1E"/>
+        <w:spacing w:after="0" w:line="285" w:lineRule="atLeast"/>
+        <w:rPr>
+          <w:rFonts w:ascii="Consolas" w:eastAsia="Times New Roman" w:hAnsi="Consolas" w:cs="Times New Roman"/>
+          <w:color w:val="D4D4D4"/>
+          <w:kern w:val="0"/>
+          <w:sz w:val="21"/>
+          <w:szCs w:val="21"/>
+          <w14:ligatures w14:val="none"/>
+        </w:rPr>
+      </w:pPr>
+      <w:r>
+        <w:rPr>
+          <w:rFonts w:ascii="Consolas" w:eastAsia="Times New Roman" w:hAnsi="Consolas" w:cs="Times New Roman"/>
+          <w:color w:val="D4D4D4"/>
+          <w:kern w:val="0"/>
+          <w:sz w:val="21"/>
+          <w:szCs w:val="21"/>
+          <w14:ligatures w14:val="none"/>
+        </w:rPr>
+        <w:t xml:space="preserve">                            fluid simulation was carried out to understand the flow patterns of air within the greenhouse. This simulation </w:t>
+      </w:r>
+    </w:p>
+    <w:p>
+      <w:pPr>
+        <w:shd w:val="clear" w:color="auto" w:fill="1E1E1E"/>
+        <w:spacing w:after="0" w:line="285" w:lineRule="atLeast"/>
+        <w:rPr>
+          <w:rFonts w:ascii="Consolas" w:eastAsia="Times New Roman" w:hAnsi="Consolas" w:cs="Times New Roman"/>
+          <w:color w:val="D4D4D4"/>
+          <w:kern w:val="0"/>
+          <w:sz w:val="21"/>
+          <w:szCs w:val="21"/>
+          <w14:ligatures w14:val="none"/>
+        </w:rPr>
+      </w:pPr>
+      <w:r>
+        <w:rPr>
+          <w:rFonts w:ascii="Consolas" w:eastAsia="Times New Roman" w:hAnsi="Consolas" w:cs="Times New Roman"/>
+          <w:color w:val="D4D4D4"/>
+          <w:kern w:val="0"/>
+          <w:sz w:val="21"/>
+          <w:szCs w:val="21"/>
+          <w14:ligatures w14:val="none"/>
+        </w:rPr>
+        <w:t xml:space="preserve">                            modeled a temperature difference between the interior and exterior of the greenhouse. The major point of fluid </w:t>
+      </w:r>
+    </w:p>
+    <w:p>
+      <w:pPr>
+        <w:shd w:val="clear" w:color="auto" w:fill="1E1E1E"/>
+        <w:spacing w:after="0" w:line="285" w:lineRule="atLeast"/>
+        <w:rPr>
+          <w:rFonts w:ascii="Consolas" w:eastAsia="Times New Roman" w:hAnsi="Consolas" w:cs="Times New Roman"/>
+          <w:color w:val="D4D4D4"/>
+          <w:kern w:val="0"/>
+          <w:sz w:val="21"/>
+          <w:szCs w:val="21"/>
+          <w14:ligatures w14:val="none"/>
+        </w:rPr>
+      </w:pPr>
+      <w:r>
+        <w:rPr>
+          <w:rFonts w:ascii="Consolas" w:eastAsia="Times New Roman" w:hAnsi="Consolas" w:cs="Times New Roman"/>
+          <w:color w:val="D4D4D4"/>
+          <w:kern w:val="0"/>
+          <w:sz w:val="21"/>
+          <w:szCs w:val="21"/>
+          <w14:ligatures w14:val="none"/>
+        </w:rPr>
+        <w:t>                            flow is through the gaps of the door frame</w:t>
+      </w:r>
+      <w:r>
+        <w:rPr>
+          <w:rFonts w:ascii="Consolas" w:eastAsia="Times New Roman" w:hAnsi="Consolas" w:cs="Times New Roman"/>
+          <w:color w:val="D4D4D4"/>
+          <w:kern w:val="0"/>
+          <w:sz w:val="21"/>
+          <w:szCs w:val="21"/>
+          <w14:ligatures w14:val="none"/>
+        </w:rPr>
+        <w:t xml:space="preserve"> allowing heat leakage in that area</w:t>
+      </w:r>
+      <w:r>
+        <w:rPr>
+          <w:rFonts w:ascii="Consolas" w:eastAsia="Times New Roman" w:hAnsi="Consolas" w:cs="Times New Roman"/>
+          <w:color w:val="D4D4D4"/>
+          <w:kern w:val="0"/>
+          <w:sz w:val="21"/>
+          <w:szCs w:val="21"/>
+          <w14:ligatures w14:val="none"/>
+        </w:rPr>
+        <w:t xml:space="preserve">. </w:t>
+      </w:r>
+      <w:r>
+        <w:rPr>
+          <w:rFonts w:ascii="Consolas" w:eastAsia="Times New Roman" w:hAnsi="Consolas" w:cs="Times New Roman"/>
+          <w:color w:val="808080"/>
+          <w:kern w:val="0"/>
+          <w:sz w:val="21"/>
+          <w:szCs w:val="21"/>
+          <w14:ligatures w14:val="none"/>
+        </w:rPr>
+        <w:t>&lt;</w:t>
+      </w:r>
+      <w:proofErr w:type="spellStart"/>
+      <w:r>
+        <w:rPr>
+          <w:rFonts w:ascii="Consolas" w:eastAsia="Times New Roman" w:hAnsi="Consolas" w:cs="Times New Roman"/>
+          <w:color w:val="569CD6"/>
+          <w:kern w:val="0"/>
+          <w:sz w:val="21"/>
+          <w:szCs w:val="21"/>
+          <w14:ligatures w14:val="none"/>
+        </w:rPr>
+        <w:t>br</w:t>
+      </w:r>
+      <w:proofErr w:type="spellEnd"/>
+      <w:r>
+        <w:rPr>
+          <w:rFonts w:ascii="Consolas" w:eastAsia="Times New Roman" w:hAnsi="Consolas" w:cs="Times New Roman"/>
+          <w:color w:val="808080"/>
+          <w:kern w:val="0"/>
+          <w:sz w:val="21"/>
+          <w:szCs w:val="21"/>
+          <w14:ligatures w14:val="none"/>
+        </w:rPr>
+        <w:t>&gt;</w:t>
+      </w:r>
+      <w:r>
+        <w:rPr>
+          <w:rFonts w:ascii="Consolas" w:eastAsia="Times New Roman" w:hAnsi="Consolas" w:cs="Times New Roman"/>
+          <w:color w:val="D4D4D4"/>
+          <w:kern w:val="0"/>
+          <w:sz w:val="21"/>
+          <w:szCs w:val="21"/>
+          <w14:ligatures w14:val="none"/>
+        </w:rPr>
+        <w:t xml:space="preserve"> </w:t>
+      </w:r>
+      <w:r>
+        <w:rPr>
+          <w:rFonts w:ascii="Consolas" w:eastAsia="Times New Roman" w:hAnsi="Consolas" w:cs="Times New Roman"/>
+          <w:color w:val="808080"/>
+          <w:kern w:val="0"/>
+          <w:sz w:val="21"/>
+          <w:szCs w:val="21"/>
+          <w14:ligatures w14:val="none"/>
+        </w:rPr>
+        <w:t>&lt;</w:t>
+      </w:r>
+      <w:proofErr w:type="spellStart"/>
+      <w:r>
+        <w:rPr>
+          <w:rFonts w:ascii="Consolas" w:eastAsia="Times New Roman" w:hAnsi="Consolas" w:cs="Times New Roman"/>
+          <w:color w:val="569CD6"/>
+          <w:kern w:val="0"/>
+          <w:sz w:val="21"/>
+          <w:szCs w:val="21"/>
+          <w14:ligatures w14:val="none"/>
+        </w:rPr>
+        <w:t>br</w:t>
+      </w:r>
+      <w:proofErr w:type="spellEnd"/>
+      <w:r>
+        <w:rPr>
+          <w:rFonts w:ascii="Consolas" w:eastAsia="Times New Roman" w:hAnsi="Consolas" w:cs="Times New Roman"/>
+          <w:color w:val="808080"/>
+          <w:kern w:val="0"/>
+          <w:sz w:val="21"/>
+          <w:szCs w:val="21"/>
+          <w14:ligatures w14:val="none"/>
+        </w:rPr>
+        <w:t>&gt;</w:t>
+      </w:r>
+    </w:p>
+    <w:p>
+      <w:pPr>
+        <w:shd w:val="clear" w:color="auto" w:fill="1E1E1E"/>
+        <w:spacing w:after="0" w:line="285" w:lineRule="atLeast"/>
+        <w:rPr>
+          <w:rFonts w:ascii="Consolas" w:eastAsia="Times New Roman" w:hAnsi="Consolas" w:cs="Times New Roman"/>
+          <w:color w:val="D4D4D4"/>
+          <w:kern w:val="0"/>
+          <w:sz w:val="21"/>
+          <w:szCs w:val="21"/>
+          <w14:ligatures w14:val="none"/>
+        </w:rPr>
+      </w:pPr>
+      <w:r>
+        <w:rPr>
+          <w:rFonts w:ascii="Consolas" w:eastAsia="Times New Roman" w:hAnsi="Consolas" w:cs="Times New Roman"/>
+          <w:color w:val="D4D4D4"/>
+          <w:kern w:val="0"/>
+          <w:sz w:val="21"/>
+          <w:szCs w:val="21"/>
+          <w14:ligatures w14:val="none"/>
+        </w:rPr>
+        <w:t xml:space="preserve">                            Currently the </w:t>
+      </w:r>
+      <w:proofErr w:type="spellStart"/>
+      <w:r>
+        <w:rPr>
+          <w:rFonts w:ascii="Consolas" w:eastAsia="Times New Roman" w:hAnsi="Consolas" w:cs="Times New Roman"/>
+          <w:color w:val="D4D4D4"/>
+          <w:kern w:val="0"/>
+          <w:sz w:val="21"/>
+          <w:szCs w:val="21"/>
+          <w14:ligatures w14:val="none"/>
+        </w:rPr>
+        <w:t>UFarm</w:t>
+      </w:r>
+      <w:proofErr w:type="spellEnd"/>
+      <w:r>
+        <w:rPr>
+          <w:rFonts w:ascii="Consolas" w:eastAsia="Times New Roman" w:hAnsi="Consolas" w:cs="Times New Roman"/>
+          <w:color w:val="D4D4D4"/>
+          <w:kern w:val="0"/>
+          <w:sz w:val="21"/>
+          <w:szCs w:val="21"/>
+          <w14:ligatures w14:val="none"/>
+        </w:rPr>
+        <w:t xml:space="preserve"> Student Org has allotted roughly $5,000 of their budget to the</w:t>
+      </w:r>
+    </w:p>
+    <w:p>
+      <w:pPr>
+        <w:shd w:val="clear" w:color="auto" w:fill="1E1E1E"/>
+        <w:spacing w:after="0" w:line="285" w:lineRule="atLeast"/>
+        <w:rPr>
+          <w:rFonts w:ascii="Consolas" w:eastAsia="Times New Roman" w:hAnsi="Consolas" w:cs="Times New Roman"/>
+          <w:color w:val="D4D4D4"/>
+          <w:kern w:val="0"/>
+          <w:sz w:val="21"/>
+          <w:szCs w:val="21"/>
+          <w14:ligatures w14:val="none"/>
+        </w:rPr>
+      </w:pPr>
+      <w:r>
+        <w:rPr>
+          <w:rFonts w:ascii="Consolas" w:eastAsia="Times New Roman" w:hAnsi="Consolas" w:cs="Times New Roman"/>
+          <w:color w:val="D4D4D4"/>
+          <w:kern w:val="0"/>
+          <w:sz w:val="21"/>
+          <w:szCs w:val="21"/>
+          <w14:ligatures w14:val="none"/>
+        </w:rPr>
+        <w:t xml:space="preserve">                            construction of the greenhouse. The overall funding of the </w:t>
+      </w:r>
+      <w:proofErr w:type="spellStart"/>
+      <w:r>
+        <w:rPr>
+          <w:rFonts w:ascii="Consolas" w:eastAsia="Times New Roman" w:hAnsi="Consolas" w:cs="Times New Roman"/>
+          <w:color w:val="D4D4D4"/>
+          <w:kern w:val="0"/>
+          <w:sz w:val="21"/>
+          <w:szCs w:val="21"/>
+          <w14:ligatures w14:val="none"/>
+        </w:rPr>
+        <w:t>UFarm</w:t>
+      </w:r>
+      <w:proofErr w:type="spellEnd"/>
+      <w:r>
+        <w:rPr>
+          <w:rFonts w:ascii="Consolas" w:eastAsia="Times New Roman" w:hAnsi="Consolas" w:cs="Times New Roman"/>
+          <w:color w:val="D4D4D4"/>
+          <w:kern w:val="0"/>
+          <w:sz w:val="21"/>
+          <w:szCs w:val="21"/>
+          <w14:ligatures w14:val="none"/>
+        </w:rPr>
+        <w:t xml:space="preserve"> is made possible by IIT and</w:t>
+      </w:r>
+    </w:p>
+    <w:p>
+      <w:pPr>
+        <w:shd w:val="clear" w:color="auto" w:fill="1E1E1E"/>
+        <w:spacing w:after="0" w:line="285" w:lineRule="atLeast"/>
+        <w:rPr>
+          <w:rFonts w:ascii="Consolas" w:eastAsia="Times New Roman" w:hAnsi="Consolas" w:cs="Times New Roman"/>
+          <w:color w:val="D4D4D4"/>
+          <w:kern w:val="0"/>
+          <w:sz w:val="21"/>
+          <w:szCs w:val="21"/>
+          <w14:ligatures w14:val="none"/>
+        </w:rPr>
+      </w:pPr>
+      <w:r>
+        <w:rPr>
+          <w:rFonts w:ascii="Consolas" w:eastAsia="Times New Roman" w:hAnsi="Consolas" w:cs="Times New Roman"/>
+          <w:color w:val="D4D4D4"/>
+          <w:kern w:val="0"/>
+          <w:sz w:val="21"/>
+          <w:szCs w:val="21"/>
+          <w14:ligatures w14:val="none"/>
+        </w:rPr>
+        <w:t>                            WISER. Based on our CAD design and our own cost research the bill of materials shows an</w:t>
+      </w:r>
+    </w:p>
+    <w:p>
+      <w:pPr>
+        <w:shd w:val="clear" w:color="auto" w:fill="1E1E1E"/>
+        <w:spacing w:after="0" w:line="285" w:lineRule="atLeast"/>
+        <w:rPr>
+          <w:rFonts w:ascii="Consolas" w:eastAsia="Times New Roman" w:hAnsi="Consolas" w:cs="Times New Roman"/>
+          <w:color w:val="D4D4D4"/>
+          <w:kern w:val="0"/>
+          <w:sz w:val="21"/>
+          <w:szCs w:val="21"/>
+          <w14:ligatures w14:val="none"/>
+        </w:rPr>
+      </w:pPr>
+      <w:r>
+        <w:rPr>
+          <w:rFonts w:ascii="Consolas" w:eastAsia="Times New Roman" w:hAnsi="Consolas" w:cs="Times New Roman"/>
+          <w:color w:val="D4D4D4"/>
+          <w:kern w:val="0"/>
+          <w:sz w:val="21"/>
+          <w:szCs w:val="21"/>
+          <w14:ligatures w14:val="none"/>
+        </w:rPr>
+        <w:t>                            estimated total cost of $4,722.90. These prices are estimated from similar parts found on</w:t>
+      </w:r>
+    </w:p>
+    <w:p>
+      <w:pPr>
+        <w:shd w:val="clear" w:color="auto" w:fill="1E1E1E"/>
+        <w:spacing w:after="0" w:line="285" w:lineRule="atLeast"/>
+        <w:rPr>
+          <w:rFonts w:ascii="Consolas" w:eastAsia="Times New Roman" w:hAnsi="Consolas" w:cs="Times New Roman"/>
+          <w:color w:val="D4D4D4"/>
+          <w:kern w:val="0"/>
+          <w:sz w:val="21"/>
+          <w:szCs w:val="21"/>
+          <w14:ligatures w14:val="none"/>
+        </w:rPr>
+      </w:pPr>
+      <w:r>
+        <w:rPr>
+          <w:rFonts w:ascii="Consolas" w:eastAsia="Times New Roman" w:hAnsi="Consolas" w:cs="Times New Roman"/>
+          <w:color w:val="D4D4D4"/>
+          <w:kern w:val="0"/>
+          <w:sz w:val="21"/>
+          <w:szCs w:val="21"/>
+          <w14:ligatures w14:val="none"/>
+        </w:rPr>
+        <w:t xml:space="preserve">                            McMaster-Carr’s website. </w:t>
+      </w:r>
+      <w:r>
+        <w:rPr>
+          <w:rFonts w:ascii="Consolas" w:eastAsia="Times New Roman" w:hAnsi="Consolas" w:cs="Times New Roman"/>
+          <w:color w:val="D4D4D4"/>
+          <w:kern w:val="0"/>
+          <w:sz w:val="21"/>
+          <w:szCs w:val="21"/>
+          <w14:ligatures w14:val="none"/>
+        </w:rPr>
+        <w:t>Alternatively,</w:t>
+      </w:r>
+      <w:r>
+        <w:rPr>
+          <w:rFonts w:ascii="Consolas" w:eastAsia="Times New Roman" w:hAnsi="Consolas" w:cs="Times New Roman"/>
+          <w:color w:val="D4D4D4"/>
+          <w:kern w:val="0"/>
+          <w:sz w:val="21"/>
+          <w:szCs w:val="21"/>
+          <w14:ligatures w14:val="none"/>
+        </w:rPr>
+        <w:t xml:space="preserve"> there are entire greenhouse kits available for purchase.</w:t>
+      </w:r>
+    </w:p>
+    <w:p>
+      <w:pPr>
+        <w:shd w:val="clear" w:color="auto" w:fill="1E1E1E"/>
+        <w:spacing w:after="0" w:line="285" w:lineRule="atLeast"/>
+        <w:rPr>
+          <w:rFonts w:ascii="Consolas" w:eastAsia="Times New Roman" w:hAnsi="Consolas" w:cs="Times New Roman"/>
+          <w:color w:val="D4D4D4"/>
+          <w:kern w:val="0"/>
+          <w:sz w:val="21"/>
+          <w:szCs w:val="21"/>
+          <w14:ligatures w14:val="none"/>
+        </w:rPr>
+      </w:pPr>
+      <w:r>
+        <w:rPr>
+          <w:rFonts w:ascii="Consolas" w:eastAsia="Times New Roman" w:hAnsi="Consolas" w:cs="Times New Roman"/>
+          <w:color w:val="D4D4D4"/>
+          <w:kern w:val="0"/>
+          <w:sz w:val="21"/>
+          <w:szCs w:val="21"/>
+          <w14:ligatures w14:val="none"/>
+        </w:rPr>
+        <w:t>                            Of these kits a similar design was found at a cost of $2,465 on the web at Greenhouse Megastore.</w:t>
+      </w:r>
+    </w:p>
+    <w:p>
+      <w:pPr>
+        <w:shd w:val="clear" w:color="auto" w:fill="1E1E1E"/>
+        <w:spacing w:after="0" w:line="285" w:lineRule="atLeast"/>
+        <w:rPr>
+          <w:rFonts w:ascii="Consolas" w:eastAsia="Times New Roman" w:hAnsi="Consolas" w:cs="Times New Roman"/>
+          <w:color w:val="D4D4D4"/>
+          <w:kern w:val="0"/>
+          <w:sz w:val="21"/>
+          <w:szCs w:val="21"/>
+          <w14:ligatures w14:val="none"/>
+        </w:rPr>
+      </w:pPr>
+      <w:r>
+        <w:rPr>
+          <w:rFonts w:ascii="Consolas" w:eastAsia="Times New Roman" w:hAnsi="Consolas" w:cs="Times New Roman"/>
+          <w:color w:val="D4D4D4"/>
+          <w:kern w:val="0"/>
+          <w:sz w:val="21"/>
+          <w:szCs w:val="21"/>
+          <w14:ligatures w14:val="none"/>
+        </w:rPr>
+        <w:t xml:space="preserve">                            It may be financially beneficial to consider the purchase of this kit to then retro fit the </w:t>
+      </w:r>
+      <w:proofErr w:type="gramStart"/>
+      <w:r>
+        <w:rPr>
+          <w:rFonts w:ascii="Consolas" w:eastAsia="Times New Roman" w:hAnsi="Consolas" w:cs="Times New Roman"/>
+          <w:color w:val="D4D4D4"/>
+          <w:kern w:val="0"/>
+          <w:sz w:val="21"/>
+          <w:szCs w:val="21"/>
+          <w14:ligatures w14:val="none"/>
+        </w:rPr>
+        <w:t>materials</w:t>
+      </w:r>
+      <w:proofErr w:type="gramEnd"/>
+    </w:p>
+    <w:p>
+      <w:pPr>
+        <w:shd w:val="clear" w:color="auto" w:fill="1E1E1E"/>
+        <w:spacing w:after="0" w:line="285" w:lineRule="atLeast"/>
+        <w:rPr>
+          <w:rFonts w:ascii="Consolas" w:eastAsia="Times New Roman" w:hAnsi="Consolas" w:cs="Times New Roman"/>
+          <w:color w:val="D4D4D4"/>
+          <w:kern w:val="0"/>
+          <w:sz w:val="21"/>
+          <w:szCs w:val="21"/>
+          <w14:ligatures w14:val="none"/>
+        </w:rPr>
+      </w:pPr>
+      <w:r>
+        <w:rPr>
+          <w:rFonts w:ascii="Consolas" w:eastAsia="Times New Roman" w:hAnsi="Consolas" w:cs="Times New Roman"/>
+          <w:color w:val="D4D4D4"/>
+          <w:kern w:val="0"/>
+          <w:sz w:val="21"/>
+          <w:szCs w:val="21"/>
+          <w14:ligatures w14:val="none"/>
+        </w:rPr>
+        <w:t xml:space="preserve">                            to our specifications. As far as construction and labor is concerned, since this is a student </w:t>
+      </w:r>
+      <w:proofErr w:type="gramStart"/>
+      <w:r>
+        <w:rPr>
+          <w:rFonts w:ascii="Consolas" w:eastAsia="Times New Roman" w:hAnsi="Consolas" w:cs="Times New Roman"/>
+          <w:color w:val="D4D4D4"/>
+          <w:kern w:val="0"/>
+          <w:sz w:val="21"/>
+          <w:szCs w:val="21"/>
+          <w14:ligatures w14:val="none"/>
+        </w:rPr>
+        <w:t>lead</w:t>
+      </w:r>
+      <w:proofErr w:type="gramEnd"/>
+    </w:p>
+    <w:p>
+      <w:pPr>
+        <w:shd w:val="clear" w:color="auto" w:fill="1E1E1E"/>
+        <w:spacing w:after="0" w:line="285" w:lineRule="atLeast"/>
+        <w:rPr>
+          <w:rFonts w:ascii="Consolas" w:eastAsia="Times New Roman" w:hAnsi="Consolas" w:cs="Times New Roman"/>
+          <w:color w:val="D4D4D4"/>
+          <w:kern w:val="0"/>
+          <w:sz w:val="21"/>
+          <w:szCs w:val="21"/>
+          <w14:ligatures w14:val="none"/>
+        </w:rPr>
+      </w:pPr>
+      <w:r>
+        <w:rPr>
+          <w:rFonts w:ascii="Consolas" w:eastAsia="Times New Roman" w:hAnsi="Consolas" w:cs="Times New Roman"/>
+          <w:color w:val="D4D4D4"/>
+          <w:kern w:val="0"/>
+          <w:sz w:val="21"/>
+          <w:szCs w:val="21"/>
+          <w14:ligatures w14:val="none"/>
+        </w:rPr>
+        <w:t xml:space="preserve">                            project the organizations members would provide physical labor. This means labor costs </w:t>
+      </w:r>
+      <w:proofErr w:type="gramStart"/>
+      <w:r>
+        <w:rPr>
+          <w:rFonts w:ascii="Consolas" w:eastAsia="Times New Roman" w:hAnsi="Consolas" w:cs="Times New Roman"/>
+          <w:color w:val="D4D4D4"/>
+          <w:kern w:val="0"/>
+          <w:sz w:val="21"/>
+          <w:szCs w:val="21"/>
+          <w14:ligatures w14:val="none"/>
+        </w:rPr>
+        <w:t>are</w:t>
+      </w:r>
+      <w:proofErr w:type="gramEnd"/>
+    </w:p>
+    <w:p>
+      <w:pPr>
+        <w:shd w:val="clear" w:color="auto" w:fill="1E1E1E"/>
+        <w:spacing w:after="0" w:line="285" w:lineRule="atLeast"/>
+        <w:rPr>
+          <w:rFonts w:ascii="Consolas" w:eastAsia="Times New Roman" w:hAnsi="Consolas" w:cs="Times New Roman"/>
+          <w:color w:val="D4D4D4"/>
+          <w:kern w:val="0"/>
+          <w:sz w:val="21"/>
+          <w:szCs w:val="21"/>
+          <w14:ligatures w14:val="none"/>
+        </w:rPr>
+      </w:pPr>
+      <w:r>
+        <w:rPr>
+          <w:rFonts w:ascii="Consolas" w:eastAsia="Times New Roman" w:hAnsi="Consolas" w:cs="Times New Roman"/>
+          <w:color w:val="D4D4D4"/>
+          <w:kern w:val="0"/>
+          <w:sz w:val="21"/>
+          <w:szCs w:val="21"/>
+          <w14:ligatures w14:val="none"/>
+        </w:rPr>
+        <w:t>                            essentially zero. Also of note is that the site has on it the remains of the previous greenhouse.</w:t>
+      </w:r>
+    </w:p>
+    <w:p>
+      <w:pPr>
+        <w:shd w:val="clear" w:color="auto" w:fill="1E1E1E"/>
+        <w:spacing w:after="0" w:line="285" w:lineRule="atLeast"/>
+        <w:rPr>
+          <w:rFonts w:ascii="Consolas" w:eastAsia="Times New Roman" w:hAnsi="Consolas" w:cs="Times New Roman"/>
+          <w:color w:val="D4D4D4"/>
+          <w:kern w:val="0"/>
+          <w:sz w:val="21"/>
+          <w:szCs w:val="21"/>
+          <w14:ligatures w14:val="none"/>
+        </w:rPr>
+      </w:pPr>
+      <w:r>
+        <w:rPr>
+          <w:rFonts w:ascii="Consolas" w:eastAsia="Times New Roman" w:hAnsi="Consolas" w:cs="Times New Roman"/>
+          <w:color w:val="D4D4D4"/>
+          <w:kern w:val="0"/>
+          <w:sz w:val="21"/>
+          <w:szCs w:val="21"/>
+          <w14:ligatures w14:val="none"/>
+        </w:rPr>
+        <w:t xml:space="preserve">                            These parts have been left in disrepair however so the possible cost savings from these </w:t>
+      </w:r>
+      <w:proofErr w:type="gramStart"/>
+      <w:r>
+        <w:rPr>
+          <w:rFonts w:ascii="Consolas" w:eastAsia="Times New Roman" w:hAnsi="Consolas" w:cs="Times New Roman"/>
+          <w:color w:val="D4D4D4"/>
+          <w:kern w:val="0"/>
+          <w:sz w:val="21"/>
+          <w:szCs w:val="21"/>
+          <w14:ligatures w14:val="none"/>
+        </w:rPr>
+        <w:t>materials</w:t>
+      </w:r>
+      <w:proofErr w:type="gramEnd"/>
+    </w:p>
+    <w:p>
+      <w:pPr>
+        <w:shd w:val="clear" w:color="auto" w:fill="1E1E1E"/>
+        <w:spacing w:after="0" w:line="285" w:lineRule="atLeast"/>
+        <w:rPr>
+          <w:rFonts w:ascii="Consolas" w:eastAsia="Times New Roman" w:hAnsi="Consolas" w:cs="Times New Roman"/>
+          <w:color w:val="D4D4D4"/>
+          <w:kern w:val="0"/>
+          <w:sz w:val="21"/>
+          <w:szCs w:val="21"/>
+          <w14:ligatures w14:val="none"/>
+        </w:rPr>
+      </w:pPr>
+      <w:r>
+        <w:rPr>
+          <w:rFonts w:ascii="Consolas" w:eastAsia="Times New Roman" w:hAnsi="Consolas" w:cs="Times New Roman"/>
+          <w:color w:val="D4D4D4"/>
+          <w:kern w:val="0"/>
+          <w:sz w:val="21"/>
+          <w:szCs w:val="21"/>
+          <w14:ligatures w14:val="none"/>
+        </w:rPr>
+        <w:t xml:space="preserve">                            are tentative. With that in mind, current designs all fall under budget and are </w:t>
+      </w:r>
+      <w:proofErr w:type="gramStart"/>
+      <w:r>
+        <w:rPr>
+          <w:rFonts w:ascii="Consolas" w:eastAsia="Times New Roman" w:hAnsi="Consolas" w:cs="Times New Roman"/>
+          <w:color w:val="D4D4D4"/>
+          <w:kern w:val="0"/>
+          <w:sz w:val="21"/>
+          <w:szCs w:val="21"/>
+          <w14:ligatures w14:val="none"/>
+        </w:rPr>
+        <w:t>economically</w:t>
+      </w:r>
+      <w:proofErr w:type="gramEnd"/>
+    </w:p>
+    <w:p>
+      <w:pPr>
+        <w:shd w:val="clear" w:color="auto" w:fill="1E1E1E"/>
+        <w:spacing w:after="0" w:line="285" w:lineRule="atLeast"/>
+        <w:rPr>
+          <w:rFonts w:ascii="Consolas" w:eastAsia="Times New Roman" w:hAnsi="Consolas" w:cs="Times New Roman"/>
+          <w:color w:val="D4D4D4"/>
+          <w:kern w:val="0"/>
+          <w:sz w:val="21"/>
+          <w:szCs w:val="21"/>
+          <w14:ligatures w14:val="none"/>
+        </w:rPr>
+      </w:pPr>
+      <w:r>
+        <w:rPr>
+          <w:rFonts w:ascii="Consolas" w:eastAsia="Times New Roman" w:hAnsi="Consolas" w:cs="Times New Roman"/>
+          <w:color w:val="D4D4D4"/>
+          <w:kern w:val="0"/>
+          <w:sz w:val="21"/>
+          <w:szCs w:val="21"/>
+          <w14:ligatures w14:val="none"/>
+        </w:rPr>
+        <w:lastRenderedPageBreak/>
+        <w:t>                            viable.</w:t>
+      </w:r>
+    </w:p>
+    <w:p>
+      <w:pPr>
+        <w:shd w:val="clear" w:color="auto" w:fill="1E1E1E"/>
+        <w:spacing w:after="0" w:line="285" w:lineRule="atLeast"/>
+        <w:rPr>
+          <w:rFonts w:ascii="Consolas" w:eastAsia="Times New Roman" w:hAnsi="Consolas" w:cs="Times New Roman"/>
+          <w:color w:val="D4D4D4"/>
+          <w:kern w:val="0"/>
+          <w:sz w:val="21"/>
+          <w:szCs w:val="21"/>
+          <w14:ligatures w14:val="none"/>
+        </w:rPr>
+      </w:pPr>
+    </w:p>
+    <w:p>
+      <w:pPr>
+        <w:shd w:val="clear" w:color="auto" w:fill="1E1E1E"/>
+        <w:spacing w:after="0" w:line="285" w:lineRule="atLeast"/>
+        <w:rPr>
+          <w:rFonts w:ascii="Consolas" w:eastAsia="Times New Roman" w:hAnsi="Consolas" w:cs="Times New Roman"/>
+          <w:color w:val="D4D4D4"/>
+          <w:kern w:val="0"/>
+          <w:sz w:val="21"/>
+          <w:szCs w:val="21"/>
+          <w14:ligatures w14:val="none"/>
+        </w:rPr>
+      </w:pPr>
+    </w:p>
+    <w:p>
+      <w:pPr>
+        <w:shd w:val="clear" w:color="auto" w:fill="1E1E1E"/>
+        <w:spacing w:after="0" w:line="285" w:lineRule="atLeast"/>
+        <w:rPr>
+          <w:rFonts w:ascii="Consolas" w:eastAsia="Times New Roman" w:hAnsi="Consolas" w:cs="Times New Roman"/>
+          <w:color w:val="D4D4D4"/>
+          <w:kern w:val="0"/>
+          <w:sz w:val="21"/>
+          <w:szCs w:val="21"/>
+          <w14:ligatures w14:val="none"/>
+        </w:rPr>
+      </w:pPr>
+    </w:p>
+    <w:p>
+      <w:pPr>
+        <w:shd w:val="clear" w:color="auto" w:fill="1E1E1E"/>
+        <w:spacing w:after="0" w:line="285" w:lineRule="atLeast"/>
+        <w:rPr>
+          <w:rFonts w:ascii="Consolas" w:eastAsia="Times New Roman" w:hAnsi="Consolas" w:cs="Times New Roman"/>
+          <w:color w:val="D4D4D4"/>
+          <w:kern w:val="0"/>
+          <w:sz w:val="21"/>
+          <w:szCs w:val="21"/>
+          <w14:ligatures w14:val="none"/>
+        </w:rPr>
+      </w:pPr>
+    </w:p>
+    <w:p>
+      <w:pPr>
+        <w:shd w:val="clear" w:color="auto" w:fill="1E1E1E"/>
+        <w:spacing w:after="0" w:line="285" w:lineRule="atLeast"/>
+        <w:rPr>
+          <w:rFonts w:ascii="Consolas" w:eastAsia="Times New Roman" w:hAnsi="Consolas" w:cs="Times New Roman"/>
+          <w:color w:val="D4D4D4"/>
+          <w:kern w:val="0"/>
+          <w:sz w:val="21"/>
+          <w:szCs w:val="21"/>
+          <w14:ligatures w14:val="none"/>
+        </w:rPr>
+      </w:pPr>
+    </w:p>
+    <w:p>
+      <w:pPr>
+        <w:shd w:val="clear" w:color="auto" w:fill="1E1E1E"/>
+        <w:spacing w:after="0" w:line="285" w:lineRule="atLeast"/>
+        <w:rPr>
+          <w:rFonts w:ascii="Consolas" w:eastAsia="Times New Roman" w:hAnsi="Consolas" w:cs="Times New Roman"/>
+          <w:color w:val="D4D4D4"/>
+          <w:kern w:val="0"/>
+          <w:sz w:val="21"/>
+          <w:szCs w:val="21"/>
+          <w14:ligatures w14:val="none"/>
+        </w:rPr>
+      </w:pPr>
+    </w:p>
+    <w:p>
+      <w:pPr>
+        <w:shd w:val="clear" w:color="auto" w:fill="1E1E1E"/>
+        <w:spacing w:after="0" w:line="285" w:lineRule="atLeast"/>
+        <w:rPr>
+          <w:rFonts w:ascii="Consolas" w:eastAsia="Times New Roman" w:hAnsi="Consolas" w:cs="Times New Roman"/>
+          <w:color w:val="D4D4D4"/>
+          <w:kern w:val="0"/>
+          <w:sz w:val="21"/>
+          <w:szCs w:val="21"/>
+          <w14:ligatures w14:val="none"/>
+        </w:rPr>
+      </w:pPr>
       <w:r>
         <w:rPr>
           <w:rFonts w:ascii="Consolas" w:eastAsia="Times New Roman" w:hAnsi="Consolas" w:cs="Times New Roman"/>
@@ -4512,29 +6173,7 @@
           <w:szCs w:val="21"/>
           <w14:ligatures w14:val="none"/>
         </w:rPr>
-        <w:t xml:space="preserve">                            To help see if this would cause meaningful </w:t>
-      </w:r>
-      <w:r>
-        <w:rPr>
-          <w:rFonts w:ascii="Consolas" w:eastAsia="Times New Roman" w:hAnsi="Consolas" w:cs="Times New Roman"/>
-          <w:color w:val="D4D4D4"/>
-          <w:kern w:val="0"/>
-          <w:sz w:val="21"/>
-          <w:szCs w:val="21"/>
-          <w14:ligatures w14:val="none"/>
-        </w:rPr>
-        <w:t>structural</w:t>
-      </w:r>
-      <w:r>
-        <w:rPr>
-          <w:rFonts w:ascii="Consolas" w:eastAsia="Times New Roman" w:hAnsi="Consolas" w:cs="Times New Roman"/>
-          <w:color w:val="D4D4D4"/>
-          <w:kern w:val="0"/>
-          <w:sz w:val="21"/>
-          <w:szCs w:val="21"/>
-          <w14:ligatures w14:val="none"/>
-        </w:rPr>
-        <w:t xml:space="preserve"> harm to the </w:t>
+        <w:t xml:space="preserve">                            To help see if this would cause meaningful structural harm to the </w:t>
       </w:r>
       <w:proofErr w:type="gramStart"/>
       <w:r>

</xml_diff>

<commit_message>
added beside holder misc project
</commit_message>
<xml_diff>
--- a/assets/Website Text.docx
+++ b/assets/Website Text.docx
@@ -4611,29 +4611,7 @@
           <w:szCs w:val="21"/>
           <w14:ligatures w14:val="none"/>
         </w:rPr>
-        <w:t xml:space="preserve"> from the Wagner Institute of </w:t>
-      </w:r>
-      <w:r>
-        <w:rPr>
-          <w:rFonts w:ascii="Consolas" w:eastAsia="Times New Roman" w:hAnsi="Consolas" w:cs="Times New Roman"/>
-          <w:color w:val="D4D4D4"/>
-          <w:kern w:val="0"/>
-          <w:sz w:val="21"/>
-          <w:szCs w:val="21"/>
-          <w14:ligatures w14:val="none"/>
-        </w:rPr>
-        <w:t>Sustainable</w:t>
-      </w:r>
-      <w:r>
-        <w:rPr>
-          <w:rFonts w:ascii="Consolas" w:eastAsia="Times New Roman" w:hAnsi="Consolas" w:cs="Times New Roman"/>
-          <w:color w:val="D4D4D4"/>
-          <w:kern w:val="0"/>
-          <w:sz w:val="21"/>
-          <w:szCs w:val="21"/>
-          <w14:ligatures w14:val="none"/>
-        </w:rPr>
-        <w:t xml:space="preserve"> Energy Research. </w:t>
+        <w:t xml:space="preserve"> from the Wagner Institute of Sustainable Energy Research. </w:t>
       </w:r>
       <w:r>
         <w:rPr>
@@ -4788,41 +4766,99 @@
           <w:szCs w:val="21"/>
           <w14:ligatures w14:val="none"/>
         </w:rPr>
-        <w:t xml:space="preserve"> CAD model to develop a </w:t>
-      </w:r>
-      <w:r>
-        <w:rPr>
-          <w:rFonts w:ascii="Consolas" w:eastAsia="Times New Roman" w:hAnsi="Consolas" w:cs="Times New Roman"/>
-          <w:color w:val="D4D4D4"/>
-          <w:kern w:val="0"/>
-          <w:sz w:val="21"/>
-          <w:szCs w:val="21"/>
-          <w14:ligatures w14:val="none"/>
-        </w:rPr>
-        <w:t>useful fluid simulation</w:t>
-      </w:r>
-      <w:r>
-        <w:rPr>
-          <w:rFonts w:ascii="Consolas" w:eastAsia="Times New Roman" w:hAnsi="Consolas" w:cs="Times New Roman"/>
-          <w:color w:val="D4D4D4"/>
-          <w:kern w:val="0"/>
-          <w:sz w:val="21"/>
-          <w:szCs w:val="21"/>
-          <w14:ligatures w14:val="none"/>
-        </w:rPr>
-        <w:t xml:space="preserve"> for general </w:t>
-      </w:r>
-      <w:r>
-        <w:rPr>
-          <w:rFonts w:ascii="Consolas" w:eastAsia="Times New Roman" w:hAnsi="Consolas" w:cs="Times New Roman"/>
-          <w:color w:val="D4D4D4"/>
-          <w:kern w:val="0"/>
-          <w:sz w:val="21"/>
-          <w:szCs w:val="21"/>
-          <w14:ligatures w14:val="none"/>
-        </w:rPr>
-        <w:t>reference</w:t>
-      </w:r>
+        <w:t xml:space="preserve"> CAD model to develop a useful fluid simulation for general reference throughout the project.</w:t>
+      </w:r>
+    </w:p>
+    <w:p>
+      <w:pPr>
+        <w:shd w:val="clear" w:color="auto" w:fill="1E1E1E"/>
+        <w:spacing w:after="0" w:line="285" w:lineRule="atLeast"/>
+        <w:rPr>
+          <w:rFonts w:ascii="Consolas" w:eastAsia="Times New Roman" w:hAnsi="Consolas" w:cs="Times New Roman"/>
+          <w:color w:val="D4D4D4"/>
+          <w:kern w:val="0"/>
+          <w:sz w:val="21"/>
+          <w:szCs w:val="21"/>
+          <w14:ligatures w14:val="none"/>
+        </w:rPr>
+      </w:pPr>
+    </w:p>
+    <w:p>
+      <w:pPr>
+        <w:shd w:val="clear" w:color="auto" w:fill="1E1E1E"/>
+        <w:spacing w:after="0" w:line="285" w:lineRule="atLeast"/>
+        <w:rPr>
+          <w:rFonts w:ascii="Consolas" w:eastAsia="Times New Roman" w:hAnsi="Consolas" w:cs="Times New Roman"/>
+          <w:color w:val="D4D4D4"/>
+          <w:kern w:val="0"/>
+          <w:sz w:val="21"/>
+          <w:szCs w:val="21"/>
+          <w14:ligatures w14:val="none"/>
+        </w:rPr>
+      </w:pPr>
+    </w:p>
+    <w:p>
+      <w:pPr>
+        <w:shd w:val="clear" w:color="auto" w:fill="1E1E1E"/>
+        <w:spacing w:after="0" w:line="285" w:lineRule="atLeast"/>
+        <w:rPr>
+          <w:rFonts w:ascii="Consolas" w:eastAsia="Times New Roman" w:hAnsi="Consolas" w:cs="Times New Roman"/>
+          <w:color w:val="D4D4D4"/>
+          <w:kern w:val="0"/>
+          <w:sz w:val="21"/>
+          <w:szCs w:val="21"/>
+          <w14:ligatures w14:val="none"/>
+        </w:rPr>
+      </w:pPr>
+      <w:r>
+        <w:rPr>
+          <w:rFonts w:ascii="Consolas" w:eastAsia="Times New Roman" w:hAnsi="Consolas" w:cs="Times New Roman"/>
+          <w:color w:val="D4D4D4"/>
+          <w:kern w:val="0"/>
+          <w:sz w:val="21"/>
+          <w:szCs w:val="21"/>
+          <w14:ligatures w14:val="none"/>
+        </w:rPr>
+        <w:t xml:space="preserve">Using Autodesk Inventor, I created the greenhouse assembly. First, I made the </w:t>
+      </w:r>
+    </w:p>
+    <w:p>
+      <w:pPr>
+        <w:shd w:val="clear" w:color="auto" w:fill="1E1E1E"/>
+        <w:spacing w:after="0" w:line="285" w:lineRule="atLeast"/>
+        <w:rPr>
+          <w:rFonts w:ascii="Consolas" w:eastAsia="Times New Roman" w:hAnsi="Consolas" w:cs="Times New Roman"/>
+          <w:color w:val="D4D4D4"/>
+          <w:kern w:val="0"/>
+          <w:sz w:val="21"/>
+          <w:szCs w:val="21"/>
+          <w14:ligatures w14:val="none"/>
+        </w:rPr>
+      </w:pPr>
+      <w:r>
+        <w:rPr>
+          <w:rFonts w:ascii="Consolas" w:eastAsia="Times New Roman" w:hAnsi="Consolas" w:cs="Times New Roman"/>
+          <w:color w:val="D4D4D4"/>
+          <w:kern w:val="0"/>
+          <w:sz w:val="21"/>
+          <w:szCs w:val="21"/>
+          <w14:ligatures w14:val="none"/>
+        </w:rPr>
+        <w:t xml:space="preserve">                            relevant parts for the metal structure and then the door frame and tarp. I also used the rendering </w:t>
+      </w:r>
+      <w:proofErr w:type="gramStart"/>
+      <w:r>
+        <w:rPr>
+          <w:rFonts w:ascii="Consolas" w:eastAsia="Times New Roman" w:hAnsi="Consolas" w:cs="Times New Roman"/>
+          <w:color w:val="D4D4D4"/>
+          <w:kern w:val="0"/>
+          <w:sz w:val="21"/>
+          <w:szCs w:val="21"/>
+          <w14:ligatures w14:val="none"/>
+        </w:rPr>
+        <w:t>environment</w:t>
+      </w:r>
+      <w:proofErr w:type="gramEnd"/>
       <w:r>
         <w:rPr>
           <w:rFonts w:ascii="Consolas" w:eastAsia="Times New Roman" w:hAnsi="Consolas" w:cs="Times New Roman"/>
@@ -4834,149 +4870,608 @@
         </w:rPr>
         <w:t xml:space="preserve"> </w:t>
       </w:r>
-      <w:r>
-        <w:rPr>
-          <w:rFonts w:ascii="Consolas" w:eastAsia="Times New Roman" w:hAnsi="Consolas" w:cs="Times New Roman"/>
-          <w:color w:val="D4D4D4"/>
-          <w:kern w:val="0"/>
-          <w:sz w:val="21"/>
-          <w:szCs w:val="21"/>
-          <w14:ligatures w14:val="none"/>
-        </w:rPr>
-        <w:t>throughout</w:t>
-      </w:r>
-      <w:r>
-        <w:rPr>
-          <w:rFonts w:ascii="Consolas" w:eastAsia="Times New Roman" w:hAnsi="Consolas" w:cs="Times New Roman"/>
-          <w:color w:val="D4D4D4"/>
-          <w:kern w:val="0"/>
-          <w:sz w:val="21"/>
-          <w:szCs w:val="21"/>
-          <w14:ligatures w14:val="none"/>
-        </w:rPr>
-        <w:t xml:space="preserve"> the project.</w:t>
-      </w:r>
-    </w:p>
-    <w:p>
-      <w:pPr>
-        <w:shd w:val="clear" w:color="auto" w:fill="1E1E1E"/>
-        <w:spacing w:after="0" w:line="285" w:lineRule="atLeast"/>
-        <w:rPr>
-          <w:rFonts w:ascii="Consolas" w:eastAsia="Times New Roman" w:hAnsi="Consolas" w:cs="Times New Roman"/>
-          <w:color w:val="D4D4D4"/>
-          <w:kern w:val="0"/>
-          <w:sz w:val="21"/>
-          <w:szCs w:val="21"/>
-          <w14:ligatures w14:val="none"/>
-        </w:rPr>
-      </w:pPr>
-    </w:p>
-    <w:p>
-      <w:pPr>
-        <w:shd w:val="clear" w:color="auto" w:fill="1E1E1E"/>
-        <w:spacing w:after="0" w:line="285" w:lineRule="atLeast"/>
-        <w:rPr>
-          <w:rFonts w:ascii="Consolas" w:eastAsia="Times New Roman" w:hAnsi="Consolas" w:cs="Times New Roman"/>
-          <w:color w:val="D4D4D4"/>
-          <w:kern w:val="0"/>
-          <w:sz w:val="21"/>
-          <w:szCs w:val="21"/>
-          <w14:ligatures w14:val="none"/>
-        </w:rPr>
-      </w:pPr>
-    </w:p>
-    <w:p>
-      <w:pPr>
-        <w:shd w:val="clear" w:color="auto" w:fill="1E1E1E"/>
-        <w:spacing w:after="0" w:line="285" w:lineRule="atLeast"/>
-        <w:rPr>
-          <w:rFonts w:ascii="Consolas" w:eastAsia="Times New Roman" w:hAnsi="Consolas" w:cs="Times New Roman"/>
-          <w:color w:val="D4D4D4"/>
-          <w:kern w:val="0"/>
-          <w:sz w:val="21"/>
-          <w:szCs w:val="21"/>
-          <w14:ligatures w14:val="none"/>
-        </w:rPr>
-      </w:pPr>
-      <w:r>
-        <w:rPr>
-          <w:rFonts w:ascii="Consolas" w:eastAsia="Times New Roman" w:hAnsi="Consolas" w:cs="Times New Roman"/>
-          <w:color w:val="D4D4D4"/>
-          <w:kern w:val="0"/>
-          <w:sz w:val="21"/>
-          <w:szCs w:val="21"/>
-          <w14:ligatures w14:val="none"/>
-        </w:rPr>
-        <w:t xml:space="preserve">Using Autodesk </w:t>
-      </w:r>
-      <w:r>
-        <w:rPr>
-          <w:rFonts w:ascii="Consolas" w:eastAsia="Times New Roman" w:hAnsi="Consolas" w:cs="Times New Roman"/>
-          <w:color w:val="D4D4D4"/>
-          <w:kern w:val="0"/>
-          <w:sz w:val="21"/>
-          <w:szCs w:val="21"/>
-          <w14:ligatures w14:val="none"/>
-        </w:rPr>
-        <w:t>Inventor,</w:t>
-      </w:r>
-      <w:r>
-        <w:rPr>
-          <w:rFonts w:ascii="Consolas" w:eastAsia="Times New Roman" w:hAnsi="Consolas" w:cs="Times New Roman"/>
-          <w:color w:val="D4D4D4"/>
-          <w:kern w:val="0"/>
-          <w:sz w:val="21"/>
-          <w:szCs w:val="21"/>
-          <w14:ligatures w14:val="none"/>
-        </w:rPr>
-        <w:t xml:space="preserve"> I created the greenhouse assembly. </w:t>
-      </w:r>
-      <w:r>
-        <w:rPr>
-          <w:rFonts w:ascii="Consolas" w:eastAsia="Times New Roman" w:hAnsi="Consolas" w:cs="Times New Roman"/>
-          <w:color w:val="D4D4D4"/>
-          <w:kern w:val="0"/>
-          <w:sz w:val="21"/>
-          <w:szCs w:val="21"/>
-          <w14:ligatures w14:val="none"/>
-        </w:rPr>
-        <w:t>First,</w:t>
-      </w:r>
-      <w:r>
-        <w:rPr>
-          <w:rFonts w:ascii="Consolas" w:eastAsia="Times New Roman" w:hAnsi="Consolas" w:cs="Times New Roman"/>
-          <w:color w:val="D4D4D4"/>
-          <w:kern w:val="0"/>
-          <w:sz w:val="21"/>
-          <w:szCs w:val="21"/>
-          <w14:ligatures w14:val="none"/>
-        </w:rPr>
-        <w:t xml:space="preserve"> I made the </w:t>
-      </w:r>
-    </w:p>
-    <w:p>
-      <w:pPr>
-        <w:shd w:val="clear" w:color="auto" w:fill="1E1E1E"/>
-        <w:spacing w:after="0" w:line="285" w:lineRule="atLeast"/>
-        <w:rPr>
-          <w:rFonts w:ascii="Consolas" w:eastAsia="Times New Roman" w:hAnsi="Consolas" w:cs="Times New Roman"/>
-          <w:color w:val="D4D4D4"/>
-          <w:kern w:val="0"/>
-          <w:sz w:val="21"/>
-          <w:szCs w:val="21"/>
-          <w14:ligatures w14:val="none"/>
-        </w:rPr>
-      </w:pPr>
-      <w:r>
-        <w:rPr>
-          <w:rFonts w:ascii="Consolas" w:eastAsia="Times New Roman" w:hAnsi="Consolas" w:cs="Times New Roman"/>
-          <w:color w:val="D4D4D4"/>
-          <w:kern w:val="0"/>
-          <w:sz w:val="21"/>
-          <w:szCs w:val="21"/>
-          <w14:ligatures w14:val="none"/>
-        </w:rPr>
-        <w:t xml:space="preserve">                            relevant parts for the metal structure and then the door frame and tarp. I also used the rendering </w:t>
+    </w:p>
+    <w:p>
+      <w:pPr>
+        <w:shd w:val="clear" w:color="auto" w:fill="1E1E1E"/>
+        <w:spacing w:after="0" w:line="285" w:lineRule="atLeast"/>
+        <w:rPr>
+          <w:rFonts w:ascii="Consolas" w:eastAsia="Times New Roman" w:hAnsi="Consolas" w:cs="Times New Roman"/>
+          <w:color w:val="D4D4D4"/>
+          <w:kern w:val="0"/>
+          <w:sz w:val="21"/>
+          <w:szCs w:val="21"/>
+          <w14:ligatures w14:val="none"/>
+        </w:rPr>
+      </w:pPr>
+      <w:r>
+        <w:rPr>
+          <w:rFonts w:ascii="Consolas" w:eastAsia="Times New Roman" w:hAnsi="Consolas" w:cs="Times New Roman"/>
+          <w:color w:val="D4D4D4"/>
+          <w:kern w:val="0"/>
+          <w:sz w:val="21"/>
+          <w:szCs w:val="21"/>
+          <w14:ligatures w14:val="none"/>
+        </w:rPr>
+        <w:t>                            within Inventor to generate the above image.</w:t>
+      </w:r>
+      <w:r>
+        <w:rPr>
+          <w:rFonts w:ascii="Consolas" w:eastAsia="Times New Roman" w:hAnsi="Consolas" w:cs="Times New Roman"/>
+          <w:color w:val="D4D4D4"/>
+          <w:kern w:val="0"/>
+          <w:sz w:val="21"/>
+          <w:szCs w:val="21"/>
+          <w14:ligatures w14:val="none"/>
+        </w:rPr>
+        <w:t xml:space="preserve"> </w:t>
+      </w:r>
+    </w:p>
+    <w:p>
+      <w:pPr>
+        <w:shd w:val="clear" w:color="auto" w:fill="1E1E1E"/>
+        <w:spacing w:after="0" w:line="285" w:lineRule="atLeast"/>
+        <w:rPr>
+          <w:rFonts w:ascii="Consolas" w:eastAsia="Times New Roman" w:hAnsi="Consolas" w:cs="Times New Roman"/>
+          <w:color w:val="D4D4D4"/>
+          <w:kern w:val="0"/>
+          <w:sz w:val="21"/>
+          <w:szCs w:val="21"/>
+          <w14:ligatures w14:val="none"/>
+        </w:rPr>
+      </w:pPr>
+    </w:p>
+    <w:p>
+      <w:pPr>
+        <w:shd w:val="clear" w:color="auto" w:fill="1E1E1E"/>
+        <w:spacing w:after="0" w:line="285" w:lineRule="atLeast"/>
+        <w:rPr>
+          <w:rFonts w:ascii="Consolas" w:eastAsia="Times New Roman" w:hAnsi="Consolas" w:cs="Times New Roman"/>
+          <w:color w:val="D4D4D4"/>
+          <w:kern w:val="0"/>
+          <w:sz w:val="21"/>
+          <w:szCs w:val="21"/>
+          <w14:ligatures w14:val="none"/>
+        </w:rPr>
+      </w:pPr>
+      <w:r>
+        <w:rPr>
+          <w:rFonts w:ascii="Consolas" w:eastAsia="Times New Roman" w:hAnsi="Consolas" w:cs="Times New Roman"/>
+          <w:color w:val="D4D4D4"/>
+          <w:kern w:val="0"/>
+          <w:sz w:val="21"/>
+          <w:szCs w:val="21"/>
+          <w14:ligatures w14:val="none"/>
+        </w:rPr>
+        <w:t>The following CAD materials were developed based on the current area available at the</w:t>
+      </w:r>
+    </w:p>
+    <w:p>
+      <w:pPr>
+        <w:shd w:val="clear" w:color="auto" w:fill="1E1E1E"/>
+        <w:spacing w:after="0" w:line="285" w:lineRule="atLeast"/>
+        <w:rPr>
+          <w:rFonts w:ascii="Consolas" w:eastAsia="Times New Roman" w:hAnsi="Consolas" w:cs="Times New Roman"/>
+          <w:color w:val="D4D4D4"/>
+          <w:kern w:val="0"/>
+          <w:sz w:val="21"/>
+          <w:szCs w:val="21"/>
+          <w14:ligatures w14:val="none"/>
+        </w:rPr>
+      </w:pPr>
+      <w:r>
+        <w:rPr>
+          <w:rFonts w:ascii="Consolas" w:eastAsia="Times New Roman" w:hAnsi="Consolas" w:cs="Times New Roman"/>
+          <w:color w:val="D4D4D4"/>
+          <w:kern w:val="0"/>
+          <w:sz w:val="21"/>
+          <w:szCs w:val="21"/>
+          <w14:ligatures w14:val="none"/>
+        </w:rPr>
+        <w:t xml:space="preserve">                            </w:t>
+      </w:r>
+      <w:proofErr w:type="spellStart"/>
+      <w:r>
+        <w:rPr>
+          <w:rFonts w:ascii="Consolas" w:eastAsia="Times New Roman" w:hAnsi="Consolas" w:cs="Times New Roman"/>
+          <w:color w:val="D4D4D4"/>
+          <w:kern w:val="0"/>
+          <w:sz w:val="21"/>
+          <w:szCs w:val="21"/>
+          <w14:ligatures w14:val="none"/>
+        </w:rPr>
+        <w:t>UFarm</w:t>
+      </w:r>
+      <w:proofErr w:type="spellEnd"/>
+      <w:r>
+        <w:rPr>
+          <w:rFonts w:ascii="Consolas" w:eastAsia="Times New Roman" w:hAnsi="Consolas" w:cs="Times New Roman"/>
+          <w:color w:val="D4D4D4"/>
+          <w:kern w:val="0"/>
+          <w:sz w:val="21"/>
+          <w:szCs w:val="21"/>
+          <w14:ligatures w14:val="none"/>
+        </w:rPr>
+        <w:t xml:space="preserve"> site on IIT’s campus. The dimensions of the full structure are shown in the technical drawings above. </w:t>
+      </w:r>
+    </w:p>
+    <w:p>
+      <w:pPr>
+        <w:shd w:val="clear" w:color="auto" w:fill="1E1E1E"/>
+        <w:spacing w:after="0" w:line="285" w:lineRule="atLeast"/>
+        <w:rPr>
+          <w:rFonts w:ascii="Consolas" w:eastAsia="Times New Roman" w:hAnsi="Consolas" w:cs="Times New Roman"/>
+          <w:color w:val="D4D4D4"/>
+          <w:kern w:val="0"/>
+          <w:sz w:val="21"/>
+          <w:szCs w:val="21"/>
+          <w14:ligatures w14:val="none"/>
+        </w:rPr>
+      </w:pPr>
+      <w:r>
+        <w:rPr>
+          <w:rFonts w:ascii="Consolas" w:eastAsia="Times New Roman" w:hAnsi="Consolas" w:cs="Times New Roman"/>
+          <w:color w:val="D4D4D4"/>
+          <w:kern w:val="0"/>
+          <w:sz w:val="21"/>
+          <w:szCs w:val="21"/>
+          <w14:ligatures w14:val="none"/>
+        </w:rPr>
+        <w:t>                            The parts of the assembly are also labeled for reference in the bill of materials.</w:t>
+      </w:r>
+    </w:p>
+    <w:p>
+      <w:pPr>
+        <w:shd w:val="clear" w:color="auto" w:fill="1E1E1E"/>
+        <w:spacing w:after="0" w:line="285" w:lineRule="atLeast"/>
+        <w:rPr>
+          <w:rFonts w:ascii="Consolas" w:eastAsia="Times New Roman" w:hAnsi="Consolas" w:cs="Times New Roman"/>
+          <w:color w:val="D4D4D4"/>
+          <w:kern w:val="0"/>
+          <w:sz w:val="21"/>
+          <w:szCs w:val="21"/>
+          <w14:ligatures w14:val="none"/>
+        </w:rPr>
+      </w:pPr>
+    </w:p>
+    <w:p>
+      <w:pPr>
+        <w:shd w:val="clear" w:color="auto" w:fill="1E1E1E"/>
+        <w:spacing w:after="0" w:line="285" w:lineRule="atLeast"/>
+        <w:rPr>
+          <w:rFonts w:ascii="Consolas" w:eastAsia="Times New Roman" w:hAnsi="Consolas" w:cs="Times New Roman"/>
+          <w:color w:val="D4D4D4"/>
+          <w:kern w:val="0"/>
+          <w:sz w:val="21"/>
+          <w:szCs w:val="21"/>
+          <w14:ligatures w14:val="none"/>
+        </w:rPr>
+      </w:pPr>
+    </w:p>
+    <w:p>
+      <w:pPr>
+        <w:shd w:val="clear" w:color="auto" w:fill="1E1E1E"/>
+        <w:spacing w:after="0" w:line="285" w:lineRule="atLeast"/>
+        <w:rPr>
+          <w:rFonts w:ascii="Consolas" w:eastAsia="Times New Roman" w:hAnsi="Consolas" w:cs="Times New Roman"/>
+          <w:color w:val="D4D4D4"/>
+          <w:kern w:val="0"/>
+          <w:sz w:val="21"/>
+          <w:szCs w:val="21"/>
+          <w14:ligatures w14:val="none"/>
+        </w:rPr>
+      </w:pPr>
+      <w:r>
+        <w:rPr>
+          <w:rFonts w:ascii="Consolas" w:eastAsia="Times New Roman" w:hAnsi="Consolas" w:cs="Times New Roman"/>
+          <w:color w:val="D4D4D4"/>
+          <w:kern w:val="0"/>
+          <w:sz w:val="21"/>
+          <w:szCs w:val="21"/>
+          <w14:ligatures w14:val="none"/>
+        </w:rPr>
+        <w:t xml:space="preserve">Since this project did not have access to any experimental data, a simple </w:t>
+      </w:r>
+    </w:p>
+    <w:p>
+      <w:pPr>
+        <w:shd w:val="clear" w:color="auto" w:fill="1E1E1E"/>
+        <w:spacing w:after="0" w:line="285" w:lineRule="atLeast"/>
+        <w:rPr>
+          <w:rFonts w:ascii="Consolas" w:eastAsia="Times New Roman" w:hAnsi="Consolas" w:cs="Times New Roman"/>
+          <w:color w:val="D4D4D4"/>
+          <w:kern w:val="0"/>
+          <w:sz w:val="21"/>
+          <w:szCs w:val="21"/>
+          <w14:ligatures w14:val="none"/>
+        </w:rPr>
+      </w:pPr>
+      <w:r>
+        <w:rPr>
+          <w:rFonts w:ascii="Consolas" w:eastAsia="Times New Roman" w:hAnsi="Consolas" w:cs="Times New Roman"/>
+          <w:color w:val="D4D4D4"/>
+          <w:kern w:val="0"/>
+          <w:sz w:val="21"/>
+          <w:szCs w:val="21"/>
+          <w14:ligatures w14:val="none"/>
+        </w:rPr>
+        <w:t xml:space="preserve">                            fluid simulation was carried out to understand the flow patterns of air within the greenhouse. This simulation </w:t>
+      </w:r>
+    </w:p>
+    <w:p>
+      <w:pPr>
+        <w:shd w:val="clear" w:color="auto" w:fill="1E1E1E"/>
+        <w:spacing w:after="0" w:line="285" w:lineRule="atLeast"/>
+        <w:rPr>
+          <w:rFonts w:ascii="Consolas" w:eastAsia="Times New Roman" w:hAnsi="Consolas" w:cs="Times New Roman"/>
+          <w:color w:val="D4D4D4"/>
+          <w:kern w:val="0"/>
+          <w:sz w:val="21"/>
+          <w:szCs w:val="21"/>
+          <w14:ligatures w14:val="none"/>
+        </w:rPr>
+      </w:pPr>
+      <w:r>
+        <w:rPr>
+          <w:rFonts w:ascii="Consolas" w:eastAsia="Times New Roman" w:hAnsi="Consolas" w:cs="Times New Roman"/>
+          <w:color w:val="D4D4D4"/>
+          <w:kern w:val="0"/>
+          <w:sz w:val="21"/>
+          <w:szCs w:val="21"/>
+          <w14:ligatures w14:val="none"/>
+        </w:rPr>
+        <w:t xml:space="preserve">                            modeled a temperature difference between the interior and exterior of the greenhouse. The major point of fluid </w:t>
+      </w:r>
+    </w:p>
+    <w:p>
+      <w:pPr>
+        <w:shd w:val="clear" w:color="auto" w:fill="1E1E1E"/>
+        <w:spacing w:after="0" w:line="285" w:lineRule="atLeast"/>
+        <w:rPr>
+          <w:rFonts w:ascii="Consolas" w:eastAsia="Times New Roman" w:hAnsi="Consolas" w:cs="Times New Roman"/>
+          <w:color w:val="D4D4D4"/>
+          <w:kern w:val="0"/>
+          <w:sz w:val="21"/>
+          <w:szCs w:val="21"/>
+          <w14:ligatures w14:val="none"/>
+        </w:rPr>
+      </w:pPr>
+      <w:r>
+        <w:rPr>
+          <w:rFonts w:ascii="Consolas" w:eastAsia="Times New Roman" w:hAnsi="Consolas" w:cs="Times New Roman"/>
+          <w:color w:val="D4D4D4"/>
+          <w:kern w:val="0"/>
+          <w:sz w:val="21"/>
+          <w:szCs w:val="21"/>
+          <w14:ligatures w14:val="none"/>
+        </w:rPr>
+        <w:t>                            flow is through the gaps of the door frame</w:t>
+      </w:r>
+      <w:r>
+        <w:rPr>
+          <w:rFonts w:ascii="Consolas" w:eastAsia="Times New Roman" w:hAnsi="Consolas" w:cs="Times New Roman"/>
+          <w:color w:val="D4D4D4"/>
+          <w:kern w:val="0"/>
+          <w:sz w:val="21"/>
+          <w:szCs w:val="21"/>
+          <w14:ligatures w14:val="none"/>
+        </w:rPr>
+        <w:t xml:space="preserve"> allowing heat leakage in that area</w:t>
+      </w:r>
+      <w:r>
+        <w:rPr>
+          <w:rFonts w:ascii="Consolas" w:eastAsia="Times New Roman" w:hAnsi="Consolas" w:cs="Times New Roman"/>
+          <w:color w:val="D4D4D4"/>
+          <w:kern w:val="0"/>
+          <w:sz w:val="21"/>
+          <w:szCs w:val="21"/>
+          <w14:ligatures w14:val="none"/>
+        </w:rPr>
+        <w:t xml:space="preserve">. </w:t>
+      </w:r>
+      <w:r>
+        <w:rPr>
+          <w:rFonts w:ascii="Consolas" w:eastAsia="Times New Roman" w:hAnsi="Consolas" w:cs="Times New Roman"/>
+          <w:color w:val="808080"/>
+          <w:kern w:val="0"/>
+          <w:sz w:val="21"/>
+          <w:szCs w:val="21"/>
+          <w14:ligatures w14:val="none"/>
+        </w:rPr>
+        <w:t>&lt;</w:t>
+      </w:r>
+      <w:proofErr w:type="spellStart"/>
+      <w:r>
+        <w:rPr>
+          <w:rFonts w:ascii="Consolas" w:eastAsia="Times New Roman" w:hAnsi="Consolas" w:cs="Times New Roman"/>
+          <w:color w:val="569CD6"/>
+          <w:kern w:val="0"/>
+          <w:sz w:val="21"/>
+          <w:szCs w:val="21"/>
+          <w14:ligatures w14:val="none"/>
+        </w:rPr>
+        <w:t>br</w:t>
+      </w:r>
+      <w:proofErr w:type="spellEnd"/>
+      <w:r>
+        <w:rPr>
+          <w:rFonts w:ascii="Consolas" w:eastAsia="Times New Roman" w:hAnsi="Consolas" w:cs="Times New Roman"/>
+          <w:color w:val="808080"/>
+          <w:kern w:val="0"/>
+          <w:sz w:val="21"/>
+          <w:szCs w:val="21"/>
+          <w14:ligatures w14:val="none"/>
+        </w:rPr>
+        <w:t>&gt;</w:t>
+      </w:r>
+      <w:r>
+        <w:rPr>
+          <w:rFonts w:ascii="Consolas" w:eastAsia="Times New Roman" w:hAnsi="Consolas" w:cs="Times New Roman"/>
+          <w:color w:val="D4D4D4"/>
+          <w:kern w:val="0"/>
+          <w:sz w:val="21"/>
+          <w:szCs w:val="21"/>
+          <w14:ligatures w14:val="none"/>
+        </w:rPr>
+        <w:t xml:space="preserve"> </w:t>
+      </w:r>
+      <w:r>
+        <w:rPr>
+          <w:rFonts w:ascii="Consolas" w:eastAsia="Times New Roman" w:hAnsi="Consolas" w:cs="Times New Roman"/>
+          <w:color w:val="808080"/>
+          <w:kern w:val="0"/>
+          <w:sz w:val="21"/>
+          <w:szCs w:val="21"/>
+          <w14:ligatures w14:val="none"/>
+        </w:rPr>
+        <w:t>&lt;</w:t>
+      </w:r>
+      <w:proofErr w:type="spellStart"/>
+      <w:r>
+        <w:rPr>
+          <w:rFonts w:ascii="Consolas" w:eastAsia="Times New Roman" w:hAnsi="Consolas" w:cs="Times New Roman"/>
+          <w:color w:val="569CD6"/>
+          <w:kern w:val="0"/>
+          <w:sz w:val="21"/>
+          <w:szCs w:val="21"/>
+          <w14:ligatures w14:val="none"/>
+        </w:rPr>
+        <w:t>br</w:t>
+      </w:r>
+      <w:proofErr w:type="spellEnd"/>
+      <w:r>
+        <w:rPr>
+          <w:rFonts w:ascii="Consolas" w:eastAsia="Times New Roman" w:hAnsi="Consolas" w:cs="Times New Roman"/>
+          <w:color w:val="808080"/>
+          <w:kern w:val="0"/>
+          <w:sz w:val="21"/>
+          <w:szCs w:val="21"/>
+          <w14:ligatures w14:val="none"/>
+        </w:rPr>
+        <w:t>&gt;</w:t>
+      </w:r>
+    </w:p>
+    <w:p>
+      <w:pPr>
+        <w:shd w:val="clear" w:color="auto" w:fill="1E1E1E"/>
+        <w:spacing w:after="0" w:line="285" w:lineRule="atLeast"/>
+        <w:rPr>
+          <w:rFonts w:ascii="Consolas" w:eastAsia="Times New Roman" w:hAnsi="Consolas" w:cs="Times New Roman"/>
+          <w:color w:val="D4D4D4"/>
+          <w:kern w:val="0"/>
+          <w:sz w:val="21"/>
+          <w:szCs w:val="21"/>
+          <w14:ligatures w14:val="none"/>
+        </w:rPr>
+      </w:pPr>
+      <w:r>
+        <w:rPr>
+          <w:rFonts w:ascii="Consolas" w:eastAsia="Times New Roman" w:hAnsi="Consolas" w:cs="Times New Roman"/>
+          <w:color w:val="D4D4D4"/>
+          <w:kern w:val="0"/>
+          <w:sz w:val="21"/>
+          <w:szCs w:val="21"/>
+          <w14:ligatures w14:val="none"/>
+        </w:rPr>
+        <w:t xml:space="preserve">                            Currently the </w:t>
+      </w:r>
+      <w:proofErr w:type="spellStart"/>
+      <w:r>
+        <w:rPr>
+          <w:rFonts w:ascii="Consolas" w:eastAsia="Times New Roman" w:hAnsi="Consolas" w:cs="Times New Roman"/>
+          <w:color w:val="D4D4D4"/>
+          <w:kern w:val="0"/>
+          <w:sz w:val="21"/>
+          <w:szCs w:val="21"/>
+          <w14:ligatures w14:val="none"/>
+        </w:rPr>
+        <w:t>UFarm</w:t>
+      </w:r>
+      <w:proofErr w:type="spellEnd"/>
+      <w:r>
+        <w:rPr>
+          <w:rFonts w:ascii="Consolas" w:eastAsia="Times New Roman" w:hAnsi="Consolas" w:cs="Times New Roman"/>
+          <w:color w:val="D4D4D4"/>
+          <w:kern w:val="0"/>
+          <w:sz w:val="21"/>
+          <w:szCs w:val="21"/>
+          <w14:ligatures w14:val="none"/>
+        </w:rPr>
+        <w:t xml:space="preserve"> Student Org has allotted roughly $5,000 of their budget to the</w:t>
+      </w:r>
+    </w:p>
+    <w:p>
+      <w:pPr>
+        <w:shd w:val="clear" w:color="auto" w:fill="1E1E1E"/>
+        <w:spacing w:after="0" w:line="285" w:lineRule="atLeast"/>
+        <w:rPr>
+          <w:rFonts w:ascii="Consolas" w:eastAsia="Times New Roman" w:hAnsi="Consolas" w:cs="Times New Roman"/>
+          <w:color w:val="D4D4D4"/>
+          <w:kern w:val="0"/>
+          <w:sz w:val="21"/>
+          <w:szCs w:val="21"/>
+          <w14:ligatures w14:val="none"/>
+        </w:rPr>
+      </w:pPr>
+      <w:r>
+        <w:rPr>
+          <w:rFonts w:ascii="Consolas" w:eastAsia="Times New Roman" w:hAnsi="Consolas" w:cs="Times New Roman"/>
+          <w:color w:val="D4D4D4"/>
+          <w:kern w:val="0"/>
+          <w:sz w:val="21"/>
+          <w:szCs w:val="21"/>
+          <w14:ligatures w14:val="none"/>
+        </w:rPr>
+        <w:t xml:space="preserve">                            construction of the greenhouse. The overall funding of the </w:t>
+      </w:r>
+      <w:proofErr w:type="spellStart"/>
+      <w:r>
+        <w:rPr>
+          <w:rFonts w:ascii="Consolas" w:eastAsia="Times New Roman" w:hAnsi="Consolas" w:cs="Times New Roman"/>
+          <w:color w:val="D4D4D4"/>
+          <w:kern w:val="0"/>
+          <w:sz w:val="21"/>
+          <w:szCs w:val="21"/>
+          <w14:ligatures w14:val="none"/>
+        </w:rPr>
+        <w:t>UFarm</w:t>
+      </w:r>
+      <w:proofErr w:type="spellEnd"/>
+      <w:r>
+        <w:rPr>
+          <w:rFonts w:ascii="Consolas" w:eastAsia="Times New Roman" w:hAnsi="Consolas" w:cs="Times New Roman"/>
+          <w:color w:val="D4D4D4"/>
+          <w:kern w:val="0"/>
+          <w:sz w:val="21"/>
+          <w:szCs w:val="21"/>
+          <w14:ligatures w14:val="none"/>
+        </w:rPr>
+        <w:t xml:space="preserve"> is made possible by IIT and</w:t>
+      </w:r>
+    </w:p>
+    <w:p>
+      <w:pPr>
+        <w:shd w:val="clear" w:color="auto" w:fill="1E1E1E"/>
+        <w:spacing w:after="0" w:line="285" w:lineRule="atLeast"/>
+        <w:rPr>
+          <w:rFonts w:ascii="Consolas" w:eastAsia="Times New Roman" w:hAnsi="Consolas" w:cs="Times New Roman"/>
+          <w:color w:val="D4D4D4"/>
+          <w:kern w:val="0"/>
+          <w:sz w:val="21"/>
+          <w:szCs w:val="21"/>
+          <w14:ligatures w14:val="none"/>
+        </w:rPr>
+      </w:pPr>
+      <w:r>
+        <w:rPr>
+          <w:rFonts w:ascii="Consolas" w:eastAsia="Times New Roman" w:hAnsi="Consolas" w:cs="Times New Roman"/>
+          <w:color w:val="D4D4D4"/>
+          <w:kern w:val="0"/>
+          <w:sz w:val="21"/>
+          <w:szCs w:val="21"/>
+          <w14:ligatures w14:val="none"/>
+        </w:rPr>
+        <w:t>                            WISER. Based on our CAD design and our own cost research the bill of materials shows an</w:t>
+      </w:r>
+    </w:p>
+    <w:p>
+      <w:pPr>
+        <w:shd w:val="clear" w:color="auto" w:fill="1E1E1E"/>
+        <w:spacing w:after="0" w:line="285" w:lineRule="atLeast"/>
+        <w:rPr>
+          <w:rFonts w:ascii="Consolas" w:eastAsia="Times New Roman" w:hAnsi="Consolas" w:cs="Times New Roman"/>
+          <w:color w:val="D4D4D4"/>
+          <w:kern w:val="0"/>
+          <w:sz w:val="21"/>
+          <w:szCs w:val="21"/>
+          <w14:ligatures w14:val="none"/>
+        </w:rPr>
+      </w:pPr>
+      <w:r>
+        <w:rPr>
+          <w:rFonts w:ascii="Consolas" w:eastAsia="Times New Roman" w:hAnsi="Consolas" w:cs="Times New Roman"/>
+          <w:color w:val="D4D4D4"/>
+          <w:kern w:val="0"/>
+          <w:sz w:val="21"/>
+          <w:szCs w:val="21"/>
+          <w14:ligatures w14:val="none"/>
+        </w:rPr>
+        <w:t>                            estimated total cost of $4,722.90. These prices are estimated from similar parts found on</w:t>
+      </w:r>
+    </w:p>
+    <w:p>
+      <w:pPr>
+        <w:shd w:val="clear" w:color="auto" w:fill="1E1E1E"/>
+        <w:spacing w:after="0" w:line="285" w:lineRule="atLeast"/>
+        <w:rPr>
+          <w:rFonts w:ascii="Consolas" w:eastAsia="Times New Roman" w:hAnsi="Consolas" w:cs="Times New Roman"/>
+          <w:color w:val="D4D4D4"/>
+          <w:kern w:val="0"/>
+          <w:sz w:val="21"/>
+          <w:szCs w:val="21"/>
+          <w14:ligatures w14:val="none"/>
+        </w:rPr>
+      </w:pPr>
+      <w:r>
+        <w:rPr>
+          <w:rFonts w:ascii="Consolas" w:eastAsia="Times New Roman" w:hAnsi="Consolas" w:cs="Times New Roman"/>
+          <w:color w:val="D4D4D4"/>
+          <w:kern w:val="0"/>
+          <w:sz w:val="21"/>
+          <w:szCs w:val="21"/>
+          <w14:ligatures w14:val="none"/>
+        </w:rPr>
+        <w:t>                            McMaster-Carr’s website. Alternatively, there are entire greenhouse kits available for purchase.</w:t>
+      </w:r>
+    </w:p>
+    <w:p>
+      <w:pPr>
+        <w:shd w:val="clear" w:color="auto" w:fill="1E1E1E"/>
+        <w:spacing w:after="0" w:line="285" w:lineRule="atLeast"/>
+        <w:rPr>
+          <w:rFonts w:ascii="Consolas" w:eastAsia="Times New Roman" w:hAnsi="Consolas" w:cs="Times New Roman"/>
+          <w:color w:val="D4D4D4"/>
+          <w:kern w:val="0"/>
+          <w:sz w:val="21"/>
+          <w:szCs w:val="21"/>
+          <w14:ligatures w14:val="none"/>
+        </w:rPr>
+      </w:pPr>
+      <w:r>
+        <w:rPr>
+          <w:rFonts w:ascii="Consolas" w:eastAsia="Times New Roman" w:hAnsi="Consolas" w:cs="Times New Roman"/>
+          <w:color w:val="D4D4D4"/>
+          <w:kern w:val="0"/>
+          <w:sz w:val="21"/>
+          <w:szCs w:val="21"/>
+          <w14:ligatures w14:val="none"/>
+        </w:rPr>
+        <w:t>                            Of these kits a similar design was found at a cost of $2,465 on the web at Greenhouse Megastore.</w:t>
+      </w:r>
+    </w:p>
+    <w:p>
+      <w:pPr>
+        <w:shd w:val="clear" w:color="auto" w:fill="1E1E1E"/>
+        <w:spacing w:after="0" w:line="285" w:lineRule="atLeast"/>
+        <w:rPr>
+          <w:rFonts w:ascii="Consolas" w:eastAsia="Times New Roman" w:hAnsi="Consolas" w:cs="Times New Roman"/>
+          <w:color w:val="D4D4D4"/>
+          <w:kern w:val="0"/>
+          <w:sz w:val="21"/>
+          <w:szCs w:val="21"/>
+          <w14:ligatures w14:val="none"/>
+        </w:rPr>
+      </w:pPr>
+      <w:r>
+        <w:rPr>
+          <w:rFonts w:ascii="Consolas" w:eastAsia="Times New Roman" w:hAnsi="Consolas" w:cs="Times New Roman"/>
+          <w:color w:val="D4D4D4"/>
+          <w:kern w:val="0"/>
+          <w:sz w:val="21"/>
+          <w:szCs w:val="21"/>
+          <w14:ligatures w14:val="none"/>
+        </w:rPr>
+        <w:t xml:space="preserve">                            It may be financially beneficial to consider the purchase of this kit to then retro fit the </w:t>
       </w:r>
       <w:proofErr w:type="gramStart"/>
       <w:r>
@@ -4988,9 +5483,173 @@
           <w:szCs w:val="21"/>
           <w14:ligatures w14:val="none"/>
         </w:rPr>
-        <w:t>environment</w:t>
+        <w:t>materials</w:t>
       </w:r>
       <w:proofErr w:type="gramEnd"/>
+    </w:p>
+    <w:p>
+      <w:pPr>
+        <w:shd w:val="clear" w:color="auto" w:fill="1E1E1E"/>
+        <w:spacing w:after="0" w:line="285" w:lineRule="atLeast"/>
+        <w:rPr>
+          <w:rFonts w:ascii="Consolas" w:eastAsia="Times New Roman" w:hAnsi="Consolas" w:cs="Times New Roman"/>
+          <w:color w:val="D4D4D4"/>
+          <w:kern w:val="0"/>
+          <w:sz w:val="21"/>
+          <w:szCs w:val="21"/>
+          <w14:ligatures w14:val="none"/>
+        </w:rPr>
+      </w:pPr>
+      <w:r>
+        <w:rPr>
+          <w:rFonts w:ascii="Consolas" w:eastAsia="Times New Roman" w:hAnsi="Consolas" w:cs="Times New Roman"/>
+          <w:color w:val="D4D4D4"/>
+          <w:kern w:val="0"/>
+          <w:sz w:val="21"/>
+          <w:szCs w:val="21"/>
+          <w14:ligatures w14:val="none"/>
+        </w:rPr>
+        <w:t xml:space="preserve">                            to our specifications. As far as construction and labor is concerned, since this is a student </w:t>
+      </w:r>
+      <w:proofErr w:type="gramStart"/>
+      <w:r>
+        <w:rPr>
+          <w:rFonts w:ascii="Consolas" w:eastAsia="Times New Roman" w:hAnsi="Consolas" w:cs="Times New Roman"/>
+          <w:color w:val="D4D4D4"/>
+          <w:kern w:val="0"/>
+          <w:sz w:val="21"/>
+          <w:szCs w:val="21"/>
+          <w14:ligatures w14:val="none"/>
+        </w:rPr>
+        <w:t>lead</w:t>
+      </w:r>
+      <w:proofErr w:type="gramEnd"/>
+    </w:p>
+    <w:p>
+      <w:pPr>
+        <w:shd w:val="clear" w:color="auto" w:fill="1E1E1E"/>
+        <w:spacing w:after="0" w:line="285" w:lineRule="atLeast"/>
+        <w:rPr>
+          <w:rFonts w:ascii="Consolas" w:eastAsia="Times New Roman" w:hAnsi="Consolas" w:cs="Times New Roman"/>
+          <w:color w:val="D4D4D4"/>
+          <w:kern w:val="0"/>
+          <w:sz w:val="21"/>
+          <w:szCs w:val="21"/>
+          <w14:ligatures w14:val="none"/>
+        </w:rPr>
+      </w:pPr>
+      <w:r>
+        <w:rPr>
+          <w:rFonts w:ascii="Consolas" w:eastAsia="Times New Roman" w:hAnsi="Consolas" w:cs="Times New Roman"/>
+          <w:color w:val="D4D4D4"/>
+          <w:kern w:val="0"/>
+          <w:sz w:val="21"/>
+          <w:szCs w:val="21"/>
+          <w14:ligatures w14:val="none"/>
+        </w:rPr>
+        <w:t xml:space="preserve">                            project the organizations members would provide physical labor. This means labor costs </w:t>
+      </w:r>
+      <w:proofErr w:type="gramStart"/>
+      <w:r>
+        <w:rPr>
+          <w:rFonts w:ascii="Consolas" w:eastAsia="Times New Roman" w:hAnsi="Consolas" w:cs="Times New Roman"/>
+          <w:color w:val="D4D4D4"/>
+          <w:kern w:val="0"/>
+          <w:sz w:val="21"/>
+          <w:szCs w:val="21"/>
+          <w14:ligatures w14:val="none"/>
+        </w:rPr>
+        <w:t>are</w:t>
+      </w:r>
+      <w:proofErr w:type="gramEnd"/>
+    </w:p>
+    <w:p>
+      <w:pPr>
+        <w:shd w:val="clear" w:color="auto" w:fill="1E1E1E"/>
+        <w:spacing w:after="0" w:line="285" w:lineRule="atLeast"/>
+        <w:rPr>
+          <w:rFonts w:ascii="Consolas" w:eastAsia="Times New Roman" w:hAnsi="Consolas" w:cs="Times New Roman"/>
+          <w:color w:val="D4D4D4"/>
+          <w:kern w:val="0"/>
+          <w:sz w:val="21"/>
+          <w:szCs w:val="21"/>
+          <w14:ligatures w14:val="none"/>
+        </w:rPr>
+      </w:pPr>
+      <w:r>
+        <w:rPr>
+          <w:rFonts w:ascii="Consolas" w:eastAsia="Times New Roman" w:hAnsi="Consolas" w:cs="Times New Roman"/>
+          <w:color w:val="D4D4D4"/>
+          <w:kern w:val="0"/>
+          <w:sz w:val="21"/>
+          <w:szCs w:val="21"/>
+          <w14:ligatures w14:val="none"/>
+        </w:rPr>
+        <w:t>                            essentially zero. Also of note is that the site has on it the remains of the previous greenhouse.</w:t>
+      </w:r>
+    </w:p>
+    <w:p>
+      <w:pPr>
+        <w:shd w:val="clear" w:color="auto" w:fill="1E1E1E"/>
+        <w:spacing w:after="0" w:line="285" w:lineRule="atLeast"/>
+        <w:rPr>
+          <w:rFonts w:ascii="Consolas" w:eastAsia="Times New Roman" w:hAnsi="Consolas" w:cs="Times New Roman"/>
+          <w:color w:val="D4D4D4"/>
+          <w:kern w:val="0"/>
+          <w:sz w:val="21"/>
+          <w:szCs w:val="21"/>
+          <w14:ligatures w14:val="none"/>
+        </w:rPr>
+      </w:pPr>
+      <w:r>
+        <w:rPr>
+          <w:rFonts w:ascii="Consolas" w:eastAsia="Times New Roman" w:hAnsi="Consolas" w:cs="Times New Roman"/>
+          <w:color w:val="D4D4D4"/>
+          <w:kern w:val="0"/>
+          <w:sz w:val="21"/>
+          <w:szCs w:val="21"/>
+          <w14:ligatures w14:val="none"/>
+        </w:rPr>
+        <w:t xml:space="preserve">                            These parts have been left in disrepair however so the possible cost savings from these </w:t>
+      </w:r>
+      <w:proofErr w:type="gramStart"/>
+      <w:r>
+        <w:rPr>
+          <w:rFonts w:ascii="Consolas" w:eastAsia="Times New Roman" w:hAnsi="Consolas" w:cs="Times New Roman"/>
+          <w:color w:val="D4D4D4"/>
+          <w:kern w:val="0"/>
+          <w:sz w:val="21"/>
+          <w:szCs w:val="21"/>
+          <w14:ligatures w14:val="none"/>
+        </w:rPr>
+        <w:t>materials</w:t>
+      </w:r>
+      <w:proofErr w:type="gramEnd"/>
+    </w:p>
+    <w:p>
+      <w:pPr>
+        <w:shd w:val="clear" w:color="auto" w:fill="1E1E1E"/>
+        <w:spacing w:after="0" w:line="285" w:lineRule="atLeast"/>
+        <w:rPr>
+          <w:rFonts w:ascii="Consolas" w:eastAsia="Times New Roman" w:hAnsi="Consolas" w:cs="Times New Roman"/>
+          <w:color w:val="D4D4D4"/>
+          <w:kern w:val="0"/>
+          <w:sz w:val="21"/>
+          <w:szCs w:val="21"/>
+          <w14:ligatures w14:val="none"/>
+        </w:rPr>
+      </w:pPr>
+      <w:r>
+        <w:rPr>
+          <w:rFonts w:ascii="Consolas" w:eastAsia="Times New Roman" w:hAnsi="Consolas" w:cs="Times New Roman"/>
+          <w:color w:val="D4D4D4"/>
+          <w:kern w:val="0"/>
+          <w:sz w:val="21"/>
+          <w:szCs w:val="21"/>
+          <w14:ligatures w14:val="none"/>
+        </w:rPr>
+        <w:t>                            are tentative. With that in mind, current designs all fall under budget and are economically</w:t>
+      </w:r>
       <w:r>
         <w:rPr>
           <w:rFonts w:ascii="Consolas" w:eastAsia="Times New Roman" w:hAnsi="Consolas" w:cs="Times New Roman"/>
@@ -5002,74 +5661,364 @@
         </w:rPr>
         <w:t xml:space="preserve"> </w:t>
       </w:r>
-    </w:p>
-    <w:p>
-      <w:pPr>
-        <w:shd w:val="clear" w:color="auto" w:fill="1E1E1E"/>
-        <w:spacing w:after="0" w:line="285" w:lineRule="atLeast"/>
-        <w:rPr>
-          <w:rFonts w:ascii="Consolas" w:eastAsia="Times New Roman" w:hAnsi="Consolas" w:cs="Times New Roman"/>
-          <w:color w:val="D4D4D4"/>
-          <w:kern w:val="0"/>
-          <w:sz w:val="21"/>
-          <w:szCs w:val="21"/>
-          <w14:ligatures w14:val="none"/>
-        </w:rPr>
-      </w:pPr>
-      <w:r>
-        <w:rPr>
-          <w:rFonts w:ascii="Consolas" w:eastAsia="Times New Roman" w:hAnsi="Consolas" w:cs="Times New Roman"/>
-          <w:color w:val="D4D4D4"/>
-          <w:kern w:val="0"/>
-          <w:sz w:val="21"/>
-          <w:szCs w:val="21"/>
-          <w14:ligatures w14:val="none"/>
-        </w:rPr>
-        <w:t xml:space="preserve">                            within </w:t>
-      </w:r>
-      <w:r>
-        <w:rPr>
-          <w:rFonts w:ascii="Consolas" w:eastAsia="Times New Roman" w:hAnsi="Consolas" w:cs="Times New Roman"/>
-          <w:color w:val="D4D4D4"/>
-          <w:kern w:val="0"/>
-          <w:sz w:val="21"/>
-          <w:szCs w:val="21"/>
-          <w14:ligatures w14:val="none"/>
-        </w:rPr>
-        <w:t>Inventor</w:t>
-      </w:r>
-      <w:r>
-        <w:rPr>
-          <w:rFonts w:ascii="Consolas" w:eastAsia="Times New Roman" w:hAnsi="Consolas" w:cs="Times New Roman"/>
-          <w:color w:val="D4D4D4"/>
-          <w:kern w:val="0"/>
-          <w:sz w:val="21"/>
-          <w:szCs w:val="21"/>
-          <w14:ligatures w14:val="none"/>
-        </w:rPr>
-        <w:t xml:space="preserve"> to </w:t>
-      </w:r>
-      <w:r>
-        <w:rPr>
-          <w:rFonts w:ascii="Consolas" w:eastAsia="Times New Roman" w:hAnsi="Consolas" w:cs="Times New Roman"/>
-          <w:color w:val="D4D4D4"/>
-          <w:kern w:val="0"/>
-          <w:sz w:val="21"/>
-          <w:szCs w:val="21"/>
-          <w14:ligatures w14:val="none"/>
-        </w:rPr>
-        <w:t>generate</w:t>
-      </w:r>
-      <w:r>
-        <w:rPr>
-          <w:rFonts w:ascii="Consolas" w:eastAsia="Times New Roman" w:hAnsi="Consolas" w:cs="Times New Roman"/>
-          <w:color w:val="D4D4D4"/>
-          <w:kern w:val="0"/>
-          <w:sz w:val="21"/>
-          <w:szCs w:val="21"/>
-          <w14:ligatures w14:val="none"/>
-        </w:rPr>
-        <w:t xml:space="preserve"> the above image.</w:t>
+      <w:r>
+        <w:rPr>
+          <w:rFonts w:ascii="Consolas" w:eastAsia="Times New Roman" w:hAnsi="Consolas" w:cs="Times New Roman"/>
+          <w:color w:val="D4D4D4"/>
+          <w:kern w:val="0"/>
+          <w:sz w:val="21"/>
+          <w:szCs w:val="21"/>
+          <w14:ligatures w14:val="none"/>
+        </w:rPr>
+        <w:t>viable.</w:t>
+      </w:r>
+    </w:p>
+    <w:p>
+      <w:pPr>
+        <w:shd w:val="clear" w:color="auto" w:fill="1E1E1E"/>
+        <w:spacing w:after="0" w:line="285" w:lineRule="atLeast"/>
+        <w:rPr>
+          <w:rFonts w:ascii="Consolas" w:eastAsia="Times New Roman" w:hAnsi="Consolas" w:cs="Times New Roman"/>
+          <w:color w:val="D4D4D4"/>
+          <w:kern w:val="0"/>
+          <w:sz w:val="21"/>
+          <w:szCs w:val="21"/>
+          <w14:ligatures w14:val="none"/>
+        </w:rPr>
+      </w:pPr>
+    </w:p>
+    <w:p>
+      <w:pPr>
+        <w:shd w:val="clear" w:color="auto" w:fill="1E1E1E"/>
+        <w:spacing w:after="0" w:line="285" w:lineRule="atLeast"/>
+        <w:rPr>
+          <w:rFonts w:ascii="Consolas" w:eastAsia="Times New Roman" w:hAnsi="Consolas" w:cs="Times New Roman"/>
+          <w:color w:val="D4D4D4"/>
+          <w:kern w:val="0"/>
+          <w:sz w:val="21"/>
+          <w:szCs w:val="21"/>
+          <w14:ligatures w14:val="none"/>
+        </w:rPr>
+      </w:pPr>
+    </w:p>
+    <w:p>
+      <w:pPr>
+        <w:shd w:val="clear" w:color="auto" w:fill="1E1E1E"/>
+        <w:spacing w:after="0" w:line="285" w:lineRule="atLeast"/>
+        <w:rPr>
+          <w:rFonts w:ascii="Consolas" w:eastAsia="Times New Roman" w:hAnsi="Consolas" w:cs="Times New Roman"/>
+          <w:color w:val="D4D4D4"/>
+          <w:kern w:val="0"/>
+          <w:sz w:val="21"/>
+          <w:szCs w:val="21"/>
+          <w14:ligatures w14:val="none"/>
+        </w:rPr>
+      </w:pPr>
+      <w:r>
+        <w:rPr>
+          <w:rFonts w:ascii="Consolas" w:eastAsia="Times New Roman" w:hAnsi="Consolas" w:cs="Times New Roman"/>
+          <w:color w:val="D4D4D4"/>
+          <w:kern w:val="0"/>
+          <w:sz w:val="21"/>
+          <w:szCs w:val="21"/>
+          <w14:ligatures w14:val="none"/>
+        </w:rPr>
+        <w:t>Home Beam Analysis</w:t>
+      </w:r>
+      <w:r>
+        <w:rPr>
+          <w:rFonts w:ascii="Consolas" w:eastAsia="Times New Roman" w:hAnsi="Consolas" w:cs="Times New Roman"/>
+          <w:color w:val="D4D4D4"/>
+          <w:kern w:val="0"/>
+          <w:sz w:val="21"/>
+          <w:szCs w:val="21"/>
+          <w14:ligatures w14:val="none"/>
+        </w:rPr>
+        <w:t xml:space="preserve"> ---------------------------------------------</w:t>
+      </w:r>
+    </w:p>
+    <w:p>
+      <w:pPr>
+        <w:shd w:val="clear" w:color="auto" w:fill="1E1E1E"/>
+        <w:spacing w:after="0" w:line="285" w:lineRule="atLeast"/>
+        <w:rPr>
+          <w:rFonts w:ascii="Consolas" w:eastAsia="Times New Roman" w:hAnsi="Consolas" w:cs="Times New Roman"/>
+          <w:color w:val="D4D4D4"/>
+          <w:kern w:val="0"/>
+          <w:sz w:val="21"/>
+          <w:szCs w:val="21"/>
+          <w14:ligatures w14:val="none"/>
+        </w:rPr>
+      </w:pPr>
+    </w:p>
+    <w:p>
+      <w:pPr>
+        <w:shd w:val="clear" w:color="auto" w:fill="1E1E1E"/>
+        <w:spacing w:after="0" w:line="285" w:lineRule="atLeast"/>
+        <w:rPr>
+          <w:rFonts w:ascii="Consolas" w:eastAsia="Times New Roman" w:hAnsi="Consolas" w:cs="Times New Roman"/>
+          <w:color w:val="D4D4D4"/>
+          <w:kern w:val="0"/>
+          <w:sz w:val="21"/>
+          <w:szCs w:val="21"/>
+          <w14:ligatures w14:val="none"/>
+        </w:rPr>
+      </w:pPr>
+      <w:r>
+        <w:rPr>
+          <w:rFonts w:ascii="Consolas" w:eastAsia="Times New Roman" w:hAnsi="Consolas" w:cs="Times New Roman"/>
+          <w:color w:val="D4D4D4"/>
+          <w:kern w:val="0"/>
+          <w:sz w:val="21"/>
+          <w:szCs w:val="21"/>
+          <w14:ligatures w14:val="none"/>
+        </w:rPr>
+        <w:t xml:space="preserve">A friend who was remodeling their home reached out with a structural </w:t>
+      </w:r>
+      <w:proofErr w:type="gramStart"/>
+      <w:r>
+        <w:rPr>
+          <w:rFonts w:ascii="Consolas" w:eastAsia="Times New Roman" w:hAnsi="Consolas" w:cs="Times New Roman"/>
+          <w:color w:val="D4D4D4"/>
+          <w:kern w:val="0"/>
+          <w:sz w:val="21"/>
+          <w:szCs w:val="21"/>
+          <w14:ligatures w14:val="none"/>
+        </w:rPr>
+        <w:t>question</w:t>
+      </w:r>
+      <w:proofErr w:type="gramEnd"/>
+    </w:p>
+    <w:p>
+      <w:pPr>
+        <w:shd w:val="clear" w:color="auto" w:fill="1E1E1E"/>
+        <w:spacing w:after="0" w:line="285" w:lineRule="atLeast"/>
+        <w:rPr>
+          <w:rFonts w:ascii="Consolas" w:eastAsia="Times New Roman" w:hAnsi="Consolas" w:cs="Times New Roman"/>
+          <w:color w:val="D4D4D4"/>
+          <w:kern w:val="0"/>
+          <w:sz w:val="21"/>
+          <w:szCs w:val="21"/>
+          <w14:ligatures w14:val="none"/>
+        </w:rPr>
+      </w:pPr>
+      <w:r>
+        <w:rPr>
+          <w:rFonts w:ascii="Consolas" w:eastAsia="Times New Roman" w:hAnsi="Consolas" w:cs="Times New Roman"/>
+          <w:color w:val="D4D4D4"/>
+          <w:kern w:val="0"/>
+          <w:sz w:val="21"/>
+          <w:szCs w:val="21"/>
+          <w14:ligatures w14:val="none"/>
+        </w:rPr>
+        <w:t xml:space="preserve">                            for me to help them with. They wanted to move a stud ~1ft under a support beam in an interior first floor wall. </w:t>
+      </w:r>
+    </w:p>
+    <w:p>
+      <w:pPr>
+        <w:shd w:val="clear" w:color="auto" w:fill="1E1E1E"/>
+        <w:spacing w:after="0" w:line="285" w:lineRule="atLeast"/>
+        <w:rPr>
+          <w:rFonts w:ascii="Consolas" w:eastAsia="Times New Roman" w:hAnsi="Consolas" w:cs="Times New Roman"/>
+          <w:color w:val="D4D4D4"/>
+          <w:kern w:val="0"/>
+          <w:sz w:val="21"/>
+          <w:szCs w:val="21"/>
+          <w14:ligatures w14:val="none"/>
+        </w:rPr>
+      </w:pPr>
+      <w:r>
+        <w:rPr>
+          <w:rFonts w:ascii="Consolas" w:eastAsia="Times New Roman" w:hAnsi="Consolas" w:cs="Times New Roman"/>
+          <w:color w:val="D4D4D4"/>
+          <w:kern w:val="0"/>
+          <w:sz w:val="21"/>
+          <w:szCs w:val="21"/>
+          <w14:ligatures w14:val="none"/>
+        </w:rPr>
+        <w:t xml:space="preserve">                            To help see if this would cause meaningful structural harm to the </w:t>
+      </w:r>
+      <w:proofErr w:type="gramStart"/>
+      <w:r>
+        <w:rPr>
+          <w:rFonts w:ascii="Consolas" w:eastAsia="Times New Roman" w:hAnsi="Consolas" w:cs="Times New Roman"/>
+          <w:color w:val="D4D4D4"/>
+          <w:kern w:val="0"/>
+          <w:sz w:val="21"/>
+          <w:szCs w:val="21"/>
+          <w14:ligatures w14:val="none"/>
+        </w:rPr>
+        <w:t>home</w:t>
+      </w:r>
+      <w:proofErr w:type="gramEnd"/>
+      <w:r>
+        <w:rPr>
+          <w:rFonts w:ascii="Consolas" w:eastAsia="Times New Roman" w:hAnsi="Consolas" w:cs="Times New Roman"/>
+          <w:color w:val="D4D4D4"/>
+          <w:kern w:val="0"/>
+          <w:sz w:val="21"/>
+          <w:szCs w:val="21"/>
+          <w14:ligatures w14:val="none"/>
+        </w:rPr>
+        <w:t xml:space="preserve"> I decided to model the problem using FEA.</w:t>
+      </w:r>
+    </w:p>
+    <w:p>
+      <w:pPr>
+        <w:shd w:val="clear" w:color="auto" w:fill="1E1E1E"/>
+        <w:spacing w:after="0" w:line="285" w:lineRule="atLeast"/>
+        <w:rPr>
+          <w:rFonts w:ascii="Consolas" w:eastAsia="Times New Roman" w:hAnsi="Consolas" w:cs="Times New Roman"/>
+          <w:color w:val="D4D4D4"/>
+          <w:kern w:val="0"/>
+          <w:sz w:val="21"/>
+          <w:szCs w:val="21"/>
+          <w14:ligatures w14:val="none"/>
+        </w:rPr>
+      </w:pPr>
+    </w:p>
+    <w:p>
+      <w:pPr>
+        <w:shd w:val="clear" w:color="auto" w:fill="1E1E1E"/>
+        <w:spacing w:after="0" w:line="285" w:lineRule="atLeast"/>
+        <w:rPr>
+          <w:rFonts w:ascii="Consolas" w:eastAsia="Times New Roman" w:hAnsi="Consolas" w:cs="Times New Roman"/>
+          <w:color w:val="D4D4D4"/>
+          <w:kern w:val="0"/>
+          <w:sz w:val="21"/>
+          <w:szCs w:val="21"/>
+          <w14:ligatures w14:val="none"/>
+        </w:rPr>
+      </w:pPr>
+    </w:p>
+    <w:p>
+      <w:pPr>
+        <w:shd w:val="clear" w:color="auto" w:fill="1E1E1E"/>
+        <w:spacing w:after="0" w:line="285" w:lineRule="atLeast"/>
+        <w:rPr>
+          <w:rFonts w:ascii="Consolas" w:eastAsia="Times New Roman" w:hAnsi="Consolas" w:cs="Times New Roman"/>
+          <w:color w:val="D4D4D4"/>
+          <w:kern w:val="0"/>
+          <w:sz w:val="21"/>
+          <w:szCs w:val="21"/>
+          <w14:ligatures w14:val="none"/>
+        </w:rPr>
+      </w:pPr>
+    </w:p>
+    <w:p>
+      <w:pPr>
+        <w:shd w:val="clear" w:color="auto" w:fill="1E1E1E"/>
+        <w:spacing w:after="0" w:line="285" w:lineRule="atLeast"/>
+        <w:rPr>
+          <w:rFonts w:ascii="Consolas" w:eastAsia="Times New Roman" w:hAnsi="Consolas" w:cs="Times New Roman"/>
+          <w:color w:val="D4D4D4"/>
+          <w:kern w:val="0"/>
+          <w:sz w:val="21"/>
+          <w:szCs w:val="21"/>
+          <w14:ligatures w14:val="none"/>
+        </w:rPr>
+      </w:pPr>
+      <w:proofErr w:type="spellStart"/>
+      <w:r>
+        <w:rPr>
+          <w:rFonts w:ascii="Consolas" w:eastAsia="Times New Roman" w:hAnsi="Consolas" w:cs="Times New Roman"/>
+          <w:color w:val="D4D4D4"/>
+          <w:kern w:val="0"/>
+          <w:sz w:val="21"/>
+          <w:szCs w:val="21"/>
+          <w14:ligatures w14:val="none"/>
+        </w:rPr>
+        <w:t>Misc</w:t>
+      </w:r>
+      <w:proofErr w:type="spellEnd"/>
+      <w:r>
+        <w:rPr>
+          <w:rFonts w:ascii="Consolas" w:eastAsia="Times New Roman" w:hAnsi="Consolas" w:cs="Times New Roman"/>
+          <w:color w:val="D4D4D4"/>
+          <w:kern w:val="0"/>
+          <w:sz w:val="21"/>
+          <w:szCs w:val="21"/>
+          <w14:ligatures w14:val="none"/>
+        </w:rPr>
+        <w:t>----------------------------------------------------------</w:t>
+      </w:r>
+    </w:p>
+    <w:p>
+      <w:pPr>
+        <w:shd w:val="clear" w:color="auto" w:fill="1E1E1E"/>
+        <w:spacing w:after="0" w:line="285" w:lineRule="atLeast"/>
+        <w:rPr>
+          <w:rFonts w:ascii="Consolas" w:eastAsia="Times New Roman" w:hAnsi="Consolas" w:cs="Times New Roman"/>
+          <w:color w:val="D4D4D4"/>
+          <w:kern w:val="0"/>
+          <w:sz w:val="21"/>
+          <w:szCs w:val="21"/>
+          <w14:ligatures w14:val="none"/>
+        </w:rPr>
+      </w:pPr>
+    </w:p>
+    <w:p>
+      <w:pPr>
+        <w:shd w:val="clear" w:color="auto" w:fill="1E1E1E"/>
+        <w:spacing w:after="0" w:line="285" w:lineRule="atLeast"/>
+        <w:rPr>
+          <w:rFonts w:ascii="Consolas" w:eastAsia="Times New Roman" w:hAnsi="Consolas" w:cs="Times New Roman"/>
+          <w:color w:val="D4D4D4"/>
+          <w:kern w:val="0"/>
+          <w:sz w:val="21"/>
+          <w:szCs w:val="21"/>
+          <w14:ligatures w14:val="none"/>
+        </w:rPr>
+      </w:pPr>
+      <w:r>
+        <w:rPr>
+          <w:rFonts w:ascii="Consolas" w:eastAsia="Times New Roman" w:hAnsi="Consolas" w:cs="Times New Roman"/>
+          <w:color w:val="D4D4D4"/>
+          <w:kern w:val="0"/>
+          <w:sz w:val="21"/>
+          <w:szCs w:val="21"/>
+          <w14:ligatures w14:val="none"/>
+        </w:rPr>
+        <w:t>Bedside Item Holder---------------------------</w:t>
+      </w:r>
+    </w:p>
+    <w:p>
+      <w:pPr>
+        <w:shd w:val="clear" w:color="auto" w:fill="1E1E1E"/>
+        <w:spacing w:after="0" w:line="285" w:lineRule="atLeast"/>
+        <w:rPr>
+          <w:rFonts w:ascii="Consolas" w:eastAsia="Times New Roman" w:hAnsi="Consolas" w:cs="Times New Roman"/>
+          <w:color w:val="D4D4D4"/>
+          <w:kern w:val="0"/>
+          <w:sz w:val="21"/>
+          <w:szCs w:val="21"/>
+          <w14:ligatures w14:val="none"/>
+        </w:rPr>
+      </w:pPr>
+    </w:p>
+    <w:p>
+      <w:pPr>
+        <w:shd w:val="clear" w:color="auto" w:fill="1E1E1E"/>
+        <w:spacing w:after="0" w:line="285" w:lineRule="atLeast"/>
+        <w:rPr>
+          <w:rFonts w:ascii="Consolas" w:eastAsia="Times New Roman" w:hAnsi="Consolas" w:cs="Times New Roman"/>
+          <w:color w:val="D4D4D4"/>
+          <w:kern w:val="0"/>
+          <w:sz w:val="21"/>
+          <w:szCs w:val="21"/>
+          <w14:ligatures w14:val="none"/>
+        </w:rPr>
+      </w:pPr>
+      <w:r>
+        <w:rPr>
+          <w:rFonts w:ascii="Consolas" w:eastAsia="Times New Roman" w:hAnsi="Consolas" w:cs="Times New Roman"/>
+          <w:color w:val="D4D4D4"/>
+          <w:kern w:val="0"/>
+          <w:sz w:val="21"/>
+          <w:szCs w:val="21"/>
+          <w14:ligatures w14:val="none"/>
+        </w:rPr>
+        <w:t>Currently I have a lofted bed with a metal frame that I sleep on. It is a great space</w:t>
       </w:r>
       <w:r>
         <w:rPr>
@@ -5082,344 +6031,151 @@
         </w:rPr>
         <w:t xml:space="preserve"> </w:t>
       </w:r>
-    </w:p>
-    <w:p>
-      <w:pPr>
-        <w:shd w:val="clear" w:color="auto" w:fill="1E1E1E"/>
-        <w:spacing w:after="0" w:line="285" w:lineRule="atLeast"/>
-        <w:rPr>
-          <w:rFonts w:ascii="Consolas" w:eastAsia="Times New Roman" w:hAnsi="Consolas" w:cs="Times New Roman"/>
-          <w:color w:val="D4D4D4"/>
-          <w:kern w:val="0"/>
-          <w:sz w:val="21"/>
-          <w:szCs w:val="21"/>
-          <w14:ligatures w14:val="none"/>
-        </w:rPr>
-      </w:pPr>
-    </w:p>
-    <w:p>
-      <w:pPr>
-        <w:shd w:val="clear" w:color="auto" w:fill="1E1E1E"/>
-        <w:spacing w:after="0" w:line="285" w:lineRule="atLeast"/>
-        <w:rPr>
-          <w:rFonts w:ascii="Consolas" w:eastAsia="Times New Roman" w:hAnsi="Consolas" w:cs="Times New Roman"/>
-          <w:color w:val="D4D4D4"/>
-          <w:kern w:val="0"/>
-          <w:sz w:val="21"/>
-          <w:szCs w:val="21"/>
-          <w14:ligatures w14:val="none"/>
-        </w:rPr>
-      </w:pPr>
-      <w:r>
-        <w:rPr>
-          <w:rFonts w:ascii="Consolas" w:eastAsia="Times New Roman" w:hAnsi="Consolas" w:cs="Times New Roman"/>
-          <w:color w:val="D4D4D4"/>
-          <w:kern w:val="0"/>
-          <w:sz w:val="21"/>
-          <w:szCs w:val="21"/>
-          <w14:ligatures w14:val="none"/>
-        </w:rPr>
-        <w:t>The following CAD materials were developed based on the current area available at the</w:t>
-      </w:r>
-    </w:p>
-    <w:p>
-      <w:pPr>
-        <w:shd w:val="clear" w:color="auto" w:fill="1E1E1E"/>
-        <w:spacing w:after="0" w:line="285" w:lineRule="atLeast"/>
-        <w:rPr>
-          <w:rFonts w:ascii="Consolas" w:eastAsia="Times New Roman" w:hAnsi="Consolas" w:cs="Times New Roman"/>
-          <w:color w:val="D4D4D4"/>
-          <w:kern w:val="0"/>
-          <w:sz w:val="21"/>
-          <w:szCs w:val="21"/>
-          <w14:ligatures w14:val="none"/>
-        </w:rPr>
-      </w:pPr>
-      <w:r>
-        <w:rPr>
-          <w:rFonts w:ascii="Consolas" w:eastAsia="Times New Roman" w:hAnsi="Consolas" w:cs="Times New Roman"/>
-          <w:color w:val="D4D4D4"/>
-          <w:kern w:val="0"/>
-          <w:sz w:val="21"/>
-          <w:szCs w:val="21"/>
-          <w14:ligatures w14:val="none"/>
-        </w:rPr>
-        <w:t xml:space="preserve">                            </w:t>
+      <w:r>
+        <w:rPr>
+          <w:rFonts w:ascii="Consolas" w:eastAsia="Times New Roman" w:hAnsi="Consolas" w:cs="Times New Roman"/>
+          <w:color w:val="D4D4D4"/>
+          <w:kern w:val="0"/>
+          <w:sz w:val="21"/>
+          <w:szCs w:val="21"/>
+          <w14:ligatures w14:val="none"/>
+        </w:rPr>
+        <w:t>saver,</w:t>
+      </w:r>
+      <w:r>
+        <w:rPr>
+          <w:rFonts w:ascii="Consolas" w:eastAsia="Times New Roman" w:hAnsi="Consolas" w:cs="Times New Roman"/>
+          <w:color w:val="D4D4D4"/>
+          <w:kern w:val="0"/>
+          <w:sz w:val="21"/>
+          <w:szCs w:val="21"/>
+          <w14:ligatures w14:val="none"/>
+        </w:rPr>
+        <w:t xml:space="preserve"> but the only issue is I </w:t>
+      </w:r>
+      <w:r>
+        <w:rPr>
+          <w:rFonts w:ascii="Consolas" w:eastAsia="Times New Roman" w:hAnsi="Consolas" w:cs="Times New Roman"/>
+          <w:color w:val="D4D4D4"/>
+          <w:kern w:val="0"/>
+          <w:sz w:val="21"/>
+          <w:szCs w:val="21"/>
+          <w14:ligatures w14:val="none"/>
+        </w:rPr>
+        <w:t>don’t</w:t>
+      </w:r>
+      <w:r>
+        <w:rPr>
+          <w:rFonts w:ascii="Consolas" w:eastAsia="Times New Roman" w:hAnsi="Consolas" w:cs="Times New Roman"/>
+          <w:color w:val="D4D4D4"/>
+          <w:kern w:val="0"/>
+          <w:sz w:val="21"/>
+          <w:szCs w:val="21"/>
+          <w14:ligatures w14:val="none"/>
+        </w:rPr>
+        <w:t xml:space="preserve"> have a spot to put items like my glasses, </w:t>
+      </w:r>
+      <w:proofErr w:type="gramStart"/>
+      <w:r>
+        <w:rPr>
+          <w:rFonts w:ascii="Consolas" w:eastAsia="Times New Roman" w:hAnsi="Consolas" w:cs="Times New Roman"/>
+          <w:color w:val="D4D4D4"/>
+          <w:kern w:val="0"/>
+          <w:sz w:val="21"/>
+          <w:szCs w:val="21"/>
+          <w14:ligatures w14:val="none"/>
+        </w:rPr>
+        <w:t>phone</w:t>
+      </w:r>
+      <w:proofErr w:type="gramEnd"/>
+      <w:r>
+        <w:rPr>
+          <w:rFonts w:ascii="Consolas" w:eastAsia="Times New Roman" w:hAnsi="Consolas" w:cs="Times New Roman"/>
+          <w:color w:val="D4D4D4"/>
+          <w:kern w:val="0"/>
+          <w:sz w:val="21"/>
+          <w:szCs w:val="21"/>
+          <w14:ligatures w14:val="none"/>
+        </w:rPr>
+        <w:t xml:space="preserve"> and headphones.</w:t>
+      </w:r>
+      <w:r>
+        <w:rPr>
+          <w:rFonts w:ascii="Consolas" w:eastAsia="Times New Roman" w:hAnsi="Consolas" w:cs="Times New Roman"/>
+          <w:color w:val="D4D4D4"/>
+          <w:kern w:val="0"/>
+          <w:sz w:val="21"/>
+          <w:szCs w:val="21"/>
+          <w14:ligatures w14:val="none"/>
+        </w:rPr>
+        <w:t xml:space="preserve"> T</w:t>
+      </w:r>
+      <w:r>
+        <w:rPr>
+          <w:rFonts w:ascii="Consolas" w:eastAsia="Times New Roman" w:hAnsi="Consolas" w:cs="Times New Roman"/>
+          <w:color w:val="D4D4D4"/>
+          <w:kern w:val="0"/>
+          <w:sz w:val="21"/>
+          <w:szCs w:val="21"/>
+          <w14:ligatures w14:val="none"/>
+        </w:rPr>
+        <w:t xml:space="preserve">o help solve this problem I set out to design a 3D printable container that would attach to the side of my bed frame. </w:t>
+      </w:r>
+      <w:r>
+        <w:rPr>
+          <w:rFonts w:ascii="Consolas" w:eastAsia="Times New Roman" w:hAnsi="Consolas" w:cs="Times New Roman"/>
+          <w:color w:val="808080"/>
+          <w:kern w:val="0"/>
+          <w:sz w:val="21"/>
+          <w:szCs w:val="21"/>
+          <w14:ligatures w14:val="none"/>
+        </w:rPr>
+        <w:t>&lt;</w:t>
       </w:r>
       <w:proofErr w:type="spellStart"/>
       <w:r>
         <w:rPr>
           <w:rFonts w:ascii="Consolas" w:eastAsia="Times New Roman" w:hAnsi="Consolas" w:cs="Times New Roman"/>
-          <w:color w:val="D4D4D4"/>
-          <w:kern w:val="0"/>
-          <w:sz w:val="21"/>
-          <w:szCs w:val="21"/>
-          <w14:ligatures w14:val="none"/>
-        </w:rPr>
-        <w:t>UFarm</w:t>
+          <w:color w:val="569CD6"/>
+          <w:kern w:val="0"/>
+          <w:sz w:val="21"/>
+          <w:szCs w:val="21"/>
+          <w14:ligatures w14:val="none"/>
+        </w:rPr>
+        <w:t>br</w:t>
       </w:r>
       <w:proofErr w:type="spellEnd"/>
       <w:r>
         <w:rPr>
           <w:rFonts w:ascii="Consolas" w:eastAsia="Times New Roman" w:hAnsi="Consolas" w:cs="Times New Roman"/>
-          <w:color w:val="D4D4D4"/>
-          <w:kern w:val="0"/>
-          <w:sz w:val="21"/>
-          <w:szCs w:val="21"/>
-          <w14:ligatures w14:val="none"/>
-        </w:rPr>
-        <w:t xml:space="preserve"> site on IIT’s campus. The dimensions of the full </w:t>
-      </w:r>
-      <w:r>
-        <w:rPr>
-          <w:rFonts w:ascii="Consolas" w:eastAsia="Times New Roman" w:hAnsi="Consolas" w:cs="Times New Roman"/>
-          <w:color w:val="D4D4D4"/>
-          <w:kern w:val="0"/>
-          <w:sz w:val="21"/>
-          <w:szCs w:val="21"/>
-          <w14:ligatures w14:val="none"/>
-        </w:rPr>
-        <w:t>structure</w:t>
-      </w:r>
-      <w:r>
-        <w:rPr>
-          <w:rFonts w:ascii="Consolas" w:eastAsia="Times New Roman" w:hAnsi="Consolas" w:cs="Times New Roman"/>
-          <w:color w:val="D4D4D4"/>
-          <w:kern w:val="0"/>
-          <w:sz w:val="21"/>
-          <w:szCs w:val="21"/>
-          <w14:ligatures w14:val="none"/>
-        </w:rPr>
-        <w:t xml:space="preserve"> are shown in the technical drawings above. </w:t>
-      </w:r>
-    </w:p>
-    <w:p>
-      <w:pPr>
-        <w:shd w:val="clear" w:color="auto" w:fill="1E1E1E"/>
-        <w:spacing w:after="0" w:line="285" w:lineRule="atLeast"/>
-        <w:rPr>
-          <w:rFonts w:ascii="Consolas" w:eastAsia="Times New Roman" w:hAnsi="Consolas" w:cs="Times New Roman"/>
-          <w:color w:val="D4D4D4"/>
-          <w:kern w:val="0"/>
-          <w:sz w:val="21"/>
-          <w:szCs w:val="21"/>
-          <w14:ligatures w14:val="none"/>
-        </w:rPr>
-      </w:pPr>
-      <w:r>
-        <w:rPr>
-          <w:rFonts w:ascii="Consolas" w:eastAsia="Times New Roman" w:hAnsi="Consolas" w:cs="Times New Roman"/>
-          <w:color w:val="D4D4D4"/>
-          <w:kern w:val="0"/>
-          <w:sz w:val="21"/>
-          <w:szCs w:val="21"/>
-          <w14:ligatures w14:val="none"/>
-        </w:rPr>
-        <w:t xml:space="preserve">                            The parts of the assembly are also </w:t>
-      </w:r>
-      <w:r>
-        <w:rPr>
-          <w:rFonts w:ascii="Consolas" w:eastAsia="Times New Roman" w:hAnsi="Consolas" w:cs="Times New Roman"/>
-          <w:color w:val="D4D4D4"/>
-          <w:kern w:val="0"/>
-          <w:sz w:val="21"/>
-          <w:szCs w:val="21"/>
-          <w14:ligatures w14:val="none"/>
-        </w:rPr>
-        <w:t>labeled</w:t>
-      </w:r>
-      <w:r>
-        <w:rPr>
-          <w:rFonts w:ascii="Consolas" w:eastAsia="Times New Roman" w:hAnsi="Consolas" w:cs="Times New Roman"/>
-          <w:color w:val="D4D4D4"/>
-          <w:kern w:val="0"/>
-          <w:sz w:val="21"/>
-          <w:szCs w:val="21"/>
-          <w14:ligatures w14:val="none"/>
-        </w:rPr>
-        <w:t xml:space="preserve"> for reference in the bill of </w:t>
-      </w:r>
-      <w:r>
-        <w:rPr>
-          <w:rFonts w:ascii="Consolas" w:eastAsia="Times New Roman" w:hAnsi="Consolas" w:cs="Times New Roman"/>
-          <w:color w:val="D4D4D4"/>
-          <w:kern w:val="0"/>
-          <w:sz w:val="21"/>
-          <w:szCs w:val="21"/>
-          <w14:ligatures w14:val="none"/>
-        </w:rPr>
-        <w:t>materials</w:t>
-      </w:r>
-      <w:r>
-        <w:rPr>
-          <w:rFonts w:ascii="Consolas" w:eastAsia="Times New Roman" w:hAnsi="Consolas" w:cs="Times New Roman"/>
-          <w:color w:val="D4D4D4"/>
-          <w:kern w:val="0"/>
-          <w:sz w:val="21"/>
-          <w:szCs w:val="21"/>
-          <w14:ligatures w14:val="none"/>
-        </w:rPr>
-        <w:t>.</w:t>
-      </w:r>
-    </w:p>
-    <w:p>
-      <w:pPr>
-        <w:shd w:val="clear" w:color="auto" w:fill="1E1E1E"/>
-        <w:spacing w:after="0" w:line="285" w:lineRule="atLeast"/>
-        <w:rPr>
-          <w:rFonts w:ascii="Consolas" w:eastAsia="Times New Roman" w:hAnsi="Consolas" w:cs="Times New Roman"/>
-          <w:color w:val="D4D4D4"/>
-          <w:kern w:val="0"/>
-          <w:sz w:val="21"/>
-          <w:szCs w:val="21"/>
-          <w14:ligatures w14:val="none"/>
-        </w:rPr>
-      </w:pPr>
-    </w:p>
-    <w:p>
-      <w:pPr>
-        <w:shd w:val="clear" w:color="auto" w:fill="1E1E1E"/>
-        <w:spacing w:after="0" w:line="285" w:lineRule="atLeast"/>
-        <w:rPr>
-          <w:rFonts w:ascii="Consolas" w:eastAsia="Times New Roman" w:hAnsi="Consolas" w:cs="Times New Roman"/>
-          <w:color w:val="D4D4D4"/>
-          <w:kern w:val="0"/>
-          <w:sz w:val="21"/>
-          <w:szCs w:val="21"/>
-          <w14:ligatures w14:val="none"/>
-        </w:rPr>
-      </w:pPr>
-    </w:p>
-    <w:p>
-      <w:pPr>
-        <w:shd w:val="clear" w:color="auto" w:fill="1E1E1E"/>
-        <w:spacing w:after="0" w:line="285" w:lineRule="atLeast"/>
-        <w:rPr>
-          <w:rFonts w:ascii="Consolas" w:eastAsia="Times New Roman" w:hAnsi="Consolas" w:cs="Times New Roman"/>
-          <w:color w:val="D4D4D4"/>
-          <w:kern w:val="0"/>
-          <w:sz w:val="21"/>
-          <w:szCs w:val="21"/>
-          <w14:ligatures w14:val="none"/>
-        </w:rPr>
-      </w:pPr>
-      <w:r>
-        <w:rPr>
-          <w:rFonts w:ascii="Consolas" w:eastAsia="Times New Roman" w:hAnsi="Consolas" w:cs="Times New Roman"/>
-          <w:color w:val="D4D4D4"/>
-          <w:kern w:val="0"/>
-          <w:sz w:val="21"/>
-          <w:szCs w:val="21"/>
-          <w14:ligatures w14:val="none"/>
-        </w:rPr>
-        <w:t xml:space="preserve">Since this project did not have access to any experimental data, a simple </w:t>
-      </w:r>
-    </w:p>
-    <w:p>
-      <w:pPr>
-        <w:shd w:val="clear" w:color="auto" w:fill="1E1E1E"/>
-        <w:spacing w:after="0" w:line="285" w:lineRule="atLeast"/>
-        <w:rPr>
-          <w:rFonts w:ascii="Consolas" w:eastAsia="Times New Roman" w:hAnsi="Consolas" w:cs="Times New Roman"/>
-          <w:color w:val="D4D4D4"/>
-          <w:kern w:val="0"/>
-          <w:sz w:val="21"/>
-          <w:szCs w:val="21"/>
-          <w14:ligatures w14:val="none"/>
-        </w:rPr>
-      </w:pPr>
-      <w:r>
-        <w:rPr>
-          <w:rFonts w:ascii="Consolas" w:eastAsia="Times New Roman" w:hAnsi="Consolas" w:cs="Times New Roman"/>
-          <w:color w:val="D4D4D4"/>
-          <w:kern w:val="0"/>
-          <w:sz w:val="21"/>
-          <w:szCs w:val="21"/>
-          <w14:ligatures w14:val="none"/>
-        </w:rPr>
-        <w:t xml:space="preserve">                            fluid simulation was carried out to understand the flow patterns of air within the greenhouse. This simulation </w:t>
-      </w:r>
-    </w:p>
-    <w:p>
-      <w:pPr>
-        <w:shd w:val="clear" w:color="auto" w:fill="1E1E1E"/>
-        <w:spacing w:after="0" w:line="285" w:lineRule="atLeast"/>
-        <w:rPr>
-          <w:rFonts w:ascii="Consolas" w:eastAsia="Times New Roman" w:hAnsi="Consolas" w:cs="Times New Roman"/>
-          <w:color w:val="D4D4D4"/>
-          <w:kern w:val="0"/>
-          <w:sz w:val="21"/>
-          <w:szCs w:val="21"/>
-          <w14:ligatures w14:val="none"/>
-        </w:rPr>
-      </w:pPr>
-      <w:r>
-        <w:rPr>
-          <w:rFonts w:ascii="Consolas" w:eastAsia="Times New Roman" w:hAnsi="Consolas" w:cs="Times New Roman"/>
-          <w:color w:val="D4D4D4"/>
-          <w:kern w:val="0"/>
-          <w:sz w:val="21"/>
-          <w:szCs w:val="21"/>
-          <w14:ligatures w14:val="none"/>
-        </w:rPr>
-        <w:t xml:space="preserve">                            modeled a temperature difference between the interior and exterior of the greenhouse. The major point of fluid </w:t>
-      </w:r>
-    </w:p>
-    <w:p>
-      <w:pPr>
-        <w:shd w:val="clear" w:color="auto" w:fill="1E1E1E"/>
-        <w:spacing w:after="0" w:line="285" w:lineRule="atLeast"/>
-        <w:rPr>
-          <w:rFonts w:ascii="Consolas" w:eastAsia="Times New Roman" w:hAnsi="Consolas" w:cs="Times New Roman"/>
-          <w:color w:val="D4D4D4"/>
-          <w:kern w:val="0"/>
-          <w:sz w:val="21"/>
-          <w:szCs w:val="21"/>
-          <w14:ligatures w14:val="none"/>
-        </w:rPr>
-      </w:pPr>
-      <w:r>
-        <w:rPr>
-          <w:rFonts w:ascii="Consolas" w:eastAsia="Times New Roman" w:hAnsi="Consolas" w:cs="Times New Roman"/>
-          <w:color w:val="D4D4D4"/>
-          <w:kern w:val="0"/>
-          <w:sz w:val="21"/>
-          <w:szCs w:val="21"/>
-          <w14:ligatures w14:val="none"/>
-        </w:rPr>
-        <w:t>                            flow is through the gaps of the door frame</w:t>
-      </w:r>
-      <w:r>
-        <w:rPr>
-          <w:rFonts w:ascii="Consolas" w:eastAsia="Times New Roman" w:hAnsi="Consolas" w:cs="Times New Roman"/>
-          <w:color w:val="D4D4D4"/>
-          <w:kern w:val="0"/>
-          <w:sz w:val="21"/>
-          <w:szCs w:val="21"/>
-          <w14:ligatures w14:val="none"/>
-        </w:rPr>
-        <w:t xml:space="preserve"> allowing heat leakage in that area</w:t>
-      </w:r>
-      <w:r>
-        <w:rPr>
-          <w:rFonts w:ascii="Consolas" w:eastAsia="Times New Roman" w:hAnsi="Consolas" w:cs="Times New Roman"/>
-          <w:color w:val="D4D4D4"/>
-          <w:kern w:val="0"/>
-          <w:sz w:val="21"/>
-          <w:szCs w:val="21"/>
-          <w14:ligatures w14:val="none"/>
-        </w:rPr>
-        <w:t xml:space="preserve">. </w:t>
-      </w:r>
-      <w:r>
-        <w:rPr>
-          <w:rFonts w:ascii="Consolas" w:eastAsia="Times New Roman" w:hAnsi="Consolas" w:cs="Times New Roman"/>
           <w:color w:val="808080"/>
           <w:kern w:val="0"/>
           <w:sz w:val="21"/>
           <w:szCs w:val="21"/>
           <w14:ligatures w14:val="none"/>
         </w:rPr>
+        <w:t>&gt;</w:t>
+      </w:r>
+      <w:r>
+        <w:rPr>
+          <w:rFonts w:ascii="Consolas" w:eastAsia="Times New Roman" w:hAnsi="Consolas" w:cs="Times New Roman"/>
+          <w:color w:val="D4D4D4"/>
+          <w:kern w:val="0"/>
+          <w:sz w:val="21"/>
+          <w:szCs w:val="21"/>
+          <w14:ligatures w14:val="none"/>
+        </w:rPr>
+        <w:t xml:space="preserve"> </w:t>
+      </w:r>
+      <w:r>
+        <w:rPr>
+          <w:rFonts w:ascii="Consolas" w:eastAsia="Times New Roman" w:hAnsi="Consolas" w:cs="Times New Roman"/>
+          <w:color w:val="808080"/>
+          <w:kern w:val="0"/>
+          <w:sz w:val="21"/>
+          <w:szCs w:val="21"/>
+          <w14:ligatures w14:val="none"/>
+        </w:rPr>
         <w:t>&lt;</w:t>
       </w:r>
       <w:proofErr w:type="spellStart"/>
@@ -5446,6 +6202,70 @@
         </w:rPr>
         <w:t>&gt;</w:t>
       </w:r>
+    </w:p>
+    <w:p>
+      <w:pPr>
+        <w:shd w:val="clear" w:color="auto" w:fill="1E1E1E"/>
+        <w:spacing w:after="0" w:line="285" w:lineRule="atLeast"/>
+        <w:rPr>
+          <w:rFonts w:ascii="Consolas" w:eastAsia="Times New Roman" w:hAnsi="Consolas" w:cs="Times New Roman"/>
+          <w:color w:val="D4D4D4"/>
+          <w:kern w:val="0"/>
+          <w:sz w:val="21"/>
+          <w:szCs w:val="21"/>
+          <w14:ligatures w14:val="none"/>
+        </w:rPr>
+      </w:pPr>
+      <w:r>
+        <w:rPr>
+          <w:rFonts w:ascii="Consolas" w:eastAsia="Times New Roman" w:hAnsi="Consolas" w:cs="Times New Roman"/>
+          <w:color w:val="D4D4D4"/>
+          <w:kern w:val="0"/>
+          <w:sz w:val="21"/>
+          <w:szCs w:val="21"/>
+          <w14:ligatures w14:val="none"/>
+        </w:rPr>
+        <w:t>                            Given my bed frames construction I wanted to have the container attach by snapping to the circular poles of the side of the bed.</w:t>
+      </w:r>
+    </w:p>
+    <w:p>
+      <w:pPr>
+        <w:shd w:val="clear" w:color="auto" w:fill="1E1E1E"/>
+        <w:spacing w:after="0" w:line="285" w:lineRule="atLeast"/>
+        <w:rPr>
+          <w:rFonts w:ascii="Consolas" w:eastAsia="Times New Roman" w:hAnsi="Consolas" w:cs="Times New Roman"/>
+          <w:color w:val="D4D4D4"/>
+          <w:kern w:val="0"/>
+          <w:sz w:val="21"/>
+          <w:szCs w:val="21"/>
+          <w14:ligatures w14:val="none"/>
+        </w:rPr>
+      </w:pPr>
+    </w:p>
+    <w:p>
+      <w:pPr>
+        <w:shd w:val="clear" w:color="auto" w:fill="1E1E1E"/>
+        <w:spacing w:after="0" w:line="285" w:lineRule="atLeast"/>
+        <w:rPr>
+          <w:rFonts w:ascii="Consolas" w:eastAsia="Times New Roman" w:hAnsi="Consolas" w:cs="Times New Roman"/>
+          <w:color w:val="D4D4D4"/>
+          <w:kern w:val="0"/>
+          <w:sz w:val="21"/>
+          <w:szCs w:val="21"/>
+          <w14:ligatures w14:val="none"/>
+        </w:rPr>
+      </w:pPr>
+      <w:r>
+        <w:rPr>
+          <w:rFonts w:ascii="Consolas" w:eastAsia="Times New Roman" w:hAnsi="Consolas" w:cs="Times New Roman"/>
+          <w:color w:val="D4D4D4"/>
+          <w:kern w:val="0"/>
+          <w:sz w:val="21"/>
+          <w:szCs w:val="21"/>
+          <w14:ligatures w14:val="none"/>
+        </w:rPr>
+        <w:t>To make the snap</w:t>
+      </w:r>
       <w:r>
         <w:rPr>
           <w:rFonts w:ascii="Consolas" w:eastAsia="Times New Roman" w:hAnsi="Consolas" w:cs="Times New Roman"/>
@@ -5460,6 +6280,185 @@
       <w:r>
         <w:rPr>
           <w:rFonts w:ascii="Consolas" w:eastAsia="Times New Roman" w:hAnsi="Consolas" w:cs="Times New Roman"/>
+          <w:color w:val="D4D4D4"/>
+          <w:kern w:val="0"/>
+          <w:sz w:val="21"/>
+          <w:szCs w:val="21"/>
+          <w14:ligatures w14:val="none"/>
+        </w:rPr>
+        <w:t xml:space="preserve">on hinge I made some test prints with </w:t>
+      </w:r>
+      <w:r>
+        <w:rPr>
+          <w:rFonts w:ascii="Consolas" w:eastAsia="Times New Roman" w:hAnsi="Consolas" w:cs="Times New Roman"/>
+          <w:color w:val="D4D4D4"/>
+          <w:kern w:val="0"/>
+          <w:sz w:val="21"/>
+          <w:szCs w:val="21"/>
+          <w14:ligatures w14:val="none"/>
+        </w:rPr>
+        <w:t>progressively</w:t>
+      </w:r>
+      <w:r>
+        <w:rPr>
+          <w:rFonts w:ascii="Consolas" w:eastAsia="Times New Roman" w:hAnsi="Consolas" w:cs="Times New Roman"/>
+          <w:color w:val="D4D4D4"/>
+          <w:kern w:val="0"/>
+          <w:sz w:val="21"/>
+          <w:szCs w:val="21"/>
+          <w14:ligatures w14:val="none"/>
+        </w:rPr>
+        <w:t xml:space="preserve"> smaller</w:t>
+      </w:r>
+      <w:r>
+        <w:rPr>
+          <w:rFonts w:ascii="Consolas" w:eastAsia="Times New Roman" w:hAnsi="Consolas" w:cs="Times New Roman"/>
+          <w:color w:val="D4D4D4"/>
+          <w:kern w:val="0"/>
+          <w:sz w:val="21"/>
+          <w:szCs w:val="21"/>
+          <w14:ligatures w14:val="none"/>
+        </w:rPr>
+        <w:t xml:space="preserve"> </w:t>
+      </w:r>
+      <w:r>
+        <w:rPr>
+          <w:rFonts w:ascii="Consolas" w:eastAsia="Times New Roman" w:hAnsi="Consolas" w:cs="Times New Roman"/>
+          <w:color w:val="D4D4D4"/>
+          <w:kern w:val="0"/>
+          <w:sz w:val="21"/>
+          <w:szCs w:val="21"/>
+          <w14:ligatures w14:val="none"/>
+        </w:rPr>
+        <w:t xml:space="preserve">diameters until I got a satisfying connection. Because of the circular snap </w:t>
+      </w:r>
+      <w:r>
+        <w:rPr>
+          <w:rFonts w:ascii="Consolas" w:eastAsia="Times New Roman" w:hAnsi="Consolas" w:cs="Times New Roman"/>
+          <w:color w:val="D4D4D4"/>
+          <w:kern w:val="0"/>
+          <w:sz w:val="21"/>
+          <w:szCs w:val="21"/>
+          <w14:ligatures w14:val="none"/>
+        </w:rPr>
+        <w:t>arm,</w:t>
+      </w:r>
+      <w:r>
+        <w:rPr>
+          <w:rFonts w:ascii="Consolas" w:eastAsia="Times New Roman" w:hAnsi="Consolas" w:cs="Times New Roman"/>
+          <w:color w:val="D4D4D4"/>
+          <w:kern w:val="0"/>
+          <w:sz w:val="21"/>
+          <w:szCs w:val="21"/>
+          <w14:ligatures w14:val="none"/>
+        </w:rPr>
+        <w:t xml:space="preserve"> the part had to be printed from its side up. This </w:t>
+      </w:r>
+      <w:r>
+        <w:rPr>
+          <w:rFonts w:ascii="Consolas" w:eastAsia="Times New Roman" w:hAnsi="Consolas" w:cs="Times New Roman"/>
+          <w:color w:val="D4D4D4"/>
+          <w:kern w:val="0"/>
+          <w:sz w:val="21"/>
+          <w:szCs w:val="21"/>
+          <w14:ligatures w14:val="none"/>
+        </w:rPr>
+        <w:t>orientation</w:t>
+      </w:r>
+      <w:r>
+        <w:rPr>
+          <w:rFonts w:ascii="Consolas" w:eastAsia="Times New Roman" w:hAnsi="Consolas" w:cs="Times New Roman"/>
+          <w:color w:val="D4D4D4"/>
+          <w:kern w:val="0"/>
+          <w:sz w:val="21"/>
+          <w:szCs w:val="21"/>
+          <w14:ligatures w14:val="none"/>
+        </w:rPr>
+        <w:t xml:space="preserve"> </w:t>
+      </w:r>
+      <w:r>
+        <w:rPr>
+          <w:rFonts w:ascii="Consolas" w:eastAsia="Times New Roman" w:hAnsi="Consolas" w:cs="Times New Roman"/>
+          <w:color w:val="D4D4D4"/>
+          <w:kern w:val="0"/>
+          <w:sz w:val="21"/>
+          <w:szCs w:val="21"/>
+          <w14:ligatures w14:val="none"/>
+        </w:rPr>
+        <w:t>required</w:t>
+      </w:r>
+      <w:r>
+        <w:rPr>
+          <w:rFonts w:ascii="Consolas" w:eastAsia="Times New Roman" w:hAnsi="Consolas" w:cs="Times New Roman"/>
+          <w:color w:val="D4D4D4"/>
+          <w:kern w:val="0"/>
+          <w:sz w:val="21"/>
+          <w:szCs w:val="21"/>
+          <w14:ligatures w14:val="none"/>
+        </w:rPr>
+        <w:t xml:space="preserve"> a draft top</w:t>
+      </w:r>
+      <w:r>
+        <w:rPr>
+          <w:rFonts w:ascii="Consolas" w:eastAsia="Times New Roman" w:hAnsi="Consolas" w:cs="Times New Roman"/>
+          <w:color w:val="D4D4D4"/>
+          <w:kern w:val="0"/>
+          <w:sz w:val="21"/>
+          <w:szCs w:val="21"/>
+          <w14:ligatures w14:val="none"/>
+        </w:rPr>
+        <w:t xml:space="preserve"> wall</w:t>
+      </w:r>
+      <w:r>
+        <w:rPr>
+          <w:rFonts w:ascii="Consolas" w:eastAsia="Times New Roman" w:hAnsi="Consolas" w:cs="Times New Roman"/>
+          <w:color w:val="D4D4D4"/>
+          <w:kern w:val="0"/>
+          <w:sz w:val="21"/>
+          <w:szCs w:val="21"/>
+          <w14:ligatures w14:val="none"/>
+        </w:rPr>
+        <w:t xml:space="preserve"> to allow for printing without the need for </w:t>
+      </w:r>
+      <w:proofErr w:type="gramStart"/>
+      <w:r>
+        <w:rPr>
+          <w:rFonts w:ascii="Consolas" w:eastAsia="Times New Roman" w:hAnsi="Consolas" w:cs="Times New Roman"/>
+          <w:color w:val="D4D4D4"/>
+          <w:kern w:val="0"/>
+          <w:sz w:val="21"/>
+          <w:szCs w:val="21"/>
+          <w14:ligatures w14:val="none"/>
+        </w:rPr>
+        <w:t>supports</w:t>
+      </w:r>
+      <w:proofErr w:type="gramEnd"/>
+      <w:r>
+        <w:rPr>
+          <w:rFonts w:ascii="Consolas" w:eastAsia="Times New Roman" w:hAnsi="Consolas" w:cs="Times New Roman"/>
+          <w:color w:val="D4D4D4"/>
+          <w:kern w:val="0"/>
+          <w:sz w:val="21"/>
+          <w:szCs w:val="21"/>
+          <w14:ligatures w14:val="none"/>
+        </w:rPr>
+        <w:t xml:space="preserve">. In order to make sure the angle (46 degrees) and wall thickness would print well I printed a small triangular version of the large scale </w:t>
+      </w:r>
+      <w:proofErr w:type="gramStart"/>
+      <w:r>
+        <w:rPr>
+          <w:rFonts w:ascii="Consolas" w:eastAsia="Times New Roman" w:hAnsi="Consolas" w:cs="Times New Roman"/>
+          <w:color w:val="D4D4D4"/>
+          <w:kern w:val="0"/>
+          <w:sz w:val="21"/>
+          <w:szCs w:val="21"/>
+          <w14:ligatures w14:val="none"/>
+        </w:rPr>
+        <w:t>print.</w:t>
+      </w:r>
+      <w:r>
+        <w:rPr>
+          <w:rFonts w:ascii="Consolas" w:eastAsia="Times New Roman" w:hAnsi="Consolas" w:cs="Times New Roman"/>
           <w:color w:val="808080"/>
           <w:kern w:val="0"/>
           <w:sz w:val="21"/>
@@ -5469,6 +6468,7 @@
         <w:t>&lt;</w:t>
       </w:r>
       <w:proofErr w:type="spellStart"/>
+      <w:proofErr w:type="gramEnd"/>
       <w:r>
         <w:rPr>
           <w:rFonts w:ascii="Consolas" w:eastAsia="Times New Roman" w:hAnsi="Consolas" w:cs="Times New Roman"/>
@@ -5492,250 +6492,142 @@
         </w:rPr>
         <w:t>&gt;</w:t>
       </w:r>
-    </w:p>
-    <w:p>
-      <w:pPr>
-        <w:shd w:val="clear" w:color="auto" w:fill="1E1E1E"/>
-        <w:spacing w:after="0" w:line="285" w:lineRule="atLeast"/>
-        <w:rPr>
-          <w:rFonts w:ascii="Consolas" w:eastAsia="Times New Roman" w:hAnsi="Consolas" w:cs="Times New Roman"/>
-          <w:color w:val="D4D4D4"/>
-          <w:kern w:val="0"/>
-          <w:sz w:val="21"/>
-          <w:szCs w:val="21"/>
-          <w14:ligatures w14:val="none"/>
-        </w:rPr>
-      </w:pPr>
-      <w:r>
-        <w:rPr>
-          <w:rFonts w:ascii="Consolas" w:eastAsia="Times New Roman" w:hAnsi="Consolas" w:cs="Times New Roman"/>
-          <w:color w:val="D4D4D4"/>
-          <w:kern w:val="0"/>
-          <w:sz w:val="21"/>
-          <w:szCs w:val="21"/>
-          <w14:ligatures w14:val="none"/>
-        </w:rPr>
-        <w:t xml:space="preserve">                            Currently the </w:t>
+      <w:r>
+        <w:rPr>
+          <w:rFonts w:ascii="Consolas" w:eastAsia="Times New Roman" w:hAnsi="Consolas" w:cs="Times New Roman"/>
+          <w:color w:val="D4D4D4"/>
+          <w:kern w:val="0"/>
+          <w:sz w:val="21"/>
+          <w:szCs w:val="21"/>
+          <w14:ligatures w14:val="none"/>
+        </w:rPr>
+        <w:t xml:space="preserve"> </w:t>
+      </w:r>
+      <w:r>
+        <w:rPr>
+          <w:rFonts w:ascii="Consolas" w:eastAsia="Times New Roman" w:hAnsi="Consolas" w:cs="Times New Roman"/>
+          <w:color w:val="808080"/>
+          <w:kern w:val="0"/>
+          <w:sz w:val="21"/>
+          <w:szCs w:val="21"/>
+          <w14:ligatures w14:val="none"/>
+        </w:rPr>
+        <w:t>&lt;</w:t>
       </w:r>
       <w:proofErr w:type="spellStart"/>
       <w:r>
         <w:rPr>
           <w:rFonts w:ascii="Consolas" w:eastAsia="Times New Roman" w:hAnsi="Consolas" w:cs="Times New Roman"/>
-          <w:color w:val="D4D4D4"/>
-          <w:kern w:val="0"/>
-          <w:sz w:val="21"/>
-          <w:szCs w:val="21"/>
-          <w14:ligatures w14:val="none"/>
-        </w:rPr>
-        <w:t>UFarm</w:t>
+          <w:color w:val="569CD6"/>
+          <w:kern w:val="0"/>
+          <w:sz w:val="21"/>
+          <w:szCs w:val="21"/>
+          <w14:ligatures w14:val="none"/>
+        </w:rPr>
+        <w:t>br</w:t>
       </w:r>
       <w:proofErr w:type="spellEnd"/>
       <w:r>
         <w:rPr>
           <w:rFonts w:ascii="Consolas" w:eastAsia="Times New Roman" w:hAnsi="Consolas" w:cs="Times New Roman"/>
-          <w:color w:val="D4D4D4"/>
-          <w:kern w:val="0"/>
-          <w:sz w:val="21"/>
-          <w:szCs w:val="21"/>
-          <w14:ligatures w14:val="none"/>
-        </w:rPr>
-        <w:t xml:space="preserve"> Student Org has allotted roughly $5,000 of their budget to the</w:t>
-      </w:r>
-    </w:p>
-    <w:p>
-      <w:pPr>
-        <w:shd w:val="clear" w:color="auto" w:fill="1E1E1E"/>
-        <w:spacing w:after="0" w:line="285" w:lineRule="atLeast"/>
-        <w:rPr>
-          <w:rFonts w:ascii="Consolas" w:eastAsia="Times New Roman" w:hAnsi="Consolas" w:cs="Times New Roman"/>
-          <w:color w:val="D4D4D4"/>
-          <w:kern w:val="0"/>
-          <w:sz w:val="21"/>
-          <w:szCs w:val="21"/>
-          <w14:ligatures w14:val="none"/>
-        </w:rPr>
-      </w:pPr>
-      <w:r>
-        <w:rPr>
-          <w:rFonts w:ascii="Consolas" w:eastAsia="Times New Roman" w:hAnsi="Consolas" w:cs="Times New Roman"/>
-          <w:color w:val="D4D4D4"/>
-          <w:kern w:val="0"/>
-          <w:sz w:val="21"/>
-          <w:szCs w:val="21"/>
-          <w14:ligatures w14:val="none"/>
-        </w:rPr>
-        <w:t xml:space="preserve">                            construction of the greenhouse. The overall funding of the </w:t>
-      </w:r>
-      <w:proofErr w:type="spellStart"/>
-      <w:r>
-        <w:rPr>
-          <w:rFonts w:ascii="Consolas" w:eastAsia="Times New Roman" w:hAnsi="Consolas" w:cs="Times New Roman"/>
-          <w:color w:val="D4D4D4"/>
-          <w:kern w:val="0"/>
-          <w:sz w:val="21"/>
-          <w:szCs w:val="21"/>
-          <w14:ligatures w14:val="none"/>
-        </w:rPr>
-        <w:t>UFarm</w:t>
-      </w:r>
-      <w:proofErr w:type="spellEnd"/>
-      <w:r>
-        <w:rPr>
-          <w:rFonts w:ascii="Consolas" w:eastAsia="Times New Roman" w:hAnsi="Consolas" w:cs="Times New Roman"/>
-          <w:color w:val="D4D4D4"/>
-          <w:kern w:val="0"/>
-          <w:sz w:val="21"/>
-          <w:szCs w:val="21"/>
-          <w14:ligatures w14:val="none"/>
-        </w:rPr>
-        <w:t xml:space="preserve"> is made possible by IIT and</w:t>
-      </w:r>
-    </w:p>
-    <w:p>
-      <w:pPr>
-        <w:shd w:val="clear" w:color="auto" w:fill="1E1E1E"/>
-        <w:spacing w:after="0" w:line="285" w:lineRule="atLeast"/>
-        <w:rPr>
-          <w:rFonts w:ascii="Consolas" w:eastAsia="Times New Roman" w:hAnsi="Consolas" w:cs="Times New Roman"/>
-          <w:color w:val="D4D4D4"/>
-          <w:kern w:val="0"/>
-          <w:sz w:val="21"/>
-          <w:szCs w:val="21"/>
-          <w14:ligatures w14:val="none"/>
-        </w:rPr>
-      </w:pPr>
-      <w:r>
-        <w:rPr>
-          <w:rFonts w:ascii="Consolas" w:eastAsia="Times New Roman" w:hAnsi="Consolas" w:cs="Times New Roman"/>
-          <w:color w:val="D4D4D4"/>
-          <w:kern w:val="0"/>
-          <w:sz w:val="21"/>
-          <w:szCs w:val="21"/>
-          <w14:ligatures w14:val="none"/>
-        </w:rPr>
-        <w:t>                            WISER. Based on our CAD design and our own cost research the bill of materials shows an</w:t>
-      </w:r>
-    </w:p>
-    <w:p>
-      <w:pPr>
-        <w:shd w:val="clear" w:color="auto" w:fill="1E1E1E"/>
-        <w:spacing w:after="0" w:line="285" w:lineRule="atLeast"/>
-        <w:rPr>
-          <w:rFonts w:ascii="Consolas" w:eastAsia="Times New Roman" w:hAnsi="Consolas" w:cs="Times New Roman"/>
-          <w:color w:val="D4D4D4"/>
-          <w:kern w:val="0"/>
-          <w:sz w:val="21"/>
-          <w:szCs w:val="21"/>
-          <w14:ligatures w14:val="none"/>
-        </w:rPr>
-      </w:pPr>
-      <w:r>
-        <w:rPr>
-          <w:rFonts w:ascii="Consolas" w:eastAsia="Times New Roman" w:hAnsi="Consolas" w:cs="Times New Roman"/>
-          <w:color w:val="D4D4D4"/>
-          <w:kern w:val="0"/>
-          <w:sz w:val="21"/>
-          <w:szCs w:val="21"/>
-          <w14:ligatures w14:val="none"/>
-        </w:rPr>
-        <w:t>                            estimated total cost of $4,722.90. These prices are estimated from similar parts found on</w:t>
-      </w:r>
-    </w:p>
-    <w:p>
-      <w:pPr>
-        <w:shd w:val="clear" w:color="auto" w:fill="1E1E1E"/>
-        <w:spacing w:after="0" w:line="285" w:lineRule="atLeast"/>
-        <w:rPr>
-          <w:rFonts w:ascii="Consolas" w:eastAsia="Times New Roman" w:hAnsi="Consolas" w:cs="Times New Roman"/>
-          <w:color w:val="D4D4D4"/>
-          <w:kern w:val="0"/>
-          <w:sz w:val="21"/>
-          <w:szCs w:val="21"/>
-          <w14:ligatures w14:val="none"/>
-        </w:rPr>
-      </w:pPr>
-      <w:r>
-        <w:rPr>
-          <w:rFonts w:ascii="Consolas" w:eastAsia="Times New Roman" w:hAnsi="Consolas" w:cs="Times New Roman"/>
-          <w:color w:val="D4D4D4"/>
-          <w:kern w:val="0"/>
-          <w:sz w:val="21"/>
-          <w:szCs w:val="21"/>
-          <w14:ligatures w14:val="none"/>
-        </w:rPr>
-        <w:t xml:space="preserve">                            McMaster-Carr’s website. </w:t>
-      </w:r>
-      <w:r>
-        <w:rPr>
-          <w:rFonts w:ascii="Consolas" w:eastAsia="Times New Roman" w:hAnsi="Consolas" w:cs="Times New Roman"/>
-          <w:color w:val="D4D4D4"/>
-          <w:kern w:val="0"/>
-          <w:sz w:val="21"/>
-          <w:szCs w:val="21"/>
-          <w14:ligatures w14:val="none"/>
-        </w:rPr>
-        <w:t>Alternatively,</w:t>
-      </w:r>
-      <w:r>
-        <w:rPr>
-          <w:rFonts w:ascii="Consolas" w:eastAsia="Times New Roman" w:hAnsi="Consolas" w:cs="Times New Roman"/>
-          <w:color w:val="D4D4D4"/>
-          <w:kern w:val="0"/>
-          <w:sz w:val="21"/>
-          <w:szCs w:val="21"/>
-          <w14:ligatures w14:val="none"/>
-        </w:rPr>
-        <w:t xml:space="preserve"> there are entire greenhouse kits available for purchase.</w:t>
-      </w:r>
-    </w:p>
-    <w:p>
-      <w:pPr>
-        <w:shd w:val="clear" w:color="auto" w:fill="1E1E1E"/>
-        <w:spacing w:after="0" w:line="285" w:lineRule="atLeast"/>
-        <w:rPr>
-          <w:rFonts w:ascii="Consolas" w:eastAsia="Times New Roman" w:hAnsi="Consolas" w:cs="Times New Roman"/>
-          <w:color w:val="D4D4D4"/>
-          <w:kern w:val="0"/>
-          <w:sz w:val="21"/>
-          <w:szCs w:val="21"/>
-          <w14:ligatures w14:val="none"/>
-        </w:rPr>
-      </w:pPr>
-      <w:r>
-        <w:rPr>
-          <w:rFonts w:ascii="Consolas" w:eastAsia="Times New Roman" w:hAnsi="Consolas" w:cs="Times New Roman"/>
-          <w:color w:val="D4D4D4"/>
-          <w:kern w:val="0"/>
-          <w:sz w:val="21"/>
-          <w:szCs w:val="21"/>
-          <w14:ligatures w14:val="none"/>
-        </w:rPr>
-        <w:t>                            Of these kits a similar design was found at a cost of $2,465 on the web at Greenhouse Megastore.</w:t>
-      </w:r>
-    </w:p>
-    <w:p>
-      <w:pPr>
-        <w:shd w:val="clear" w:color="auto" w:fill="1E1E1E"/>
-        <w:spacing w:after="0" w:line="285" w:lineRule="atLeast"/>
-        <w:rPr>
-          <w:rFonts w:ascii="Consolas" w:eastAsia="Times New Roman" w:hAnsi="Consolas" w:cs="Times New Roman"/>
-          <w:color w:val="D4D4D4"/>
-          <w:kern w:val="0"/>
-          <w:sz w:val="21"/>
-          <w:szCs w:val="21"/>
-          <w14:ligatures w14:val="none"/>
-        </w:rPr>
-      </w:pPr>
-      <w:r>
-        <w:rPr>
-          <w:rFonts w:ascii="Consolas" w:eastAsia="Times New Roman" w:hAnsi="Consolas" w:cs="Times New Roman"/>
-          <w:color w:val="D4D4D4"/>
-          <w:kern w:val="0"/>
-          <w:sz w:val="21"/>
-          <w:szCs w:val="21"/>
-          <w14:ligatures w14:val="none"/>
-        </w:rPr>
-        <w:t xml:space="preserve">                            It may be financially beneficial to consider the purchase of this kit to then retro fit the </w:t>
+          <w:color w:val="808080"/>
+          <w:kern w:val="0"/>
+          <w:sz w:val="21"/>
+          <w:szCs w:val="21"/>
+          <w14:ligatures w14:val="none"/>
+        </w:rPr>
+        <w:t>&gt;</w:t>
+      </w:r>
+    </w:p>
+    <w:p>
+      <w:pPr>
+        <w:shd w:val="clear" w:color="auto" w:fill="1E1E1E"/>
+        <w:spacing w:after="0" w:line="285" w:lineRule="atLeast"/>
+        <w:rPr>
+          <w:rFonts w:ascii="Consolas" w:eastAsia="Times New Roman" w:hAnsi="Consolas" w:cs="Times New Roman"/>
+          <w:color w:val="D4D4D4"/>
+          <w:kern w:val="0"/>
+          <w:sz w:val="21"/>
+          <w:szCs w:val="21"/>
+          <w14:ligatures w14:val="none"/>
+        </w:rPr>
+      </w:pPr>
+      <w:r>
+        <w:rPr>
+          <w:rFonts w:ascii="Consolas" w:eastAsia="Times New Roman" w:hAnsi="Consolas" w:cs="Times New Roman"/>
+          <w:color w:val="D4D4D4"/>
+          <w:kern w:val="0"/>
+          <w:sz w:val="21"/>
+          <w:szCs w:val="21"/>
+          <w14:ligatures w14:val="none"/>
+        </w:rPr>
+        <w:t xml:space="preserve">                            With the tests complete and </w:t>
+      </w:r>
+      <w:r>
+        <w:rPr>
+          <w:rFonts w:ascii="Consolas" w:eastAsia="Times New Roman" w:hAnsi="Consolas" w:cs="Times New Roman"/>
+          <w:color w:val="D4D4D4"/>
+          <w:kern w:val="0"/>
+          <w:sz w:val="21"/>
+          <w:szCs w:val="21"/>
+          <w14:ligatures w14:val="none"/>
+        </w:rPr>
+        <w:t>fine-tuned</w:t>
+      </w:r>
+      <w:r>
+        <w:rPr>
+          <w:rFonts w:ascii="Consolas" w:eastAsia="Times New Roman" w:hAnsi="Consolas" w:cs="Times New Roman"/>
+          <w:color w:val="D4D4D4"/>
+          <w:kern w:val="0"/>
+          <w:sz w:val="21"/>
+          <w:szCs w:val="21"/>
+          <w14:ligatures w14:val="none"/>
+        </w:rPr>
+        <w:t xml:space="preserve"> </w:t>
+      </w:r>
+      <w:r>
+        <w:rPr>
+          <w:rFonts w:ascii="Consolas" w:eastAsia="Times New Roman" w:hAnsi="Consolas" w:cs="Times New Roman"/>
+          <w:color w:val="D4D4D4"/>
+          <w:kern w:val="0"/>
+          <w:sz w:val="21"/>
+          <w:szCs w:val="21"/>
+          <w14:ligatures w14:val="none"/>
+        </w:rPr>
+        <w:t xml:space="preserve">I </w:t>
+      </w:r>
+      <w:r>
+        <w:rPr>
+          <w:rFonts w:ascii="Consolas" w:eastAsia="Times New Roman" w:hAnsi="Consolas" w:cs="Times New Roman"/>
+          <w:color w:val="D4D4D4"/>
+          <w:kern w:val="0"/>
+          <w:sz w:val="21"/>
+          <w:szCs w:val="21"/>
+          <w14:ligatures w14:val="none"/>
+        </w:rPr>
+        <w:t xml:space="preserve">was able to </w:t>
+      </w:r>
+      <w:r>
+        <w:rPr>
+          <w:rFonts w:ascii="Consolas" w:eastAsia="Times New Roman" w:hAnsi="Consolas" w:cs="Times New Roman"/>
+          <w:color w:val="D4D4D4"/>
+          <w:kern w:val="0"/>
+          <w:sz w:val="21"/>
+          <w:szCs w:val="21"/>
+          <w14:ligatures w14:val="none"/>
+        </w:rPr>
+        <w:t>produce</w:t>
+      </w:r>
+      <w:r>
+        <w:rPr>
+          <w:rFonts w:ascii="Consolas" w:eastAsia="Times New Roman" w:hAnsi="Consolas" w:cs="Times New Roman"/>
+          <w:color w:val="D4D4D4"/>
+          <w:kern w:val="0"/>
+          <w:sz w:val="21"/>
+          <w:szCs w:val="21"/>
+          <w14:ligatures w14:val="none"/>
+        </w:rPr>
+        <w:t xml:space="preserve"> the final </w:t>
       </w:r>
       <w:proofErr w:type="gramStart"/>
       <w:r>
@@ -5747,458 +6639,214 @@
           <w:szCs w:val="21"/>
           <w14:ligatures w14:val="none"/>
         </w:rPr>
-        <w:t>materials</w:t>
+        <w:t>large scale</w:t>
       </w:r>
       <w:proofErr w:type="gramEnd"/>
-    </w:p>
-    <w:p>
-      <w:pPr>
-        <w:shd w:val="clear" w:color="auto" w:fill="1E1E1E"/>
-        <w:spacing w:after="0" w:line="285" w:lineRule="atLeast"/>
-        <w:rPr>
-          <w:rFonts w:ascii="Consolas" w:eastAsia="Times New Roman" w:hAnsi="Consolas" w:cs="Times New Roman"/>
-          <w:color w:val="D4D4D4"/>
-          <w:kern w:val="0"/>
-          <w:sz w:val="21"/>
-          <w:szCs w:val="21"/>
-          <w14:ligatures w14:val="none"/>
-        </w:rPr>
-      </w:pPr>
-      <w:r>
-        <w:rPr>
-          <w:rFonts w:ascii="Consolas" w:eastAsia="Times New Roman" w:hAnsi="Consolas" w:cs="Times New Roman"/>
-          <w:color w:val="D4D4D4"/>
-          <w:kern w:val="0"/>
-          <w:sz w:val="21"/>
-          <w:szCs w:val="21"/>
-          <w14:ligatures w14:val="none"/>
-        </w:rPr>
-        <w:t xml:space="preserve">                            to our specifications. As far as construction and labor is concerned, since this is a student </w:t>
-      </w:r>
-      <w:proofErr w:type="gramStart"/>
-      <w:r>
-        <w:rPr>
-          <w:rFonts w:ascii="Consolas" w:eastAsia="Times New Roman" w:hAnsi="Consolas" w:cs="Times New Roman"/>
-          <w:color w:val="D4D4D4"/>
-          <w:kern w:val="0"/>
-          <w:sz w:val="21"/>
-          <w:szCs w:val="21"/>
-          <w14:ligatures w14:val="none"/>
-        </w:rPr>
-        <w:t>lead</w:t>
-      </w:r>
-      <w:proofErr w:type="gramEnd"/>
-    </w:p>
-    <w:p>
-      <w:pPr>
-        <w:shd w:val="clear" w:color="auto" w:fill="1E1E1E"/>
-        <w:spacing w:after="0" w:line="285" w:lineRule="atLeast"/>
-        <w:rPr>
-          <w:rFonts w:ascii="Consolas" w:eastAsia="Times New Roman" w:hAnsi="Consolas" w:cs="Times New Roman"/>
-          <w:color w:val="D4D4D4"/>
-          <w:kern w:val="0"/>
-          <w:sz w:val="21"/>
-          <w:szCs w:val="21"/>
-          <w14:ligatures w14:val="none"/>
-        </w:rPr>
-      </w:pPr>
-      <w:r>
-        <w:rPr>
-          <w:rFonts w:ascii="Consolas" w:eastAsia="Times New Roman" w:hAnsi="Consolas" w:cs="Times New Roman"/>
-          <w:color w:val="D4D4D4"/>
-          <w:kern w:val="0"/>
-          <w:sz w:val="21"/>
-          <w:szCs w:val="21"/>
-          <w14:ligatures w14:val="none"/>
-        </w:rPr>
-        <w:t xml:space="preserve">                            project the organizations members would provide physical labor. This means labor costs </w:t>
-      </w:r>
-      <w:proofErr w:type="gramStart"/>
-      <w:r>
-        <w:rPr>
-          <w:rFonts w:ascii="Consolas" w:eastAsia="Times New Roman" w:hAnsi="Consolas" w:cs="Times New Roman"/>
-          <w:color w:val="D4D4D4"/>
-          <w:kern w:val="0"/>
-          <w:sz w:val="21"/>
-          <w:szCs w:val="21"/>
-          <w14:ligatures w14:val="none"/>
-        </w:rPr>
-        <w:t>are</w:t>
-      </w:r>
-      <w:proofErr w:type="gramEnd"/>
-    </w:p>
-    <w:p>
-      <w:pPr>
-        <w:shd w:val="clear" w:color="auto" w:fill="1E1E1E"/>
-        <w:spacing w:after="0" w:line="285" w:lineRule="atLeast"/>
-        <w:rPr>
-          <w:rFonts w:ascii="Consolas" w:eastAsia="Times New Roman" w:hAnsi="Consolas" w:cs="Times New Roman"/>
-          <w:color w:val="D4D4D4"/>
-          <w:kern w:val="0"/>
-          <w:sz w:val="21"/>
-          <w:szCs w:val="21"/>
-          <w14:ligatures w14:val="none"/>
-        </w:rPr>
-      </w:pPr>
-      <w:r>
-        <w:rPr>
-          <w:rFonts w:ascii="Consolas" w:eastAsia="Times New Roman" w:hAnsi="Consolas" w:cs="Times New Roman"/>
-          <w:color w:val="D4D4D4"/>
-          <w:kern w:val="0"/>
-          <w:sz w:val="21"/>
-          <w:szCs w:val="21"/>
-          <w14:ligatures w14:val="none"/>
-        </w:rPr>
-        <w:t>                            essentially zero. Also of note is that the site has on it the remains of the previous greenhouse.</w:t>
-      </w:r>
-    </w:p>
-    <w:p>
-      <w:pPr>
-        <w:shd w:val="clear" w:color="auto" w:fill="1E1E1E"/>
-        <w:spacing w:after="0" w:line="285" w:lineRule="atLeast"/>
-        <w:rPr>
-          <w:rFonts w:ascii="Consolas" w:eastAsia="Times New Roman" w:hAnsi="Consolas" w:cs="Times New Roman"/>
-          <w:color w:val="D4D4D4"/>
-          <w:kern w:val="0"/>
-          <w:sz w:val="21"/>
-          <w:szCs w:val="21"/>
-          <w14:ligatures w14:val="none"/>
-        </w:rPr>
-      </w:pPr>
-      <w:r>
-        <w:rPr>
-          <w:rFonts w:ascii="Consolas" w:eastAsia="Times New Roman" w:hAnsi="Consolas" w:cs="Times New Roman"/>
-          <w:color w:val="D4D4D4"/>
-          <w:kern w:val="0"/>
-          <w:sz w:val="21"/>
-          <w:szCs w:val="21"/>
-          <w14:ligatures w14:val="none"/>
-        </w:rPr>
-        <w:t xml:space="preserve">                            These parts have been left in disrepair however so the possible cost savings from these </w:t>
-      </w:r>
-      <w:proofErr w:type="gramStart"/>
-      <w:r>
-        <w:rPr>
-          <w:rFonts w:ascii="Consolas" w:eastAsia="Times New Roman" w:hAnsi="Consolas" w:cs="Times New Roman"/>
-          <w:color w:val="D4D4D4"/>
-          <w:kern w:val="0"/>
-          <w:sz w:val="21"/>
-          <w:szCs w:val="21"/>
-          <w14:ligatures w14:val="none"/>
-        </w:rPr>
-        <w:t>materials</w:t>
-      </w:r>
-      <w:proofErr w:type="gramEnd"/>
-    </w:p>
-    <w:p>
-      <w:pPr>
-        <w:shd w:val="clear" w:color="auto" w:fill="1E1E1E"/>
-        <w:spacing w:after="0" w:line="285" w:lineRule="atLeast"/>
-        <w:rPr>
-          <w:rFonts w:ascii="Consolas" w:eastAsia="Times New Roman" w:hAnsi="Consolas" w:cs="Times New Roman"/>
-          <w:color w:val="D4D4D4"/>
-          <w:kern w:val="0"/>
-          <w:sz w:val="21"/>
-          <w:szCs w:val="21"/>
-          <w14:ligatures w14:val="none"/>
-        </w:rPr>
-      </w:pPr>
-      <w:r>
-        <w:rPr>
-          <w:rFonts w:ascii="Consolas" w:eastAsia="Times New Roman" w:hAnsi="Consolas" w:cs="Times New Roman"/>
-          <w:color w:val="D4D4D4"/>
-          <w:kern w:val="0"/>
-          <w:sz w:val="21"/>
-          <w:szCs w:val="21"/>
-          <w14:ligatures w14:val="none"/>
-        </w:rPr>
-        <w:t xml:space="preserve">                            are tentative. With that in mind, current designs all fall under budget and are </w:t>
-      </w:r>
-      <w:proofErr w:type="gramStart"/>
-      <w:r>
-        <w:rPr>
-          <w:rFonts w:ascii="Consolas" w:eastAsia="Times New Roman" w:hAnsi="Consolas" w:cs="Times New Roman"/>
-          <w:color w:val="D4D4D4"/>
-          <w:kern w:val="0"/>
-          <w:sz w:val="21"/>
-          <w:szCs w:val="21"/>
-          <w14:ligatures w14:val="none"/>
-        </w:rPr>
-        <w:t>economically</w:t>
-      </w:r>
-      <w:proofErr w:type="gramEnd"/>
-    </w:p>
-    <w:p>
-      <w:pPr>
-        <w:shd w:val="clear" w:color="auto" w:fill="1E1E1E"/>
-        <w:spacing w:after="0" w:line="285" w:lineRule="atLeast"/>
-        <w:rPr>
-          <w:rFonts w:ascii="Consolas" w:eastAsia="Times New Roman" w:hAnsi="Consolas" w:cs="Times New Roman"/>
-          <w:color w:val="D4D4D4"/>
-          <w:kern w:val="0"/>
-          <w:sz w:val="21"/>
-          <w:szCs w:val="21"/>
-          <w14:ligatures w14:val="none"/>
-        </w:rPr>
-      </w:pPr>
-      <w:r>
-        <w:rPr>
-          <w:rFonts w:ascii="Consolas" w:eastAsia="Times New Roman" w:hAnsi="Consolas" w:cs="Times New Roman"/>
-          <w:color w:val="D4D4D4"/>
-          <w:kern w:val="0"/>
-          <w:sz w:val="21"/>
-          <w:szCs w:val="21"/>
-          <w14:ligatures w14:val="none"/>
-        </w:rPr>
-        <w:lastRenderedPageBreak/>
-        <w:t>                            viable.</w:t>
-      </w:r>
-    </w:p>
-    <w:p>
-      <w:pPr>
-        <w:shd w:val="clear" w:color="auto" w:fill="1E1E1E"/>
-        <w:spacing w:after="0" w:line="285" w:lineRule="atLeast"/>
-        <w:rPr>
-          <w:rFonts w:ascii="Consolas" w:eastAsia="Times New Roman" w:hAnsi="Consolas" w:cs="Times New Roman"/>
-          <w:color w:val="D4D4D4"/>
-          <w:kern w:val="0"/>
-          <w:sz w:val="21"/>
-          <w:szCs w:val="21"/>
-          <w14:ligatures w14:val="none"/>
-        </w:rPr>
-      </w:pPr>
-    </w:p>
-    <w:p>
-      <w:pPr>
-        <w:shd w:val="clear" w:color="auto" w:fill="1E1E1E"/>
-        <w:spacing w:after="0" w:line="285" w:lineRule="atLeast"/>
-        <w:rPr>
-          <w:rFonts w:ascii="Consolas" w:eastAsia="Times New Roman" w:hAnsi="Consolas" w:cs="Times New Roman"/>
-          <w:color w:val="D4D4D4"/>
-          <w:kern w:val="0"/>
-          <w:sz w:val="21"/>
-          <w:szCs w:val="21"/>
-          <w14:ligatures w14:val="none"/>
-        </w:rPr>
-      </w:pPr>
-    </w:p>
-    <w:p>
-      <w:pPr>
-        <w:shd w:val="clear" w:color="auto" w:fill="1E1E1E"/>
-        <w:spacing w:after="0" w:line="285" w:lineRule="atLeast"/>
-        <w:rPr>
-          <w:rFonts w:ascii="Consolas" w:eastAsia="Times New Roman" w:hAnsi="Consolas" w:cs="Times New Roman"/>
-          <w:color w:val="D4D4D4"/>
-          <w:kern w:val="0"/>
-          <w:sz w:val="21"/>
-          <w:szCs w:val="21"/>
-          <w14:ligatures w14:val="none"/>
-        </w:rPr>
-      </w:pPr>
-    </w:p>
-    <w:p>
-      <w:pPr>
-        <w:shd w:val="clear" w:color="auto" w:fill="1E1E1E"/>
-        <w:spacing w:after="0" w:line="285" w:lineRule="atLeast"/>
-        <w:rPr>
-          <w:rFonts w:ascii="Consolas" w:eastAsia="Times New Roman" w:hAnsi="Consolas" w:cs="Times New Roman"/>
-          <w:color w:val="D4D4D4"/>
-          <w:kern w:val="0"/>
-          <w:sz w:val="21"/>
-          <w:szCs w:val="21"/>
-          <w14:ligatures w14:val="none"/>
-        </w:rPr>
-      </w:pPr>
-    </w:p>
-    <w:p>
-      <w:pPr>
-        <w:shd w:val="clear" w:color="auto" w:fill="1E1E1E"/>
-        <w:spacing w:after="0" w:line="285" w:lineRule="atLeast"/>
-        <w:rPr>
-          <w:rFonts w:ascii="Consolas" w:eastAsia="Times New Roman" w:hAnsi="Consolas" w:cs="Times New Roman"/>
-          <w:color w:val="D4D4D4"/>
-          <w:kern w:val="0"/>
-          <w:sz w:val="21"/>
-          <w:szCs w:val="21"/>
-          <w14:ligatures w14:val="none"/>
-        </w:rPr>
-      </w:pPr>
-    </w:p>
-    <w:p>
-      <w:pPr>
-        <w:shd w:val="clear" w:color="auto" w:fill="1E1E1E"/>
-        <w:spacing w:after="0" w:line="285" w:lineRule="atLeast"/>
-        <w:rPr>
-          <w:rFonts w:ascii="Consolas" w:eastAsia="Times New Roman" w:hAnsi="Consolas" w:cs="Times New Roman"/>
-          <w:color w:val="D4D4D4"/>
-          <w:kern w:val="0"/>
-          <w:sz w:val="21"/>
-          <w:szCs w:val="21"/>
-          <w14:ligatures w14:val="none"/>
-        </w:rPr>
-      </w:pPr>
-    </w:p>
-    <w:p>
-      <w:pPr>
-        <w:shd w:val="clear" w:color="auto" w:fill="1E1E1E"/>
-        <w:spacing w:after="0" w:line="285" w:lineRule="atLeast"/>
-        <w:rPr>
-          <w:rFonts w:ascii="Consolas" w:eastAsia="Times New Roman" w:hAnsi="Consolas" w:cs="Times New Roman"/>
-          <w:color w:val="D4D4D4"/>
-          <w:kern w:val="0"/>
-          <w:sz w:val="21"/>
-          <w:szCs w:val="21"/>
-          <w14:ligatures w14:val="none"/>
-        </w:rPr>
-      </w:pPr>
-      <w:r>
-        <w:rPr>
-          <w:rFonts w:ascii="Consolas" w:eastAsia="Times New Roman" w:hAnsi="Consolas" w:cs="Times New Roman"/>
-          <w:color w:val="D4D4D4"/>
-          <w:kern w:val="0"/>
-          <w:sz w:val="21"/>
-          <w:szCs w:val="21"/>
-          <w14:ligatures w14:val="none"/>
-        </w:rPr>
-        <w:t>Home Beam Analysis</w:t>
-      </w:r>
-      <w:r>
-        <w:rPr>
-          <w:rFonts w:ascii="Consolas" w:eastAsia="Times New Roman" w:hAnsi="Consolas" w:cs="Times New Roman"/>
-          <w:color w:val="D4D4D4"/>
-          <w:kern w:val="0"/>
-          <w:sz w:val="21"/>
-          <w:szCs w:val="21"/>
-          <w14:ligatures w14:val="none"/>
-        </w:rPr>
-        <w:t xml:space="preserve"> ---------------------------------------------</w:t>
-      </w:r>
-    </w:p>
-    <w:p>
-      <w:pPr>
-        <w:shd w:val="clear" w:color="auto" w:fill="1E1E1E"/>
-        <w:spacing w:after="0" w:line="285" w:lineRule="atLeast"/>
-        <w:rPr>
-          <w:rFonts w:ascii="Consolas" w:eastAsia="Times New Roman" w:hAnsi="Consolas" w:cs="Times New Roman"/>
-          <w:color w:val="D4D4D4"/>
-          <w:kern w:val="0"/>
-          <w:sz w:val="21"/>
-          <w:szCs w:val="21"/>
-          <w14:ligatures w14:val="none"/>
-        </w:rPr>
-      </w:pPr>
-    </w:p>
-    <w:p>
-      <w:pPr>
-        <w:shd w:val="clear" w:color="auto" w:fill="1E1E1E"/>
-        <w:spacing w:after="0" w:line="285" w:lineRule="atLeast"/>
-        <w:rPr>
-          <w:rFonts w:ascii="Consolas" w:eastAsia="Times New Roman" w:hAnsi="Consolas" w:cs="Times New Roman"/>
-          <w:color w:val="D4D4D4"/>
-          <w:kern w:val="0"/>
-          <w:sz w:val="21"/>
-          <w:szCs w:val="21"/>
-          <w14:ligatures w14:val="none"/>
-        </w:rPr>
-      </w:pPr>
-      <w:r>
-        <w:rPr>
-          <w:rFonts w:ascii="Consolas" w:eastAsia="Times New Roman" w:hAnsi="Consolas" w:cs="Times New Roman"/>
-          <w:color w:val="D4D4D4"/>
-          <w:kern w:val="0"/>
-          <w:sz w:val="21"/>
-          <w:szCs w:val="21"/>
-          <w14:ligatures w14:val="none"/>
-        </w:rPr>
-        <w:t xml:space="preserve">A friend who was remodeling their home reached out with a structural </w:t>
-      </w:r>
-      <w:proofErr w:type="gramStart"/>
-      <w:r>
-        <w:rPr>
-          <w:rFonts w:ascii="Consolas" w:eastAsia="Times New Roman" w:hAnsi="Consolas" w:cs="Times New Roman"/>
-          <w:color w:val="D4D4D4"/>
-          <w:kern w:val="0"/>
-          <w:sz w:val="21"/>
-          <w:szCs w:val="21"/>
-          <w14:ligatures w14:val="none"/>
-        </w:rPr>
-        <w:t>question</w:t>
-      </w:r>
-      <w:proofErr w:type="gramEnd"/>
-    </w:p>
-    <w:p>
-      <w:pPr>
-        <w:shd w:val="clear" w:color="auto" w:fill="1E1E1E"/>
-        <w:spacing w:after="0" w:line="285" w:lineRule="atLeast"/>
-        <w:rPr>
-          <w:rFonts w:ascii="Consolas" w:eastAsia="Times New Roman" w:hAnsi="Consolas" w:cs="Times New Roman"/>
-          <w:color w:val="D4D4D4"/>
-          <w:kern w:val="0"/>
-          <w:sz w:val="21"/>
-          <w:szCs w:val="21"/>
-          <w14:ligatures w14:val="none"/>
-        </w:rPr>
-      </w:pPr>
-      <w:r>
-        <w:rPr>
-          <w:rFonts w:ascii="Consolas" w:eastAsia="Times New Roman" w:hAnsi="Consolas" w:cs="Times New Roman"/>
-          <w:color w:val="D4D4D4"/>
-          <w:kern w:val="0"/>
-          <w:sz w:val="21"/>
-          <w:szCs w:val="21"/>
-          <w14:ligatures w14:val="none"/>
-        </w:rPr>
-        <w:t xml:space="preserve">                            for me to help them with. They wanted to move a stud ~1ft under a support beam in an interior first floor wall. </w:t>
-      </w:r>
-    </w:p>
-    <w:p>
-      <w:pPr>
-        <w:shd w:val="clear" w:color="auto" w:fill="1E1E1E"/>
-        <w:spacing w:after="0" w:line="285" w:lineRule="atLeast"/>
-        <w:rPr>
-          <w:rFonts w:ascii="Consolas" w:eastAsia="Times New Roman" w:hAnsi="Consolas" w:cs="Times New Roman"/>
-          <w:color w:val="D4D4D4"/>
-          <w:kern w:val="0"/>
-          <w:sz w:val="21"/>
-          <w:szCs w:val="21"/>
-          <w14:ligatures w14:val="none"/>
-        </w:rPr>
-      </w:pPr>
-      <w:r>
-        <w:rPr>
-          <w:rFonts w:ascii="Consolas" w:eastAsia="Times New Roman" w:hAnsi="Consolas" w:cs="Times New Roman"/>
-          <w:color w:val="D4D4D4"/>
-          <w:kern w:val="0"/>
-          <w:sz w:val="21"/>
-          <w:szCs w:val="21"/>
-          <w14:ligatures w14:val="none"/>
-        </w:rPr>
-        <w:t xml:space="preserve">                            To help see if this would cause meaningful structural harm to the </w:t>
-      </w:r>
-      <w:proofErr w:type="gramStart"/>
-      <w:r>
-        <w:rPr>
-          <w:rFonts w:ascii="Consolas" w:eastAsia="Times New Roman" w:hAnsi="Consolas" w:cs="Times New Roman"/>
-          <w:color w:val="D4D4D4"/>
-          <w:kern w:val="0"/>
-          <w:sz w:val="21"/>
-          <w:szCs w:val="21"/>
-          <w14:ligatures w14:val="none"/>
-        </w:rPr>
-        <w:t>home</w:t>
-      </w:r>
-      <w:proofErr w:type="gramEnd"/>
-      <w:r>
-        <w:rPr>
-          <w:rFonts w:ascii="Consolas" w:eastAsia="Times New Roman" w:hAnsi="Consolas" w:cs="Times New Roman"/>
-          <w:color w:val="D4D4D4"/>
-          <w:kern w:val="0"/>
-          <w:sz w:val="21"/>
-          <w:szCs w:val="21"/>
-          <w14:ligatures w14:val="none"/>
-        </w:rPr>
-        <w:t xml:space="preserve"> I decided to model the problem using FEA.</w:t>
-      </w:r>
+      <w:r>
+        <w:rPr>
+          <w:rFonts w:ascii="Consolas" w:eastAsia="Times New Roman" w:hAnsi="Consolas" w:cs="Times New Roman"/>
+          <w:color w:val="D4D4D4"/>
+          <w:kern w:val="0"/>
+          <w:sz w:val="21"/>
+          <w:szCs w:val="21"/>
+          <w14:ligatures w14:val="none"/>
+        </w:rPr>
+        <w:t xml:space="preserve"> product with a 20 hour print.</w:t>
+      </w:r>
+    </w:p>
+    <w:p>
+      <w:pPr>
+        <w:shd w:val="clear" w:color="auto" w:fill="1E1E1E"/>
+        <w:spacing w:after="0" w:line="285" w:lineRule="atLeast"/>
+        <w:rPr>
+          <w:rFonts w:ascii="Consolas" w:eastAsia="Times New Roman" w:hAnsi="Consolas" w:cs="Times New Roman"/>
+          <w:color w:val="D4D4D4"/>
+          <w:kern w:val="0"/>
+          <w:sz w:val="21"/>
+          <w:szCs w:val="21"/>
+          <w14:ligatures w14:val="none"/>
+        </w:rPr>
+      </w:pPr>
+    </w:p>
+    <w:p>
+      <w:pPr>
+        <w:shd w:val="clear" w:color="auto" w:fill="1E1E1E"/>
+        <w:spacing w:after="0" w:line="285" w:lineRule="atLeast"/>
+        <w:rPr>
+          <w:rFonts w:ascii="Consolas" w:eastAsia="Times New Roman" w:hAnsi="Consolas" w:cs="Times New Roman"/>
+          <w:color w:val="D4D4D4"/>
+          <w:kern w:val="0"/>
+          <w:sz w:val="21"/>
+          <w:szCs w:val="21"/>
+          <w14:ligatures w14:val="none"/>
+        </w:rPr>
+      </w:pPr>
+    </w:p>
+    <w:p>
+      <w:pPr>
+        <w:shd w:val="clear" w:color="auto" w:fill="1E1E1E"/>
+        <w:spacing w:after="0" w:line="285" w:lineRule="atLeast"/>
+        <w:rPr>
+          <w:rFonts w:ascii="Consolas" w:eastAsia="Times New Roman" w:hAnsi="Consolas" w:cs="Times New Roman"/>
+          <w:color w:val="D4D4D4"/>
+          <w:kern w:val="0"/>
+          <w:sz w:val="21"/>
+          <w:szCs w:val="21"/>
+          <w14:ligatures w14:val="none"/>
+        </w:rPr>
+      </w:pPr>
+      <w:r>
+        <w:rPr>
+          <w:rFonts w:ascii="Consolas" w:eastAsia="Times New Roman" w:hAnsi="Consolas" w:cs="Times New Roman"/>
+          <w:color w:val="D4D4D4"/>
+          <w:kern w:val="0"/>
+          <w:sz w:val="21"/>
+          <w:szCs w:val="21"/>
+          <w14:ligatures w14:val="none"/>
+        </w:rPr>
+        <w:t xml:space="preserve">The final print came out pretty well but due to the size and thin walls there was some minor warping in the final product. This warping does not </w:t>
+      </w:r>
+      <w:r>
+        <w:rPr>
+          <w:rFonts w:ascii="Consolas" w:eastAsia="Times New Roman" w:hAnsi="Consolas" w:cs="Times New Roman"/>
+          <w:color w:val="D4D4D4"/>
+          <w:kern w:val="0"/>
+          <w:sz w:val="21"/>
+          <w:szCs w:val="21"/>
+          <w14:ligatures w14:val="none"/>
+        </w:rPr>
+        <w:t>affect</w:t>
+      </w:r>
+      <w:r>
+        <w:rPr>
+          <w:rFonts w:ascii="Consolas" w:eastAsia="Times New Roman" w:hAnsi="Consolas" w:cs="Times New Roman"/>
+          <w:color w:val="D4D4D4"/>
+          <w:kern w:val="0"/>
+          <w:sz w:val="21"/>
+          <w:szCs w:val="21"/>
+          <w14:ligatures w14:val="none"/>
+        </w:rPr>
+        <w:t xml:space="preserve"> the </w:t>
+      </w:r>
+      <w:r>
+        <w:rPr>
+          <w:rFonts w:ascii="Consolas" w:eastAsia="Times New Roman" w:hAnsi="Consolas" w:cs="Times New Roman"/>
+          <w:color w:val="D4D4D4"/>
+          <w:kern w:val="0"/>
+          <w:sz w:val="21"/>
+          <w:szCs w:val="21"/>
+          <w14:ligatures w14:val="none"/>
+        </w:rPr>
+        <w:t>usability</w:t>
+      </w:r>
+      <w:r>
+        <w:rPr>
+          <w:rFonts w:ascii="Consolas" w:eastAsia="Times New Roman" w:hAnsi="Consolas" w:cs="Times New Roman"/>
+          <w:color w:val="D4D4D4"/>
+          <w:kern w:val="0"/>
+          <w:sz w:val="21"/>
+          <w:szCs w:val="21"/>
+          <w14:ligatures w14:val="none"/>
+        </w:rPr>
+        <w:t xml:space="preserve"> of the final </w:t>
+      </w:r>
+      <w:r>
+        <w:rPr>
+          <w:rFonts w:ascii="Consolas" w:eastAsia="Times New Roman" w:hAnsi="Consolas" w:cs="Times New Roman"/>
+          <w:color w:val="D4D4D4"/>
+          <w:kern w:val="0"/>
+          <w:sz w:val="21"/>
+          <w:szCs w:val="21"/>
+          <w14:ligatures w14:val="none"/>
+        </w:rPr>
+        <w:t>part,</w:t>
+      </w:r>
+      <w:r>
+        <w:rPr>
+          <w:rFonts w:ascii="Consolas" w:eastAsia="Times New Roman" w:hAnsi="Consolas" w:cs="Times New Roman"/>
+          <w:color w:val="D4D4D4"/>
+          <w:kern w:val="0"/>
+          <w:sz w:val="21"/>
+          <w:szCs w:val="21"/>
+          <w14:ligatures w14:val="none"/>
+        </w:rPr>
+        <w:t xml:space="preserve"> but I will be aware to use a slightly thicker wall when printing large scale parts without supports. The container has</w:t>
+      </w:r>
+      <w:r>
+        <w:rPr>
+          <w:rFonts w:ascii="Consolas" w:eastAsia="Times New Roman" w:hAnsi="Consolas" w:cs="Times New Roman"/>
+          <w:color w:val="D4D4D4"/>
+          <w:kern w:val="0"/>
+          <w:sz w:val="21"/>
+          <w:szCs w:val="21"/>
+          <w14:ligatures w14:val="none"/>
+        </w:rPr>
+        <w:t xml:space="preserve"> </w:t>
+      </w:r>
+      <w:r>
+        <w:rPr>
+          <w:rFonts w:ascii="Consolas" w:eastAsia="Times New Roman" w:hAnsi="Consolas" w:cs="Times New Roman"/>
+          <w:color w:val="D4D4D4"/>
+          <w:kern w:val="0"/>
+          <w:sz w:val="21"/>
+          <w:szCs w:val="21"/>
+          <w14:ligatures w14:val="none"/>
+        </w:rPr>
+        <w:t>final dimensions of 8x3.2x7.4in. The wall thickness across the part is 1/32i</w:t>
+      </w:r>
+      <w:r>
+        <w:rPr>
+          <w:rFonts w:ascii="Consolas" w:eastAsia="Times New Roman" w:hAnsi="Consolas" w:cs="Times New Roman"/>
+          <w:color w:val="D4D4D4"/>
+          <w:kern w:val="0"/>
+          <w:sz w:val="21"/>
+          <w:szCs w:val="21"/>
+          <w14:ligatures w14:val="none"/>
+        </w:rPr>
+        <w:t>n and the part is printed in PLA.</w:t>
+      </w:r>
+    </w:p>
+    <w:p>
+      <w:pPr>
+        <w:shd w:val="clear" w:color="auto" w:fill="1E1E1E"/>
+        <w:spacing w:after="0" w:line="285" w:lineRule="atLeast"/>
+        <w:rPr>
+          <w:rFonts w:ascii="Consolas" w:eastAsia="Times New Roman" w:hAnsi="Consolas" w:cs="Times New Roman"/>
+          <w:color w:val="D4D4D4"/>
+          <w:kern w:val="0"/>
+          <w:sz w:val="21"/>
+          <w:szCs w:val="21"/>
+          <w14:ligatures w14:val="none"/>
+        </w:rPr>
+      </w:pPr>
+    </w:p>
+    <w:p>
+      <w:pPr>
+        <w:shd w:val="clear" w:color="auto" w:fill="1E1E1E"/>
+        <w:spacing w:after="0" w:line="285" w:lineRule="atLeast"/>
+        <w:rPr>
+          <w:rFonts w:ascii="Consolas" w:eastAsia="Times New Roman" w:hAnsi="Consolas" w:cs="Times New Roman"/>
+          <w:color w:val="D4D4D4"/>
+          <w:kern w:val="0"/>
+          <w:sz w:val="21"/>
+          <w:szCs w:val="21"/>
+          <w14:ligatures w14:val="none"/>
+        </w:rPr>
+      </w:pPr>
+    </w:p>
+    <w:p>
+      <w:pPr>
+        <w:shd w:val="clear" w:color="auto" w:fill="1E1E1E"/>
+        <w:spacing w:after="0" w:line="285" w:lineRule="atLeast"/>
+        <w:rPr>
+          <w:rFonts w:ascii="Consolas" w:eastAsia="Times New Roman" w:hAnsi="Consolas" w:cs="Times New Roman"/>
+          <w:color w:val="D4D4D4"/>
+          <w:kern w:val="0"/>
+          <w:sz w:val="21"/>
+          <w:szCs w:val="21"/>
+          <w14:ligatures w14:val="none"/>
+        </w:rPr>
+      </w:pPr>
     </w:p>
     <w:p>
       <w:pPr>

</xml_diff>